<commit_message>
changed bachelor thesis name
</commit_message>
<xml_diff>
--- a/Documents/Bachelorarbeit.docx
+++ b/Documents/Bachelorarbeit.docx
@@ -17,6 +17,9 @@
         <w:t>Bachelorarbeit: „</w:t>
       </w:r>
       <w:r>
+        <w:t xml:space="preserve">Gestaltung und </w:t>
+      </w:r>
+      <w:r>
         <w:rPr>
           <w:i/>
           <w:iCs/>
@@ -35,7 +38,28 @@
           <w:i/>
           <w:iCs/>
         </w:rPr>
-        <w:t xml:space="preserve"> von Weltraumschrott Objekten.</w:t>
+        <w:t xml:space="preserve"> von </w:t>
+      </w:r>
+      <w:r>
+        <w:rPr>
+          <w:i/>
+          <w:iCs/>
+        </w:rPr>
+        <w:t>orbitalen</w:t>
+      </w:r>
+      <w:r>
+        <w:rPr>
+          <w:i/>
+          <w:iCs/>
+        </w:rPr>
+        <w:t xml:space="preserve"> Himmelskörpern</w:t>
+      </w:r>
+      <w:r>
+        <w:rPr>
+          <w:i/>
+          <w:iCs/>
+        </w:rPr>
+        <w:t>.</w:t>
       </w:r>
       <w:r>
         <w:t>“</w:t>
@@ -183,6 +207,7 @@
         <w:ind w:firstLine="0"/>
       </w:pPr>
       <w:r>
+        <w:lastRenderedPageBreak/>
         <w:br w:type="page"/>
       </w:r>
     </w:p>
@@ -1003,21 +1028,7 @@
                 <w:rStyle w:val="Hyperlink"/>
                 <w:noProof/>
               </w:rPr>
-              <w:t>Grundaufbau der Anwe</w:t>
-            </w:r>
-            <w:r>
-              <w:rPr>
-                <w:rStyle w:val="Hyperlink"/>
-                <w:noProof/>
-              </w:rPr>
-              <w:t>n</w:t>
-            </w:r>
-            <w:r>
-              <w:rPr>
-                <w:rStyle w:val="Hyperlink"/>
-                <w:noProof/>
-              </w:rPr>
-              <w:t>dung</w:t>
+              <w:t>Grundaufbau der Anwendung</w:t>
             </w:r>
             <w:r>
               <w:rPr>
@@ -6080,7 +6091,6 @@
       <w:r>
         <w:t xml:space="preserve"> Hierfür ist eine geeignete Projektarchitektur zu bestimmen und daraus folgend eine </w:t>
       </w:r>
-      <w:proofErr w:type="spellStart"/>
       <w:r>
         <w:rPr>
           <w:i/>
@@ -6088,11 +6098,9 @@
         </w:rPr>
         <w:t>Kotlinanwendung</w:t>
       </w:r>
-      <w:proofErr w:type="spellEnd"/>
       <w:r>
         <w:t xml:space="preserve"> zu erstellen, die mithilfe der </w:t>
       </w:r>
-      <w:proofErr w:type="spellStart"/>
       <w:r>
         <w:rPr>
           <w:i/>
@@ -6100,7 +6108,6 @@
         </w:rPr>
         <w:t>Kotlinx</w:t>
       </w:r>
-      <w:proofErr w:type="spellEnd"/>
       <w:r>
         <w:t xml:space="preserve"> Bibliothek die vorgegebenen Prozesse parallelisiert.</w:t>
       </w:r>
@@ -6351,15 +6358,7 @@
         <w:t xml:space="preserve"> </w:t>
       </w:r>
       <w:r>
-        <w:t xml:space="preserve">Da das Grundgerüst der zu entwickelnden Programmiersprache in der Sprache </w:t>
-      </w:r>
-      <w:proofErr w:type="spellStart"/>
-      <w:r>
-        <w:t>Kotlin</w:t>
-      </w:r>
-      <w:proofErr w:type="spellEnd"/>
-      <w:r>
-        <w:t xml:space="preserve"> geschrieben wurde, wird diese Programmiersprache weiterhin beibehalten. </w:t>
+        <w:t xml:space="preserve">Da das Grundgerüst der zu entwickelnden Programmiersprache in der Sprache Kotlin geschrieben wurde, wird diese Programmiersprache weiterhin beibehalten. </w:t>
       </w:r>
       <w:r>
         <w:t>Ein wesentlicher Bestandteil ist die Planung der Umsetzung von einer prozeduralen Programmiersprache in die gewünschte objektorientieren Programmiersprache.</w:t>
@@ -6460,13 +6459,13 @@
           <w:i/>
           <w:iCs/>
         </w:rPr>
+        <w:instrText xml:space="preserve"> \* MERGEFORMAT </w:instrText>
       </w:r>
       <w:r>
         <w:rPr>
           <w:i/>
           <w:iCs/>
         </w:rPr>
-        <w:instrText xml:space="preserve"> \* MERGEFORMAT </w:instrText>
       </w:r>
       <w:r>
         <w:rPr>
@@ -6606,23 +6605,7 @@
           <w:i/>
           <w:iCs/>
         </w:rPr>
-        <w:t xml:space="preserve">Da in einem anderen Praktikum bereits eine Grundstruktur in </w:t>
-      </w:r>
-      <w:proofErr w:type="spellStart"/>
-      <w:r>
-        <w:rPr>
-          <w:i/>
-          <w:iCs/>
-        </w:rPr>
-        <w:t>Kotlin</w:t>
-      </w:r>
-      <w:proofErr w:type="spellEnd"/>
-      <w:r>
-        <w:rPr>
-          <w:i/>
-          <w:iCs/>
-        </w:rPr>
-        <w:t xml:space="preserve"> entstanden</w:t>
+        <w:t>Da in einem anderen Praktikum bereits eine Grundstruktur in Kotlin entstanden</w:t>
       </w:r>
       <w:r>
         <w:rPr>
@@ -6715,7 +6698,6 @@
       <w:r>
         <w:t xml:space="preserve"> entstanden ist. In diesem WPF wurde eine dreidimensionale Weltraumsimulation geschaffen, welche es ermöglicht verschiedene Sonnensysteme zu generieren und diese zu animieren. Die Applikation nutzt </w:t>
       </w:r>
-      <w:proofErr w:type="spellStart"/>
       <w:r>
         <w:rPr>
           <w:i/>
@@ -6723,7 +6705,6 @@
         </w:rPr>
         <w:t>Kotlin</w:t>
       </w:r>
-      <w:proofErr w:type="spellEnd"/>
       <w:r>
         <w:t xml:space="preserve"> als Programmiersprache und </w:t>
       </w:r>
@@ -6803,13 +6784,7 @@
         <w:fldChar w:fldCharType="end"/>
       </w:r>
       <w:r>
-        <w:t xml:space="preserve">]. Die Anwendung dient als Grundstruktur und ist auf die </w:t>
-      </w:r>
-      <w:r>
-        <w:t xml:space="preserve">gegebene </w:t>
-      </w:r>
-      <w:r>
-        <w:t>Problemstellung anzupassen.</w:t>
+        <w:t>]. Die Anwendung dient als Grundstruktur und ist auf die gegebene Problemstellung anzupassen.</w:t>
       </w:r>
     </w:p>
     <w:p>
@@ -7145,14 +7120,27 @@
                             <w:r>
                               <w:t xml:space="preserve">Abbildung </w:t>
                             </w:r>
-                            <w:fldSimple w:instr=" SEQ Abbildung \* ARABIC ">
-                              <w:r>
-                                <w:rPr>
-                                  <w:noProof/>
-                                </w:rPr>
-                                <w:t>1</w:t>
-                              </w:r>
-                            </w:fldSimple>
+                            <w:r>
+                              <w:fldChar w:fldCharType="begin"/>
+                            </w:r>
+                            <w:r>
+                              <w:instrText xml:space="preserve"> SEQ Abbildung \* ARABIC </w:instrText>
+                            </w:r>
+                            <w:r>
+                              <w:fldChar w:fldCharType="separate"/>
+                            </w:r>
+                            <w:r>
+                              <w:rPr>
+                                <w:noProof/>
+                              </w:rPr>
+                              <w:t>1</w:t>
+                            </w:r>
+                            <w:r>
+                              <w:rPr>
+                                <w:noProof/>
+                              </w:rPr>
+                              <w:fldChar w:fldCharType="end"/>
+                            </w:r>
                             <w:r>
                               <w:t xml:space="preserve"> [Compileraufbau]</w:t>
                             </w:r>
@@ -7178,7 +7166,7 @@
                 <v:stroke joinstyle="miter"/>
                 <v:path gradientshapeok="t" o:connecttype="rect"/>
               </v:shapetype>
-              <v:shape id="Textfeld 1" o:spid="_x0000_s1026" type="#_x0000_t202" style="position:absolute;margin-left:0;margin-top:201.2pt;width:141.25pt;height:.05pt;z-index:251660288;visibility:visible;mso-wrap-style:square;mso-wrap-distance-left:9pt;mso-wrap-distance-top:0;mso-wrap-distance-right:9pt;mso-wrap-distance-bottom:0;mso-position-horizontal:center;mso-position-horizontal-relative:page;mso-position-vertical:absolute;mso-position-vertical-relative:text;v-text-anchor:top" o:gfxdata="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" stroked="f">
+              <v:shape id="Textfeld 1" o:spid="_x0000_s1026" type="#_x0000_t202" style="position:absolute;margin-left:0;margin-top:201.2pt;width:141.25pt;height:.05pt;z-index:251660288;visibility:visible;mso-wrap-style:square;mso-wrap-distance-left:9pt;mso-wrap-distance-top:0;mso-wrap-distance-right:9pt;mso-wrap-distance-bottom:0;mso-position-horizontal:center;mso-position-horizontal-relative:page;mso-position-vertical:absolute;mso-position-vertical-relative:text;v-text-anchor:top" o:gfxdata="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" stroked="f">
                 <v:textbox style="mso-fit-shape-to-text:t" inset="0,0,0,0">
                   <w:txbxContent>
                     <w:p>
@@ -7436,11 +7424,11 @@
       <w:pPr>
         <w:pStyle w:val="berschrift2"/>
       </w:pPr>
-      <w:bookmarkStart w:id="16" w:name="_Toc92975494"/>
+      <w:bookmarkStart w:id="15" w:name="_Toc92975494"/>
       <w:r>
         <w:t>Veranschaulichung</w:t>
       </w:r>
-      <w:bookmarkEnd w:id="16"/>
+      <w:bookmarkEnd w:id="15"/>
     </w:p>
     <w:p>
       <w:r>
@@ -7569,7 +7557,7 @@
           <w:szCs w:val="32"/>
         </w:rPr>
       </w:pPr>
-      <w:bookmarkStart w:id="17" w:name="_Toc92975495"/>
+      <w:bookmarkStart w:id="16" w:name="_Toc92975495"/>
       <w:r>
         <w:br w:type="page"/>
       </w:r>
@@ -7582,37 +7570,37 @@
         <w:lastRenderedPageBreak/>
         <w:t>Hauptteil</w:t>
       </w:r>
+      <w:bookmarkEnd w:id="16"/>
+    </w:p>
+    <w:p>
+      <w:r>
+        <w:t>Der Hauptteil beschäftigt sich mit der Erstellung und</w:t>
+      </w:r>
+      <w:r>
+        <w:t xml:space="preserve"> den</w:t>
+      </w:r>
+      <w:r>
+        <w:t xml:space="preserve"> </w:t>
+      </w:r>
+      <w:r>
+        <w:t>Problemstellungen der einzelnen Implementierungsphasen.</w:t>
+      </w:r>
+    </w:p>
+    <w:p>
+      <w:pPr>
+        <w:pStyle w:val="berschrift2"/>
+      </w:pPr>
+      <w:bookmarkStart w:id="17" w:name="_Toc92975496"/>
+      <w:r>
+        <w:t>Anpassung</w:t>
+      </w:r>
+      <w:r>
+        <w:t xml:space="preserve"> und</w:t>
+      </w:r>
+      <w:r>
+        <w:t xml:space="preserve"> Erweiterung der Sprache</w:t>
+      </w:r>
       <w:bookmarkEnd w:id="17"/>
-    </w:p>
-    <w:p>
-      <w:r>
-        <w:t>Der Hauptteil beschäftigt sich mit der Erstellung und</w:t>
-      </w:r>
-      <w:r>
-        <w:t xml:space="preserve"> den</w:t>
-      </w:r>
-      <w:r>
-        <w:t xml:space="preserve"> </w:t>
-      </w:r>
-      <w:r>
-        <w:t>Problemstellungen der einzelnen Implementierungsphasen.</w:t>
-      </w:r>
-    </w:p>
-    <w:p>
-      <w:pPr>
-        <w:pStyle w:val="berschrift2"/>
-      </w:pPr>
-      <w:bookmarkStart w:id="18" w:name="_Toc92975496"/>
-      <w:r>
-        <w:t>Anpassung</w:t>
-      </w:r>
-      <w:r>
-        <w:t xml:space="preserve"> und</w:t>
-      </w:r>
-      <w:r>
-        <w:t xml:space="preserve"> Erweiterung der Sprache</w:t>
-      </w:r>
-      <w:bookmarkEnd w:id="18"/>
     </w:p>
     <w:p>
       <w:r>
@@ -7702,14 +7690,14 @@
       <w:pPr>
         <w:pStyle w:val="berschrift3"/>
       </w:pPr>
-      <w:bookmarkStart w:id="19" w:name="_Toc92975497"/>
+      <w:bookmarkStart w:id="18" w:name="_Toc92975497"/>
       <w:r>
         <w:t>Feature</w:t>
       </w:r>
       <w:r>
         <w:t xml:space="preserve"> Auflistung</w:t>
       </w:r>
-      <w:bookmarkEnd w:id="19"/>
+      <w:bookmarkEnd w:id="18"/>
     </w:p>
     <w:p>
       <w:r>
@@ -8057,131 +8045,131 @@
       <w:pPr>
         <w:pStyle w:val="berschrift3"/>
       </w:pPr>
-      <w:bookmarkStart w:id="20" w:name="_Toc92975498"/>
+      <w:bookmarkStart w:id="19" w:name="_Toc92975498"/>
       <w:r>
         <w:lastRenderedPageBreak/>
         <w:t>Kontext</w:t>
       </w:r>
+      <w:bookmarkEnd w:id="19"/>
+    </w:p>
+    <w:p>
+      <w:r>
+        <w:t>Der Kontext</w:t>
+      </w:r>
+      <w:r>
+        <w:t xml:space="preserve"> speichert und verwaltet globale und lokale Variablen. Jede Datei besitzt ein</w:t>
+      </w:r>
+      <w:r>
+        <w:t>en</w:t>
+      </w:r>
+      <w:r>
+        <w:t xml:space="preserve"> globale</w:t>
+      </w:r>
+      <w:r>
+        <w:t>n</w:t>
+      </w:r>
+      <w:r>
+        <w:t xml:space="preserve"> </w:t>
+      </w:r>
+      <w:r>
+        <w:t>Kontext</w:t>
+      </w:r>
+      <w:r>
+        <w:t>. Weiterdessen besitzt jede</w:t>
+      </w:r>
+      <w:r>
+        <w:t>r</w:t>
+      </w:r>
+      <w:r>
+        <w:t xml:space="preserve"> Codeabschnitt, wie zum Beispiel eine Funktion oder ein</w:t>
+      </w:r>
+      <w:r>
+        <w:t xml:space="preserve"> Block ein</w:t>
+      </w:r>
+      <w:r>
+        <w:t>en</w:t>
+      </w:r>
+      <w:r>
+        <w:t xml:space="preserve"> eigene</w:t>
+      </w:r>
+      <w:r>
+        <w:t>n Kontext</w:t>
+      </w:r>
+      <w:r>
+        <w:t>. Ein Block in einer Funktion besitzt somit eine Teilmenge de</w:t>
+      </w:r>
+      <w:r>
+        <w:t>s</w:t>
+      </w:r>
+      <w:r>
+        <w:t xml:space="preserve"> Funktions</w:t>
+      </w:r>
+      <w:r>
+        <w:t>kontext</w:t>
+      </w:r>
+      <w:r>
+        <w:t>.</w:t>
+      </w:r>
+    </w:p>
+    <w:p>
+      <w:r>
+        <w:t>Jedes Laufzeitobjekt besitzt dementsprechend auch ein</w:t>
+      </w:r>
+      <w:r>
+        <w:t xml:space="preserve">en </w:t>
+      </w:r>
+      <w:r>
+        <w:t>eigene</w:t>
+      </w:r>
+      <w:r>
+        <w:t>n</w:t>
+      </w:r>
+      <w:r>
+        <w:t xml:space="preserve"> </w:t>
+      </w:r>
+      <w:r>
+        <w:t>Kontext</w:t>
+      </w:r>
+      <w:r>
+        <w:t xml:space="preserve">, </w:t>
+      </w:r>
+      <w:r>
+        <w:t>der</w:t>
+      </w:r>
+      <w:r>
+        <w:t xml:space="preserve"> bei Funktionsaufrufen genutzt werden kann.</w:t>
+      </w:r>
+    </w:p>
+    <w:p>
+      <w:pPr>
+        <w:pStyle w:val="berschrift3"/>
+      </w:pPr>
+      <w:bookmarkStart w:id="20" w:name="_Toc92975499"/>
+      <w:r>
+        <w:t>Variablen</w:t>
+      </w:r>
+      <w:r>
+        <w:t>:</w:t>
+      </w:r>
+      <w:r>
+        <w:t xml:space="preserve"> </w:t>
+      </w:r>
+      <w:r>
+        <w:t>E</w:t>
+      </w:r>
+      <w:r>
+        <w:t>infache Typen</w:t>
+      </w:r>
+      <w:r>
+        <w:t xml:space="preserve"> </w:t>
+      </w:r>
+      <w:r>
+        <w:t>und</w:t>
+      </w:r>
+      <w:r>
+        <w:t xml:space="preserve"> Objekte</w:t>
+      </w:r>
       <w:bookmarkEnd w:id="20"/>
-    </w:p>
-    <w:p>
-      <w:r>
-        <w:t>Der Kontext</w:t>
-      </w:r>
-      <w:r>
-        <w:t xml:space="preserve"> speichert und verwaltet globale und lokale Variablen. Jede Datei besitzt ein</w:t>
-      </w:r>
-      <w:r>
-        <w:t>en</w:t>
-      </w:r>
-      <w:r>
-        <w:t xml:space="preserve"> globale</w:t>
-      </w:r>
-      <w:r>
-        <w:t>n</w:t>
-      </w:r>
-      <w:r>
-        <w:t xml:space="preserve"> </w:t>
-      </w:r>
-      <w:r>
-        <w:t>Kontext</w:t>
-      </w:r>
-      <w:r>
-        <w:t>. Weiterdessen besitzt jede</w:t>
-      </w:r>
-      <w:r>
-        <w:t>r</w:t>
-      </w:r>
-      <w:r>
-        <w:t xml:space="preserve"> Codeabschnitt, wie zum Beispiel eine Funktion oder ein</w:t>
-      </w:r>
-      <w:r>
-        <w:t xml:space="preserve"> Block ein</w:t>
-      </w:r>
-      <w:r>
-        <w:t>en</w:t>
-      </w:r>
-      <w:r>
-        <w:t xml:space="preserve"> eigene</w:t>
-      </w:r>
-      <w:r>
-        <w:t>n Kontext</w:t>
-      </w:r>
-      <w:r>
-        <w:t>. Ein Block in einer Funktion besitzt somit eine Teilmenge de</w:t>
-      </w:r>
-      <w:r>
-        <w:t>s</w:t>
-      </w:r>
-      <w:r>
-        <w:t xml:space="preserve"> Funktions</w:t>
-      </w:r>
-      <w:r>
-        <w:t>kontext</w:t>
-      </w:r>
-      <w:r>
-        <w:t>.</w:t>
-      </w:r>
-    </w:p>
-    <w:p>
-      <w:r>
-        <w:t>Jedes Laufzeitobjekt besitzt dementsprechend auch ein</w:t>
-      </w:r>
-      <w:r>
-        <w:t xml:space="preserve">en </w:t>
-      </w:r>
-      <w:r>
-        <w:t>eigene</w:t>
-      </w:r>
-      <w:r>
-        <w:t>n</w:t>
-      </w:r>
-      <w:r>
-        <w:t xml:space="preserve"> </w:t>
-      </w:r>
-      <w:r>
-        <w:t>Kontext</w:t>
-      </w:r>
-      <w:r>
-        <w:t xml:space="preserve">, </w:t>
-      </w:r>
-      <w:r>
-        <w:t>der</w:t>
-      </w:r>
-      <w:r>
-        <w:t xml:space="preserve"> bei Funktionsaufrufen genutzt werden kann.</w:t>
-      </w:r>
-    </w:p>
-    <w:p>
-      <w:pPr>
-        <w:pStyle w:val="berschrift3"/>
-      </w:pPr>
-      <w:bookmarkStart w:id="21" w:name="_Toc92975499"/>
-      <w:r>
-        <w:t>Variablen</w:t>
-      </w:r>
-      <w:r>
-        <w:t>:</w:t>
-      </w:r>
-      <w:r>
-        <w:t xml:space="preserve"> </w:t>
-      </w:r>
-      <w:r>
-        <w:t>E</w:t>
-      </w:r>
-      <w:r>
-        <w:t>infache Typen</w:t>
-      </w:r>
-      <w:r>
-        <w:t xml:space="preserve"> </w:t>
-      </w:r>
-      <w:r>
-        <w:t>und</w:t>
-      </w:r>
-      <w:r>
-        <w:t xml:space="preserve"> Objekte</w:t>
-      </w:r>
-      <w:bookmarkEnd w:id="21"/>
     </w:p>
     <w:p>
       <w:r>
@@ -8355,8 +8343,8 @@
         <w:t>typen.</w:t>
       </w:r>
     </w:p>
-    <w:bookmarkStart w:id="22" w:name="_MON_1700406382"/>
-    <w:bookmarkEnd w:id="22"/>
+    <w:bookmarkStart w:id="21" w:name="_MON_1700406382"/>
+    <w:bookmarkEnd w:id="21"/>
     <w:p>
       <w:r>
         <w:rPr>
@@ -8382,14 +8370,14 @@
             <v:path o:extrusionok="f" gradientshapeok="t" o:connecttype="rect"/>
             <o:lock v:ext="edit" aspectratio="t"/>
           </v:shapetype>
-          <v:shape id="_x0000_i1025" type="#_x0000_t75" alt="" style="width:341.85pt;height:235pt;mso-width-percent:0;mso-height-percent:0;mso-width-percent:0;mso-height-percent:0" o:ole="" o:bordertopcolor="this" o:borderleftcolor="this" o:borderbottomcolor="this" o:borderrightcolor="this">
+          <v:shape id="_x0000_i1025" type="#_x0000_t75" alt="" style="width:341.85pt;height:234.55pt;mso-width-percent:0;mso-height-percent:0;mso-width-percent:0;mso-height-percent:0" o:ole="" o:bordertopcolor="this" o:borderleftcolor="this" o:borderbottomcolor="this" o:borderrightcolor="this">
             <v:imagedata r:id="rId12" o:title=""/>
             <w10:bordertop type="single" width="4"/>
             <w10:borderleft type="single" width="4"/>
             <w10:borderbottom type="single" width="4"/>
             <w10:borderright type="single" width="4"/>
           </v:shape>
-          <o:OLEObject Type="Embed" ProgID="Word.Document.12" ShapeID="_x0000_i1025" DrawAspect="Content" ObjectID="_1711275130" r:id="rId13">
+          <o:OLEObject Type="Embed" ProgID="Word.Document.12" ShapeID="_x0000_i1025" DrawAspect="Content" ObjectID="_1712153962" r:id="rId13">
             <o:FieldCodes>\s</o:FieldCodes>
           </o:OLEObject>
         </w:object>
@@ -8399,24 +8387,40 @@
       <w:pPr>
         <w:pStyle w:val="Beschriftung"/>
       </w:pPr>
-      <w:bookmarkStart w:id="23" w:name="_Ref89861403"/>
-      <w:bookmarkStart w:id="24" w:name="_Toc90591627"/>
+      <w:bookmarkStart w:id="22" w:name="_Ref89861403"/>
+      <w:bookmarkStart w:id="23" w:name="_Toc90591627"/>
       <w:r>
         <w:t xml:space="preserve">Abbildung </w:t>
       </w:r>
-      <w:fldSimple w:instr=" SEQ Abbildung \* ARABIC ">
-        <w:r>
-          <w:rPr>
-            <w:noProof/>
-          </w:rPr>
-          <w:t>2</w:t>
-        </w:r>
-      </w:fldSimple>
+      <w:r>
+        <w:fldChar w:fldCharType="begin"/>
+      </w:r>
+      <w:r>
+        <w:instrText xml:space="preserve"> S</w:instrText>
+      </w:r>
+      <w:r>
+        <w:instrText xml:space="preserve">EQ Abbildung \* ARABIC </w:instrText>
+      </w:r>
+      <w:r>
+        <w:fldChar w:fldCharType="separate"/>
+      </w:r>
+      <w:r>
+        <w:rPr>
+          <w:noProof/>
+        </w:rPr>
+        <w:t>2</w:t>
+      </w:r>
+      <w:r>
+        <w:rPr>
+          <w:noProof/>
+        </w:rPr>
+        <w:fldChar w:fldCharType="end"/>
+      </w:r>
       <w:r>
         <w:t xml:space="preserve"> [Variablen Zuweisung]</w:t>
       </w:r>
+      <w:bookmarkEnd w:id="22"/>
       <w:bookmarkEnd w:id="23"/>
-      <w:bookmarkEnd w:id="24"/>
     </w:p>
     <w:p>
       <w:r>
@@ -8455,11 +8459,11 @@
       <w:pPr>
         <w:pStyle w:val="berschrift3"/>
       </w:pPr>
-      <w:bookmarkStart w:id="25" w:name="_Toc92975500"/>
+      <w:bookmarkStart w:id="24" w:name="_Toc92975500"/>
       <w:r>
         <w:t>Überlagerte Funktionen</w:t>
       </w:r>
-      <w:bookmarkEnd w:id="25"/>
+      <w:bookmarkEnd w:id="24"/>
     </w:p>
     <w:p>
       <w:r>
@@ -8532,7 +8536,7 @@
       <w:pPr>
         <w:pStyle w:val="berschrift3"/>
       </w:pPr>
-      <w:bookmarkStart w:id="26" w:name="_Toc92975501"/>
+      <w:bookmarkStart w:id="25" w:name="_Toc92975501"/>
       <w:r>
         <w:t>Generische Klassen</w:t>
       </w:r>
@@ -8542,7 +8546,7 @@
       <w:r>
         <w:t xml:space="preserve"> Funktionen</w:t>
       </w:r>
-      <w:bookmarkEnd w:id="26"/>
+      <w:bookmarkEnd w:id="25"/>
     </w:p>
     <w:p>
       <w:r>
@@ -8591,11 +8595,11 @@
       <w:pPr>
         <w:pStyle w:val="berschrift3"/>
       </w:pPr>
-      <w:bookmarkStart w:id="27" w:name="_Toc92975502"/>
+      <w:bookmarkStart w:id="26" w:name="_Toc92975502"/>
       <w:r>
         <w:t>Dateiverwaltung</w:t>
       </w:r>
-      <w:bookmarkEnd w:id="27"/>
+      <w:bookmarkEnd w:id="26"/>
     </w:p>
     <w:p>
       <w:r>
@@ -8633,11 +8637,11 @@
       <w:pPr>
         <w:pStyle w:val="berschrift3"/>
       </w:pPr>
-      <w:bookmarkStart w:id="28" w:name="_Toc92975503"/>
+      <w:bookmarkStart w:id="27" w:name="_Toc92975503"/>
       <w:r>
         <w:t>Interne Funktionen</w:t>
       </w:r>
-      <w:bookmarkEnd w:id="28"/>
+      <w:bookmarkEnd w:id="27"/>
     </w:p>
     <w:p>
       <w:r>
@@ -8677,15 +8681,7 @@
         <w:t xml:space="preserve"> Syntax </w:t>
       </w:r>
       <w:r>
-        <w:t xml:space="preserve">vorhanden und wird bei einem </w:t>
-      </w:r>
-      <w:proofErr w:type="spellStart"/>
-      <w:r>
-        <w:t>Include</w:t>
-      </w:r>
-      <w:proofErr w:type="spellEnd"/>
-      <w:r>
-        <w:t xml:space="preserve"> durch den </w:t>
+        <w:t xml:space="preserve">vorhanden und wird bei einem Include durch den </w:t>
       </w:r>
       <w:proofErr w:type="spellStart"/>
       <w:r>
@@ -8748,7 +8744,6 @@
       <w:r>
         <w:t xml:space="preserve"> </w:t>
       </w:r>
-      <w:proofErr w:type="spellStart"/>
       <w:r>
         <w:rPr>
           <w:i/>
@@ -8756,7 +8751,6 @@
         </w:rPr>
         <w:t>Kotlin</w:t>
       </w:r>
-      <w:proofErr w:type="spellEnd"/>
       <w:r>
         <w:t xml:space="preserve"> </w:t>
       </w:r>
@@ -8768,11 +8762,11 @@
       <w:pPr>
         <w:pStyle w:val="berschrift2"/>
       </w:pPr>
-      <w:bookmarkStart w:id="29" w:name="_Toc92975504"/>
+      <w:bookmarkStart w:id="28" w:name="_Toc92975504"/>
       <w:r>
         <w:t>Zusammenführung und Rendering</w:t>
       </w:r>
-      <w:bookmarkEnd w:id="29"/>
+      <w:bookmarkEnd w:id="28"/>
     </w:p>
     <w:p>
       <w:r>
@@ -8795,12 +8789,12 @@
       <w:pPr>
         <w:pStyle w:val="berschrift3"/>
       </w:pPr>
-      <w:bookmarkStart w:id="30" w:name="_Toc92975505"/>
+      <w:bookmarkStart w:id="29" w:name="_Toc92975505"/>
       <w:r>
         <w:lastRenderedPageBreak/>
         <w:t>Initialisierung</w:t>
       </w:r>
-      <w:bookmarkEnd w:id="30"/>
+      <w:bookmarkEnd w:id="29"/>
     </w:p>
     <w:p>
       <w:r>
@@ -8849,7 +8843,7 @@
       <w:pPr>
         <w:pStyle w:val="berschrift3"/>
       </w:pPr>
-      <w:bookmarkStart w:id="31" w:name="_Toc92975506"/>
+      <w:bookmarkStart w:id="30" w:name="_Toc92975506"/>
       <w:r>
         <w:t xml:space="preserve">Update </w:t>
       </w:r>
@@ -8863,7 +8857,7 @@
       <w:r>
         <w:t>OnKey</w:t>
       </w:r>
-      <w:bookmarkEnd w:id="31"/>
+      <w:bookmarkEnd w:id="30"/>
       <w:proofErr w:type="spellEnd"/>
     </w:p>
     <w:p>
@@ -8953,47 +8947,47 @@
       <w:pPr>
         <w:pStyle w:val="berschrift3"/>
       </w:pPr>
-      <w:bookmarkStart w:id="32" w:name="_Toc92975507"/>
+      <w:bookmarkStart w:id="31" w:name="_Toc92975507"/>
       <w:r>
         <w:t>Umwandlung von Objekten</w:t>
       </w:r>
+      <w:bookmarkEnd w:id="31"/>
+    </w:p>
+    <w:p>
+      <w:r>
+        <w:t>Im Umwandlungsprozess werden alle Eigenschaften des erstellten Objektes so umgewandelt, dass Sie kompatible mit der erstell</w:t>
+      </w:r>
+      <w:r>
+        <w:t>ten</w:t>
+      </w:r>
+      <w:r>
+        <w:t xml:space="preserve"> 3D</w:t>
+      </w:r>
+      <w:r>
+        <w:t>-</w:t>
+      </w:r>
+      <w:r>
+        <w:t>Engine sind. Hierfür werden Attribute wie</w:t>
+      </w:r>
+      <w:r>
+        <w:t xml:space="preserve"> die</w:t>
+      </w:r>
+      <w:r>
+        <w:t xml:space="preserve"> </w:t>
+      </w:r>
+      <w:r>
+        <w:t>Skalierung, Rotation, Position und Einfärbung genutzt.</w:t>
+      </w:r>
+    </w:p>
+    <w:p>
+      <w:pPr>
+        <w:pStyle w:val="berschrift2"/>
+      </w:pPr>
+      <w:bookmarkStart w:id="32" w:name="_Toc92975508"/>
+      <w:r>
+        <w:t>Einfaches Beispiel</w:t>
+      </w:r>
       <w:bookmarkEnd w:id="32"/>
-    </w:p>
-    <w:p>
-      <w:r>
-        <w:t>Im Umwandlungsprozess werden alle Eigenschaften des erstellten Objektes so umgewandelt, dass Sie kompatible mit der erstell</w:t>
-      </w:r>
-      <w:r>
-        <w:t>ten</w:t>
-      </w:r>
-      <w:r>
-        <w:t xml:space="preserve"> 3D</w:t>
-      </w:r>
-      <w:r>
-        <w:t>-</w:t>
-      </w:r>
-      <w:r>
-        <w:t>Engine sind. Hierfür werden Attribute wie</w:t>
-      </w:r>
-      <w:r>
-        <w:t xml:space="preserve"> die</w:t>
-      </w:r>
-      <w:r>
-        <w:t xml:space="preserve"> </w:t>
-      </w:r>
-      <w:r>
-        <w:t>Skalierung, Rotation, Position und Einfärbung genutzt.</w:t>
-      </w:r>
-    </w:p>
-    <w:p>
-      <w:pPr>
-        <w:pStyle w:val="berschrift2"/>
-      </w:pPr>
-      <w:bookmarkStart w:id="33" w:name="_Toc92975508"/>
-      <w:r>
-        <w:t>Einfaches Beispiel</w:t>
-      </w:r>
-      <w:bookmarkEnd w:id="33"/>
     </w:p>
     <w:p>
       <w:r>
@@ -9068,22 +9062,35 @@
       <w:pPr>
         <w:pStyle w:val="Beschriftung"/>
       </w:pPr>
-      <w:bookmarkStart w:id="34" w:name="_Toc90591628"/>
+      <w:bookmarkStart w:id="33" w:name="_Toc90591628"/>
       <w:r>
         <w:t xml:space="preserve">Abbildung </w:t>
       </w:r>
-      <w:fldSimple w:instr=" SEQ Abbildung \* ARABIC ">
-        <w:r>
-          <w:rPr>
-            <w:noProof/>
-          </w:rPr>
-          <w:t>3</w:t>
-        </w:r>
-      </w:fldSimple>
+      <w:r>
+        <w:fldChar w:fldCharType="begin"/>
+      </w:r>
+      <w:r>
+        <w:instrText xml:space="preserve"> SEQ Abbildung \* ARABIC </w:instrText>
+      </w:r>
+      <w:r>
+        <w:fldChar w:fldCharType="separate"/>
+      </w:r>
+      <w:r>
+        <w:rPr>
+          <w:noProof/>
+        </w:rPr>
+        <w:t>3</w:t>
+      </w:r>
+      <w:r>
+        <w:rPr>
+          <w:noProof/>
+        </w:rPr>
+        <w:fldChar w:fldCharType="end"/>
+      </w:r>
       <w:r>
         <w:t xml:space="preserve"> [Einfaches Beispiel]</w:t>
       </w:r>
-      <w:bookmarkEnd w:id="34"/>
+      <w:bookmarkEnd w:id="33"/>
     </w:p>
     <w:p/>
     <w:p>
@@ -9481,38 +9488,38 @@
       <w:pPr>
         <w:pStyle w:val="berschrift2"/>
       </w:pPr>
-      <w:bookmarkStart w:id="35" w:name="_Ref90591263"/>
-      <w:bookmarkStart w:id="36" w:name="_Ref90591277"/>
-      <w:bookmarkStart w:id="37" w:name="_Ref90591282"/>
-      <w:bookmarkStart w:id="38" w:name="_Toc92975509"/>
+      <w:bookmarkStart w:id="34" w:name="_Ref90591263"/>
+      <w:bookmarkStart w:id="35" w:name="_Ref90591277"/>
+      <w:bookmarkStart w:id="36" w:name="_Ref90591282"/>
+      <w:bookmarkStart w:id="37" w:name="_Toc92975509"/>
       <w:r>
         <w:t>Implementierung</w:t>
       </w:r>
       <w:r>
         <w:t xml:space="preserve"> der Anwendungsszenarien</w:t>
       </w:r>
+      <w:bookmarkEnd w:id="34"/>
       <w:bookmarkEnd w:id="35"/>
       <w:bookmarkEnd w:id="36"/>
       <w:bookmarkEnd w:id="37"/>
+    </w:p>
+    <w:p>
+      <w:r>
+        <w:t xml:space="preserve">In diesem Abschnitt werden die entwickelten Beispiele erklärt und dessen </w:t>
+      </w:r>
+      <w:r>
+        <w:t xml:space="preserve">Ausgabe erläutert. Weitergehend werden die Erkenntnisse, die bei der Programmierung entstanden sind, dargestellt und an Ihren Beispielen erläutert. </w:t>
+      </w:r>
+    </w:p>
+    <w:p>
+      <w:pPr>
+        <w:pStyle w:val="berschrift3"/>
+      </w:pPr>
+      <w:bookmarkStart w:id="38" w:name="_Toc92975510"/>
+      <w:r>
+        <w:t>Sortieralgorithmen</w:t>
+      </w:r>
       <w:bookmarkEnd w:id="38"/>
-    </w:p>
-    <w:p>
-      <w:r>
-        <w:t xml:space="preserve">In diesem Abschnitt werden die entwickelten Beispiele erklärt und dessen </w:t>
-      </w:r>
-      <w:r>
-        <w:t xml:space="preserve">Ausgabe erläutert. Weitergehend werden die Erkenntnisse, die bei der Programmierung entstanden sind, dargestellt und an Ihren Beispielen erläutert. </w:t>
-      </w:r>
-    </w:p>
-    <w:p>
-      <w:pPr>
-        <w:pStyle w:val="berschrift3"/>
-      </w:pPr>
-      <w:bookmarkStart w:id="39" w:name="_Toc92975510"/>
-      <w:r>
-        <w:t>Sortieralgorithmen</w:t>
-      </w:r>
-      <w:bookmarkEnd w:id="39"/>
     </w:p>
     <w:p>
       <w:r>
@@ -10045,7 +10052,7 @@
       <w:pPr>
         <w:pStyle w:val="berschrift3"/>
       </w:pPr>
-      <w:bookmarkStart w:id="40" w:name="_Toc92975511"/>
+      <w:bookmarkStart w:id="39" w:name="_Toc92975511"/>
       <w:proofErr w:type="spellStart"/>
       <w:r>
         <w:t>Perlin</w:t>
@@ -10054,7 +10061,7 @@
       <w:r>
         <w:t xml:space="preserve"> Noise</w:t>
       </w:r>
-      <w:bookmarkEnd w:id="40"/>
+      <w:bookmarkEnd w:id="39"/>
     </w:p>
     <w:p>
       <w:r>
@@ -10304,19 +10311,32 @@
       <w:pPr>
         <w:pStyle w:val="Beschriftung"/>
       </w:pPr>
-      <w:bookmarkStart w:id="41" w:name="_Ref90590301"/>
-      <w:bookmarkStart w:id="42" w:name="_Toc90591629"/>
+      <w:bookmarkStart w:id="40" w:name="_Ref90590301"/>
+      <w:bookmarkStart w:id="41" w:name="_Toc90591629"/>
       <w:r>
         <w:t xml:space="preserve">Abbildung </w:t>
       </w:r>
-      <w:fldSimple w:instr=" SEQ Abbildung \* ARABIC ">
-        <w:r>
-          <w:rPr>
-            <w:noProof/>
-          </w:rPr>
-          <w:t>4</w:t>
-        </w:r>
-      </w:fldSimple>
+      <w:r>
+        <w:fldChar w:fldCharType="begin"/>
+      </w:r>
+      <w:r>
+        <w:instrText xml:space="preserve"> SEQ Abbildung \* ARABIC </w:instrText>
+      </w:r>
+      <w:r>
+        <w:fldChar w:fldCharType="separate"/>
+      </w:r>
+      <w:r>
+        <w:rPr>
+          <w:noProof/>
+        </w:rPr>
+        <w:t>4</w:t>
+      </w:r>
+      <w:r>
+        <w:rPr>
+          <w:noProof/>
+        </w:rPr>
+        <w:fldChar w:fldCharType="end"/>
+      </w:r>
       <w:r>
         <w:t xml:space="preserve"> [</w:t>
       </w:r>
@@ -10328,311 +10348,311 @@
       <w:r>
         <w:t xml:space="preserve"> Noise Output]</w:t>
       </w:r>
+      <w:bookmarkEnd w:id="40"/>
       <w:bookmarkEnd w:id="41"/>
+    </w:p>
+    <w:p>
+      <w:r>
+        <w:t>Die Abbildung</w:t>
+      </w:r>
+      <w:r>
+        <w:t xml:space="preserve"> [</w:t>
+      </w:r>
+      <w:r>
+        <w:fldChar w:fldCharType="begin"/>
+      </w:r>
+      <w:r>
+        <w:instrText xml:space="preserve"> REF _Ref90590301 \h </w:instrText>
+      </w:r>
+      <w:r>
+        <w:fldChar w:fldCharType="separate"/>
+      </w:r>
+      <w:r>
+        <w:t xml:space="preserve">Abbildung </w:t>
+      </w:r>
+      <w:r>
+        <w:rPr>
+          <w:noProof/>
+        </w:rPr>
+        <w:t>4</w:t>
+      </w:r>
+      <w:r>
+        <w:t xml:space="preserve"> [</w:t>
+      </w:r>
+      <w:proofErr w:type="spellStart"/>
+      <w:r>
+        <w:t>Perlin</w:t>
+      </w:r>
+      <w:proofErr w:type="spellEnd"/>
+      <w:r>
+        <w:t xml:space="preserve"> Noise Output]</w:t>
+      </w:r>
+      <w:r>
+        <w:fldChar w:fldCharType="end"/>
+      </w:r>
+      <w:r>
+        <w:t xml:space="preserve">] </w:t>
+      </w:r>
+      <w:r>
+        <w:t xml:space="preserve">zeigt die Ausgabe des Algorithmus. Hierbei </w:t>
+      </w:r>
+      <w:r>
+        <w:t>sind</w:t>
+      </w:r>
+      <w:r>
+        <w:t xml:space="preserve"> </w:t>
+      </w:r>
+      <w:r>
+        <w:t>vier verschiedene Werte für die Persistenz gewählt. Das Video</w:t>
+      </w:r>
+      <w:r>
+        <w:t xml:space="preserve"> [</w:t>
+      </w:r>
+      <w:r>
+        <w:fldChar w:fldCharType="begin"/>
+      </w:r>
+      <w:r>
+        <w:instrText xml:space="preserve"> REF _Ref90590354 \w \h </w:instrText>
+      </w:r>
+      <w:r>
+        <w:fldChar w:fldCharType="separate"/>
+      </w:r>
+      <w:r>
+        <w:t>Q5</w:t>
+      </w:r>
+      <w:r>
+        <w:fldChar w:fldCharType="end"/>
+      </w:r>
+      <w:r>
+        <w:t xml:space="preserve"> </w:t>
+      </w:r>
+      <w:r>
+        <w:fldChar w:fldCharType="begin"/>
+      </w:r>
+      <w:r>
+        <w:instrText xml:space="preserve"> REF _Ref90590359 \h </w:instrText>
+      </w:r>
+      <w:r>
+        <w:fldChar w:fldCharType="separate"/>
+      </w:r>
+      <w:r>
+        <w:t xml:space="preserve">3DCode </w:t>
+      </w:r>
+      <w:r>
+        <w:t xml:space="preserve">– </w:t>
+      </w:r>
+      <w:proofErr w:type="spellStart"/>
+      <w:r>
+        <w:t>P</w:t>
+      </w:r>
+      <w:r>
+        <w:t>erlin</w:t>
+      </w:r>
+      <w:proofErr w:type="spellEnd"/>
+      <w:r>
+        <w:t xml:space="preserve"> Noise</w:t>
+      </w:r>
+      <w:r>
+        <w:fldChar w:fldCharType="end"/>
+      </w:r>
+      <w:r>
+        <w:t xml:space="preserve"> S.</w:t>
+      </w:r>
+      <w:r>
+        <w:fldChar w:fldCharType="begin"/>
+      </w:r>
+      <w:r>
+        <w:instrText xml:space="preserve"> PAGEREF _Ref90590365 \h </w:instrText>
+      </w:r>
+      <w:r>
+        <w:fldChar w:fldCharType="separate"/>
+      </w:r>
+      <w:r>
+        <w:rPr>
+          <w:noProof/>
+        </w:rPr>
+        <w:t>16</w:t>
+      </w:r>
+      <w:r>
+        <w:fldChar w:fldCharType="end"/>
+      </w:r>
+      <w:r>
+        <w:t xml:space="preserve">] </w:t>
+      </w:r>
+      <w:r>
+        <w:t>veranschaulicht zusätzlich die dreidimensionale Ansicht, die aus einem anderen Blickwinkel hervorgeht.</w:t>
+      </w:r>
+    </w:p>
+    <w:p>
+      <w:r>
+        <w:t>Die Implementierung und das generelle Verständnis gehen aus Quelle</w:t>
+      </w:r>
+      <w:r>
+        <w:t xml:space="preserve"> [</w:t>
+      </w:r>
+      <w:r>
+        <w:fldChar w:fldCharType="begin"/>
+      </w:r>
+      <w:r>
+        <w:instrText xml:space="preserve"> REF _Ref90590402 \w \h </w:instrText>
+      </w:r>
+      <w:r>
+        <w:fldChar w:fldCharType="separate"/>
+      </w:r>
+      <w:r>
+        <w:t>Q1</w:t>
+      </w:r>
+      <w:r>
+        <w:fldChar w:fldCharType="end"/>
+      </w:r>
+      <w:r>
+        <w:t xml:space="preserve"> </w:t>
+      </w:r>
+      <w:r>
+        <w:fldChar w:fldCharType="begin"/>
+      </w:r>
+      <w:r>
+        <w:instrText xml:space="preserve"> REF _Ref90590407 \h </w:instrText>
+      </w:r>
+      <w:r>
+        <w:fldChar w:fldCharType="separate"/>
+      </w:r>
+      <w:proofErr w:type="spellStart"/>
+      <w:r>
+        <w:rPr>
+          <w:lang w:eastAsia="de-DE"/>
+        </w:rPr>
+        <w:t>Perlin</w:t>
+      </w:r>
+      <w:proofErr w:type="spellEnd"/>
+      <w:r>
+        <w:rPr>
+          <w:lang w:eastAsia="de-DE"/>
+        </w:rPr>
+        <w:t xml:space="preserve"> Noise </w:t>
+      </w:r>
+      <w:proofErr w:type="gramStart"/>
+      <w:r>
+        <w:rPr>
+          <w:lang w:eastAsia="de-DE"/>
+        </w:rPr>
+        <w:t>Web.Archive.Org</w:t>
+      </w:r>
+      <w:proofErr w:type="gramEnd"/>
+      <w:r>
+        <w:fldChar w:fldCharType="end"/>
+      </w:r>
+      <w:r>
+        <w:t xml:space="preserve"> S.</w:t>
+      </w:r>
+      <w:r>
+        <w:fldChar w:fldCharType="begin"/>
+      </w:r>
+      <w:r>
+        <w:instrText xml:space="preserve"> PAGEREF _Ref90590412 \h </w:instrText>
+      </w:r>
+      <w:r>
+        <w:fldChar w:fldCharType="separate"/>
+      </w:r>
+      <w:r>
+        <w:rPr>
+          <w:noProof/>
+        </w:rPr>
+        <w:t>16</w:t>
+      </w:r>
+      <w:r>
+        <w:fldChar w:fldCharType="end"/>
+      </w:r>
+      <w:r>
+        <w:t xml:space="preserve">] </w:t>
+      </w:r>
+      <w:r>
+        <w:t>hervor. Der</w:t>
+      </w:r>
+      <w:r>
+        <w:t xml:space="preserve"> entwickelte</w:t>
+      </w:r>
+      <w:r>
+        <w:t xml:space="preserve"> Code ist im Anhang zu finden</w:t>
+      </w:r>
+      <w:r>
+        <w:t xml:space="preserve"> [</w:t>
+      </w:r>
+      <w:r>
+        <w:fldChar w:fldCharType="begin"/>
+      </w:r>
+      <w:r>
+        <w:instrText xml:space="preserve"> REF _Ref90590438 \w \h </w:instrText>
+      </w:r>
+      <w:r>
+        <w:fldChar w:fldCharType="separate"/>
+      </w:r>
+      <w:r>
+        <w:t xml:space="preserve">A7 </w:t>
+      </w:r>
+      <w:r>
+        <w:fldChar w:fldCharType="end"/>
+      </w:r>
+      <w:r>
+        <w:fldChar w:fldCharType="begin"/>
+      </w:r>
+      <w:r>
+        <w:instrText xml:space="preserve"> REF _Ref90590443 \h </w:instrText>
+      </w:r>
+      <w:r>
+        <w:fldChar w:fldCharType="separate"/>
+      </w:r>
+      <w:r>
+        <w:t>Codebeispiel Link [</w:t>
+      </w:r>
+      <w:proofErr w:type="spellStart"/>
+      <w:r>
+        <w:t>Perlin</w:t>
+      </w:r>
+      <w:proofErr w:type="spellEnd"/>
+      <w:r>
+        <w:t xml:space="preserve"> Noise]</w:t>
+      </w:r>
+      <w:r>
+        <w:fldChar w:fldCharType="end"/>
+      </w:r>
+      <w:r>
+        <w:t xml:space="preserve"> S.</w:t>
+      </w:r>
+      <w:r>
+        <w:fldChar w:fldCharType="begin"/>
+      </w:r>
+      <w:r>
+        <w:instrText xml:space="preserve"> PAGEREF _Ref90590449 \h </w:instrText>
+      </w:r>
+      <w:r>
+        <w:fldChar w:fldCharType="separate"/>
+      </w:r>
+      <w:r>
+        <w:rPr>
+          <w:noProof/>
+        </w:rPr>
+        <w:t>22</w:t>
+      </w:r>
+      <w:r>
+        <w:fldChar w:fldCharType="end"/>
+      </w:r>
+      <w:r>
+        <w:t>]</w:t>
+      </w:r>
+      <w:r>
+        <w:t>.</w:t>
+      </w:r>
+    </w:p>
+    <w:p>
+      <w:pPr>
+        <w:pStyle w:val="berschrift3"/>
+      </w:pPr>
+      <w:bookmarkStart w:id="42" w:name="_Toc92975512"/>
+      <w:r>
+        <w:t>Random Walk</w:t>
+      </w:r>
       <w:bookmarkEnd w:id="42"/>
-    </w:p>
-    <w:p>
-      <w:r>
-        <w:t>Die Abbildung</w:t>
-      </w:r>
-      <w:r>
-        <w:t xml:space="preserve"> [</w:t>
-      </w:r>
-      <w:r>
-        <w:fldChar w:fldCharType="begin"/>
-      </w:r>
-      <w:r>
-        <w:instrText xml:space="preserve"> REF _Ref90590301 \h </w:instrText>
-      </w:r>
-      <w:r>
-        <w:fldChar w:fldCharType="separate"/>
-      </w:r>
-      <w:r>
-        <w:t xml:space="preserve">Abbildung </w:t>
-      </w:r>
-      <w:r>
-        <w:rPr>
-          <w:noProof/>
-        </w:rPr>
-        <w:t>4</w:t>
-      </w:r>
-      <w:r>
-        <w:t xml:space="preserve"> [</w:t>
-      </w:r>
-      <w:proofErr w:type="spellStart"/>
-      <w:r>
-        <w:t>Perlin</w:t>
-      </w:r>
-      <w:proofErr w:type="spellEnd"/>
-      <w:r>
-        <w:t xml:space="preserve"> Noise Output]</w:t>
-      </w:r>
-      <w:r>
-        <w:fldChar w:fldCharType="end"/>
-      </w:r>
-      <w:r>
-        <w:t xml:space="preserve">] </w:t>
-      </w:r>
-      <w:r>
-        <w:t xml:space="preserve">zeigt die Ausgabe des Algorithmus. Hierbei </w:t>
-      </w:r>
-      <w:r>
-        <w:t>sind</w:t>
-      </w:r>
-      <w:r>
-        <w:t xml:space="preserve"> </w:t>
-      </w:r>
-      <w:r>
-        <w:t>vier verschiedene Werte für die Persistenz gewählt. Das Video</w:t>
-      </w:r>
-      <w:r>
-        <w:t xml:space="preserve"> [</w:t>
-      </w:r>
-      <w:r>
-        <w:fldChar w:fldCharType="begin"/>
-      </w:r>
-      <w:r>
-        <w:instrText xml:space="preserve"> REF _Ref90590354 \w \h </w:instrText>
-      </w:r>
-      <w:r>
-        <w:fldChar w:fldCharType="separate"/>
-      </w:r>
-      <w:r>
-        <w:t>Q5</w:t>
-      </w:r>
-      <w:r>
-        <w:fldChar w:fldCharType="end"/>
-      </w:r>
-      <w:r>
-        <w:t xml:space="preserve"> </w:t>
-      </w:r>
-      <w:r>
-        <w:fldChar w:fldCharType="begin"/>
-      </w:r>
-      <w:r>
-        <w:instrText xml:space="preserve"> REF _Ref90590359 \h </w:instrText>
-      </w:r>
-      <w:r>
-        <w:fldChar w:fldCharType="separate"/>
-      </w:r>
-      <w:r>
-        <w:t xml:space="preserve">3DCode </w:t>
-      </w:r>
-      <w:r>
-        <w:t xml:space="preserve">– </w:t>
-      </w:r>
-      <w:proofErr w:type="spellStart"/>
-      <w:r>
-        <w:t>P</w:t>
-      </w:r>
-      <w:r>
-        <w:t>erlin</w:t>
-      </w:r>
-      <w:proofErr w:type="spellEnd"/>
-      <w:r>
-        <w:t xml:space="preserve"> Noise</w:t>
-      </w:r>
-      <w:r>
-        <w:fldChar w:fldCharType="end"/>
-      </w:r>
-      <w:r>
-        <w:t xml:space="preserve"> S.</w:t>
-      </w:r>
-      <w:r>
-        <w:fldChar w:fldCharType="begin"/>
-      </w:r>
-      <w:r>
-        <w:instrText xml:space="preserve"> PAGEREF _Ref90590365 \h </w:instrText>
-      </w:r>
-      <w:r>
-        <w:fldChar w:fldCharType="separate"/>
-      </w:r>
-      <w:r>
-        <w:rPr>
-          <w:noProof/>
-        </w:rPr>
-        <w:t>16</w:t>
-      </w:r>
-      <w:r>
-        <w:fldChar w:fldCharType="end"/>
-      </w:r>
-      <w:r>
-        <w:t xml:space="preserve">] </w:t>
-      </w:r>
-      <w:r>
-        <w:t>veranschaulicht zusätzlich die dreidimensionale Ansicht, die aus einem anderen Blickwinkel hervorgeht.</w:t>
-      </w:r>
-    </w:p>
-    <w:p>
-      <w:r>
-        <w:t>Die Implementierung und das generelle Verständnis gehen aus Quelle</w:t>
-      </w:r>
-      <w:r>
-        <w:t xml:space="preserve"> [</w:t>
-      </w:r>
-      <w:r>
-        <w:fldChar w:fldCharType="begin"/>
-      </w:r>
-      <w:r>
-        <w:instrText xml:space="preserve"> REF _Ref90590402 \w \h </w:instrText>
-      </w:r>
-      <w:r>
-        <w:fldChar w:fldCharType="separate"/>
-      </w:r>
-      <w:r>
-        <w:t>Q1</w:t>
-      </w:r>
-      <w:r>
-        <w:fldChar w:fldCharType="end"/>
-      </w:r>
-      <w:r>
-        <w:t xml:space="preserve"> </w:t>
-      </w:r>
-      <w:r>
-        <w:fldChar w:fldCharType="begin"/>
-      </w:r>
-      <w:r>
-        <w:instrText xml:space="preserve"> REF _Ref90590407 \h </w:instrText>
-      </w:r>
-      <w:r>
-        <w:fldChar w:fldCharType="separate"/>
-      </w:r>
-      <w:proofErr w:type="spellStart"/>
-      <w:r>
-        <w:rPr>
-          <w:lang w:eastAsia="de-DE"/>
-        </w:rPr>
-        <w:t>Perlin</w:t>
-      </w:r>
-      <w:proofErr w:type="spellEnd"/>
-      <w:r>
-        <w:rPr>
-          <w:lang w:eastAsia="de-DE"/>
-        </w:rPr>
-        <w:t xml:space="preserve"> Noise </w:t>
-      </w:r>
-      <w:proofErr w:type="gramStart"/>
-      <w:r>
-        <w:rPr>
-          <w:lang w:eastAsia="de-DE"/>
-        </w:rPr>
-        <w:t>Web.Archive.Org</w:t>
-      </w:r>
-      <w:proofErr w:type="gramEnd"/>
-      <w:r>
-        <w:fldChar w:fldCharType="end"/>
-      </w:r>
-      <w:r>
-        <w:t xml:space="preserve"> S.</w:t>
-      </w:r>
-      <w:r>
-        <w:fldChar w:fldCharType="begin"/>
-      </w:r>
-      <w:r>
-        <w:instrText xml:space="preserve"> PAGEREF _Ref90590412 \h </w:instrText>
-      </w:r>
-      <w:r>
-        <w:fldChar w:fldCharType="separate"/>
-      </w:r>
-      <w:r>
-        <w:rPr>
-          <w:noProof/>
-        </w:rPr>
-        <w:t>16</w:t>
-      </w:r>
-      <w:r>
-        <w:fldChar w:fldCharType="end"/>
-      </w:r>
-      <w:r>
-        <w:t xml:space="preserve">] </w:t>
-      </w:r>
-      <w:r>
-        <w:t>hervor. Der</w:t>
-      </w:r>
-      <w:r>
-        <w:t xml:space="preserve"> entwickelte</w:t>
-      </w:r>
-      <w:r>
-        <w:t xml:space="preserve"> Code ist im Anhang zu finden</w:t>
-      </w:r>
-      <w:r>
-        <w:t xml:space="preserve"> [</w:t>
-      </w:r>
-      <w:r>
-        <w:fldChar w:fldCharType="begin"/>
-      </w:r>
-      <w:r>
-        <w:instrText xml:space="preserve"> REF _Ref90590438 \w \h </w:instrText>
-      </w:r>
-      <w:r>
-        <w:fldChar w:fldCharType="separate"/>
-      </w:r>
-      <w:r>
-        <w:t xml:space="preserve">A7 </w:t>
-      </w:r>
-      <w:r>
-        <w:fldChar w:fldCharType="end"/>
-      </w:r>
-      <w:r>
-        <w:fldChar w:fldCharType="begin"/>
-      </w:r>
-      <w:r>
-        <w:instrText xml:space="preserve"> REF _Ref90590443 \h </w:instrText>
-      </w:r>
-      <w:r>
-        <w:fldChar w:fldCharType="separate"/>
-      </w:r>
-      <w:r>
-        <w:t>Codebeispiel Link [</w:t>
-      </w:r>
-      <w:proofErr w:type="spellStart"/>
-      <w:r>
-        <w:t>Perlin</w:t>
-      </w:r>
-      <w:proofErr w:type="spellEnd"/>
-      <w:r>
-        <w:t xml:space="preserve"> Noise]</w:t>
-      </w:r>
-      <w:r>
-        <w:fldChar w:fldCharType="end"/>
-      </w:r>
-      <w:r>
-        <w:t xml:space="preserve"> S.</w:t>
-      </w:r>
-      <w:r>
-        <w:fldChar w:fldCharType="begin"/>
-      </w:r>
-      <w:r>
-        <w:instrText xml:space="preserve"> PAGEREF _Ref90590449 \h </w:instrText>
-      </w:r>
-      <w:r>
-        <w:fldChar w:fldCharType="separate"/>
-      </w:r>
-      <w:r>
-        <w:rPr>
-          <w:noProof/>
-        </w:rPr>
-        <w:t>22</w:t>
-      </w:r>
-      <w:r>
-        <w:fldChar w:fldCharType="end"/>
-      </w:r>
-      <w:r>
-        <w:t>]</w:t>
-      </w:r>
-      <w:r>
-        <w:t>.</w:t>
-      </w:r>
-    </w:p>
-    <w:p>
-      <w:pPr>
-        <w:pStyle w:val="berschrift3"/>
-      </w:pPr>
-      <w:bookmarkStart w:id="43" w:name="_Toc92975512"/>
-      <w:r>
-        <w:t>Random Walk</w:t>
-      </w:r>
-      <w:bookmarkEnd w:id="43"/>
     </w:p>
     <w:p>
       <w:r>
@@ -10722,30 +10742,207 @@
       <w:pPr>
         <w:pStyle w:val="Beschriftung"/>
       </w:pPr>
-      <w:bookmarkStart w:id="44" w:name="_Ref90590533"/>
-      <w:bookmarkStart w:id="45" w:name="_Ref90590541"/>
-      <w:bookmarkStart w:id="46" w:name="_Toc90591630"/>
+      <w:bookmarkStart w:id="43" w:name="_Ref90590533"/>
+      <w:bookmarkStart w:id="44" w:name="_Ref90590541"/>
+      <w:bookmarkStart w:id="45" w:name="_Toc90591630"/>
       <w:r>
         <w:t xml:space="preserve">Abbildung </w:t>
       </w:r>
-      <w:fldSimple w:instr=" SEQ Abbildung \* ARABIC ">
-        <w:r>
-          <w:rPr>
-            <w:noProof/>
-          </w:rPr>
-          <w:t>5</w:t>
-        </w:r>
-      </w:fldSimple>
+      <w:r>
+        <w:fldChar w:fldCharType="begin"/>
+      </w:r>
+      <w:r>
+        <w:instrText xml:space="preserve"> SEQ Abbildung \* ARABIC </w:instrText>
+      </w:r>
+      <w:r>
+        <w:fldChar w:fldCharType="separate"/>
+      </w:r>
+      <w:r>
+        <w:rPr>
+          <w:noProof/>
+        </w:rPr>
+        <w:t>5</w:t>
+      </w:r>
+      <w:r>
+        <w:rPr>
+          <w:noProof/>
+        </w:rPr>
+        <w:fldChar w:fldCharType="end"/>
+      </w:r>
       <w:r>
         <w:t xml:space="preserve"> [Random Walk 3D]</w:t>
       </w:r>
+      <w:bookmarkEnd w:id="43"/>
       <w:bookmarkEnd w:id="44"/>
       <w:bookmarkEnd w:id="45"/>
+    </w:p>
+    <w:p>
+      <w:r>
+        <w:t>Die Abbildung</w:t>
+      </w:r>
+      <w:r>
+        <w:t xml:space="preserve"> [</w:t>
+      </w:r>
+      <w:r>
+        <w:fldChar w:fldCharType="begin"/>
+      </w:r>
+      <w:r>
+        <w:instrText xml:space="preserve"> REF _Ref90590533 \h </w:instrText>
+      </w:r>
+      <w:r>
+        <w:fldChar w:fldCharType="separate"/>
+      </w:r>
+      <w:r>
+        <w:t xml:space="preserve">Abbildung </w:t>
+      </w:r>
+      <w:r>
+        <w:rPr>
+          <w:noProof/>
+        </w:rPr>
+        <w:t>5</w:t>
+      </w:r>
+      <w:r>
+        <w:t xml:space="preserve"> [Random Walk 3D]</w:t>
+      </w:r>
+      <w:r>
+        <w:fldChar w:fldCharType="end"/>
+      </w:r>
+      <w:r>
+        <w:t xml:space="preserve"> S.</w:t>
+      </w:r>
+      <w:r>
+        <w:fldChar w:fldCharType="begin"/>
+      </w:r>
+      <w:r>
+        <w:instrText xml:space="preserve"> PAGEREF _Ref90590541 \h </w:instrText>
+      </w:r>
+      <w:r>
+        <w:fldChar w:fldCharType="separate"/>
+      </w:r>
+      <w:r>
+        <w:rPr>
+          <w:noProof/>
+        </w:rPr>
+        <w:t>13</w:t>
+      </w:r>
+      <w:r>
+        <w:fldChar w:fldCharType="end"/>
+      </w:r>
+      <w:r>
+        <w:t xml:space="preserve">] </w:t>
+      </w:r>
+      <w:r>
+        <w:t xml:space="preserve">stellt die Ausgabe des oben beschrieben Algorithmus </w:t>
+      </w:r>
+      <w:r>
+        <w:t xml:space="preserve">im Zeitpunkt t+2min 10s </w:t>
+      </w:r>
+      <w:r>
+        <w:t>da.</w:t>
+      </w:r>
+      <w:r>
+        <w:t xml:space="preserve"> Die animierte Ausgabe ist unter</w:t>
+      </w:r>
+      <w:r>
+        <w:t xml:space="preserve"> [</w:t>
+      </w:r>
+      <w:r>
+        <w:fldChar w:fldCharType="begin"/>
+      </w:r>
+      <w:r>
+        <w:instrText xml:space="preserve"> REF _Ref90590566 \w \h </w:instrText>
+      </w:r>
+      <w:r>
+        <w:fldChar w:fldCharType="separate"/>
+      </w:r>
+      <w:r>
+        <w:t>Q6</w:t>
+      </w:r>
+      <w:r>
+        <w:fldChar w:fldCharType="end"/>
+      </w:r>
+      <w:r>
+        <w:t xml:space="preserve"> </w:t>
+      </w:r>
+      <w:r>
+        <w:fldChar w:fldCharType="begin"/>
+      </w:r>
+      <w:r>
+        <w:instrText xml:space="preserve"> REF _Ref90590570 \h </w:instrText>
+      </w:r>
+      <w:r>
+        <w:fldChar w:fldCharType="separate"/>
+      </w:r>
+      <w:r>
+        <w:t xml:space="preserve">3DCode </w:t>
+      </w:r>
+      <w:r>
+        <w:t xml:space="preserve">– Random </w:t>
+      </w:r>
+      <w:proofErr w:type="spellStart"/>
+      <w:r>
+        <w:t>walk</w:t>
+      </w:r>
+      <w:proofErr w:type="spellEnd"/>
+      <w:r>
+        <w:fldChar w:fldCharType="end"/>
+      </w:r>
+      <w:r>
+        <w:t xml:space="preserve"> S.</w:t>
+      </w:r>
+      <w:r>
+        <w:fldChar w:fldCharType="begin"/>
+      </w:r>
+      <w:r>
+        <w:instrText xml:space="preserve"> PAGEREF _Ref90590576 \h </w:instrText>
+      </w:r>
+      <w:r>
+        <w:fldChar w:fldCharType="separate"/>
+      </w:r>
+      <w:r>
+        <w:rPr>
+          <w:noProof/>
+        </w:rPr>
+        <w:t>16</w:t>
+      </w:r>
+      <w:r>
+        <w:fldChar w:fldCharType="end"/>
+      </w:r>
+      <w:r>
+        <w:t xml:space="preserve">] </w:t>
+      </w:r>
+      <w:r>
+        <w:t>zu finden.</w:t>
+      </w:r>
+    </w:p>
+    <w:p>
+      <w:pPr>
+        <w:pStyle w:val="berschrift2"/>
+      </w:pPr>
+      <w:bookmarkStart w:id="46" w:name="_Toc92975513"/>
+      <w:r>
+        <w:t>Testfälle</w:t>
+      </w:r>
       <w:bookmarkEnd w:id="46"/>
     </w:p>
     <w:p>
       <w:r>
-        <w:t>Die Abbildung</w:t>
+        <w:t>Um nach Veränderungen des Programmcodes weitergehend sicherzustellen, dass die Veränderung keine Fehler aus</w:t>
+      </w:r>
+      <w:r>
+        <w:t>lösen</w:t>
+      </w:r>
+      <w:r>
+        <w:t xml:space="preserve">, sind </w:t>
+      </w:r>
+      <w:r>
+        <w:t xml:space="preserve">insgesamt </w:t>
+      </w:r>
+      <w:r>
+        <w:t xml:space="preserve">170 Tests entstanden. </w:t>
+      </w:r>
+      <w:r>
+        <w:t>Die Tests decken einen Großteil der Funktionalitäten der Programmiersprache ab. Über folgenden Link sind alle Tests abrufbar</w:t>
       </w:r>
       <w:r>
         <w:t xml:space="preserve"> [</w:t>
@@ -10754,262 +10951,90 @@
         <w:fldChar w:fldCharType="begin"/>
       </w:r>
       <w:r>
-        <w:instrText xml:space="preserve"> REF _Ref90590533 \h </w:instrText>
+        <w:instrText xml:space="preserve"> REF _Ref90590602 \w \h </w:instrText>
       </w:r>
       <w:r>
         <w:fldChar w:fldCharType="separate"/>
       </w:r>
       <w:r>
-        <w:t xml:space="preserve">Abbildung </w:t>
+        <w:t xml:space="preserve">A2 </w:t>
+      </w:r>
+      <w:r>
+        <w:fldChar w:fldCharType="end"/>
+      </w:r>
+      <w:r>
+        <w:fldChar w:fldCharType="begin"/>
+      </w:r>
+      <w:r>
+        <w:instrText xml:space="preserve"> REF _Ref90590605 \h </w:instrText>
+      </w:r>
+      <w:r>
+        <w:fldChar w:fldCharType="separate"/>
+      </w:r>
+      <w:r>
+        <w:t>Testfälle</w:t>
+      </w:r>
+      <w:r>
+        <w:fldChar w:fldCharType="end"/>
+      </w:r>
+      <w:r>
+        <w:t xml:space="preserve"> S.</w:t>
+      </w:r>
+      <w:r>
+        <w:fldChar w:fldCharType="begin"/>
+      </w:r>
+      <w:r>
+        <w:instrText xml:space="preserve"> PAGEREF _Ref90590610 \h </w:instrText>
+      </w:r>
+      <w:r>
+        <w:fldChar w:fldCharType="separate"/>
       </w:r>
       <w:r>
         <w:rPr>
           <w:noProof/>
         </w:rPr>
-        <w:t>5</w:t>
-      </w:r>
-      <w:r>
-        <w:t xml:space="preserve"> [Random </w:t>
-      </w:r>
-      <w:proofErr w:type="spellStart"/>
-      <w:r>
-        <w:t>Walk</w:t>
-      </w:r>
-      <w:proofErr w:type="spellEnd"/>
-      <w:r>
-        <w:t xml:space="preserve"> 3D]</w:t>
+        <w:t>18</w:t>
       </w:r>
       <w:r>
         <w:fldChar w:fldCharType="end"/>
       </w:r>
       <w:r>
-        <w:t xml:space="preserve"> S.</w:t>
-      </w:r>
-      <w:r>
-        <w:fldChar w:fldCharType="begin"/>
-      </w:r>
-      <w:r>
-        <w:instrText xml:space="preserve"> PAGEREF _Ref90590541 \h </w:instrText>
-      </w:r>
-      <w:r>
-        <w:fldChar w:fldCharType="separate"/>
-      </w:r>
-      <w:r>
-        <w:rPr>
-          <w:noProof/>
-        </w:rPr>
-        <w:t>13</w:t>
-      </w:r>
-      <w:r>
-        <w:fldChar w:fldCharType="end"/>
-      </w:r>
-      <w:r>
-        <w:t xml:space="preserve">] </w:t>
-      </w:r>
-      <w:r>
-        <w:t xml:space="preserve">stellt die Ausgabe des oben beschrieben Algorithmus </w:t>
-      </w:r>
-      <w:r>
-        <w:t xml:space="preserve">im Zeitpunkt t+2min 10s </w:t>
-      </w:r>
-      <w:r>
-        <w:t>da.</w:t>
-      </w:r>
-      <w:r>
-        <w:t xml:space="preserve"> Die animierte Ausgabe ist unter</w:t>
-      </w:r>
-      <w:r>
-        <w:t xml:space="preserve"> [</w:t>
-      </w:r>
-      <w:r>
-        <w:fldChar w:fldCharType="begin"/>
-      </w:r>
-      <w:r>
-        <w:instrText xml:space="preserve"> REF _Ref90590566 \w \h </w:instrText>
-      </w:r>
-      <w:r>
-        <w:fldChar w:fldCharType="separate"/>
-      </w:r>
-      <w:r>
-        <w:t>Q6</w:t>
-      </w:r>
-      <w:r>
-        <w:fldChar w:fldCharType="end"/>
-      </w:r>
-      <w:r>
-        <w:t xml:space="preserve"> </w:t>
-      </w:r>
-      <w:r>
-        <w:fldChar w:fldCharType="begin"/>
-      </w:r>
-      <w:r>
-        <w:instrText xml:space="preserve"> REF _Ref90590570 \h </w:instrText>
-      </w:r>
-      <w:r>
-        <w:fldChar w:fldCharType="separate"/>
-      </w:r>
-      <w:r>
-        <w:t xml:space="preserve">3DCode </w:t>
-      </w:r>
-      <w:r>
-        <w:t xml:space="preserve">– Random </w:t>
-      </w:r>
-      <w:proofErr w:type="spellStart"/>
-      <w:r>
-        <w:t>walk</w:t>
-      </w:r>
-      <w:proofErr w:type="spellEnd"/>
-      <w:r>
-        <w:fldChar w:fldCharType="end"/>
-      </w:r>
-      <w:r>
-        <w:t xml:space="preserve"> S.</w:t>
-      </w:r>
-      <w:r>
-        <w:fldChar w:fldCharType="begin"/>
-      </w:r>
-      <w:r>
-        <w:instrText xml:space="preserve"> PAGEREF _Ref90590576 \h </w:instrText>
-      </w:r>
-      <w:r>
-        <w:fldChar w:fldCharType="separate"/>
-      </w:r>
-      <w:r>
-        <w:rPr>
-          <w:noProof/>
-        </w:rPr>
-        <w:t>16</w:t>
-      </w:r>
-      <w:r>
-        <w:fldChar w:fldCharType="end"/>
-      </w:r>
-      <w:r>
-        <w:t xml:space="preserve">] </w:t>
-      </w:r>
-      <w:r>
-        <w:t>zu finden.</w:t>
+        <w:t>]</w:t>
+      </w:r>
+      <w:r>
+        <w:t>.</w:t>
       </w:r>
     </w:p>
     <w:p>
       <w:pPr>
         <w:pStyle w:val="berschrift2"/>
       </w:pPr>
-      <w:bookmarkStart w:id="47" w:name="_Toc92975513"/>
-      <w:r>
-        <w:t>Testfälle</w:t>
+      <w:bookmarkStart w:id="47" w:name="_Ref90591377"/>
+      <w:bookmarkStart w:id="48" w:name="_Ref90591380"/>
+      <w:bookmarkStart w:id="49" w:name="_Ref90591384"/>
+      <w:bookmarkStart w:id="50" w:name="_Toc92975514"/>
+      <w:r>
+        <w:t>Vergleich zu Alternativen</w:t>
       </w:r>
       <w:bookmarkEnd w:id="47"/>
-    </w:p>
-    <w:p>
-      <w:r>
-        <w:t>Um nach Veränderungen des Programmcodes weitergehend sicherzustellen, dass die Veränderung keine Fehler aus</w:t>
-      </w:r>
-      <w:r>
-        <w:t>lösen</w:t>
-      </w:r>
-      <w:r>
-        <w:t xml:space="preserve">, sind </w:t>
-      </w:r>
-      <w:r>
-        <w:t xml:space="preserve">insgesamt </w:t>
-      </w:r>
-      <w:r>
-        <w:t xml:space="preserve">170 Tests entstanden. </w:t>
-      </w:r>
-      <w:r>
-        <w:t>Die Tests decken einen Großteil der Funktionalitäten der Programmiersprache ab. Über folgenden Link sind alle Tests abrufbar</w:t>
-      </w:r>
-      <w:r>
-        <w:t xml:space="preserve"> [</w:t>
-      </w:r>
-      <w:r>
-        <w:fldChar w:fldCharType="begin"/>
-      </w:r>
-      <w:r>
-        <w:instrText xml:space="preserve"> REF _Ref90590602 \w \h </w:instrText>
-      </w:r>
-      <w:r>
-        <w:fldChar w:fldCharType="separate"/>
-      </w:r>
-      <w:r>
-        <w:t xml:space="preserve">A2 </w:t>
-      </w:r>
-      <w:r>
-        <w:fldChar w:fldCharType="end"/>
-      </w:r>
-      <w:r>
-        <w:fldChar w:fldCharType="begin"/>
-      </w:r>
-      <w:r>
-        <w:instrText xml:space="preserve"> REF _Ref90590605 \h </w:instrText>
-      </w:r>
-      <w:r>
-        <w:fldChar w:fldCharType="separate"/>
-      </w:r>
-      <w:r>
-        <w:t>Testfälle</w:t>
-      </w:r>
-      <w:r>
-        <w:fldChar w:fldCharType="end"/>
-      </w:r>
-      <w:r>
-        <w:t xml:space="preserve"> S.</w:t>
-      </w:r>
-      <w:r>
-        <w:fldChar w:fldCharType="begin"/>
-      </w:r>
-      <w:r>
-        <w:instrText xml:space="preserve"> PAGEREF _Ref90590610 \h </w:instrText>
-      </w:r>
-      <w:r>
-        <w:fldChar w:fldCharType="separate"/>
-      </w:r>
-      <w:r>
-        <w:rPr>
-          <w:noProof/>
-        </w:rPr>
-        <w:t>18</w:t>
-      </w:r>
-      <w:r>
-        <w:fldChar w:fldCharType="end"/>
-      </w:r>
-      <w:r>
-        <w:t>]</w:t>
-      </w:r>
-      <w:r>
-        <w:t>.</w:t>
-      </w:r>
-    </w:p>
-    <w:p>
-      <w:pPr>
-        <w:pStyle w:val="berschrift2"/>
-      </w:pPr>
-      <w:bookmarkStart w:id="48" w:name="_Ref90591377"/>
-      <w:bookmarkStart w:id="49" w:name="_Ref90591380"/>
-      <w:bookmarkStart w:id="50" w:name="_Ref90591384"/>
-      <w:bookmarkStart w:id="51" w:name="_Toc92975514"/>
-      <w:r>
-        <w:t>Vergleich zu Alternativen</w:t>
-      </w:r>
       <w:bookmarkEnd w:id="48"/>
       <w:bookmarkEnd w:id="49"/>
       <w:bookmarkEnd w:id="50"/>
+    </w:p>
+    <w:p>
+      <w:r>
+        <w:t>Es befinden sich mehrere Tools auf dem freien Markt, um dreidimensionale Objekte zu rendern und diese anzuzeigen. Die Unterkapitel erklären drei andere Ansätze und listen Vor und -Nachteile auf.</w:t>
+      </w:r>
+    </w:p>
+    <w:p>
+      <w:pPr>
+        <w:pStyle w:val="berschrift3"/>
+      </w:pPr>
+      <w:bookmarkStart w:id="51" w:name="_Toc92975515"/>
+      <w:r>
+        <w:t>OpenGL</w:t>
+      </w:r>
       <w:bookmarkEnd w:id="51"/>
-    </w:p>
-    <w:p>
-      <w:r>
-        <w:t>Es befinden sich mehrere Tools auf dem freien Markt, um dreidimensionale Objekte zu rendern und diese anzuzeigen. Die Unterkapitel erklären drei andere Ansätze und listen Vor und -Nachteile auf.</w:t>
-      </w:r>
-    </w:p>
-    <w:p>
-      <w:pPr>
-        <w:pStyle w:val="berschrift3"/>
-      </w:pPr>
-      <w:bookmarkStart w:id="52" w:name="_Toc92975515"/>
-      <w:r>
-        <w:t>OpenGL</w:t>
-      </w:r>
-      <w:bookmarkEnd w:id="52"/>
     </w:p>
     <w:p>
       <w:pPr>
@@ -11153,7 +11178,7 @@
       <w:pPr>
         <w:pStyle w:val="berschrift3"/>
       </w:pPr>
-      <w:bookmarkStart w:id="53" w:name="_Toc92975516"/>
+      <w:bookmarkStart w:id="52" w:name="_Toc92975516"/>
       <w:proofErr w:type="spellStart"/>
       <w:r>
         <w:t>Three</w:t>
@@ -11174,93 +11199,93 @@
       <w:r>
         <w:t>Matplotlib</w:t>
       </w:r>
+      <w:bookmarkEnd w:id="52"/>
+      <w:proofErr w:type="spellEnd"/>
+    </w:p>
+    <w:p>
+      <w:proofErr w:type="spellStart"/>
+      <w:r>
+        <w:t>Matplotlib</w:t>
+      </w:r>
+      <w:proofErr w:type="spellEnd"/>
+      <w:r>
+        <w:t xml:space="preserve"> ist eine </w:t>
+      </w:r>
+      <w:r>
+        <w:t>Python</w:t>
+      </w:r>
+      <w:r>
+        <w:t xml:space="preserve"> Bibliothek. </w:t>
+      </w:r>
+      <w:r>
+        <w:t>Die Bibliothekswebseite beschreibt sich übersetzt als</w:t>
+      </w:r>
+      <w:r>
+        <w:t>:</w:t>
+      </w:r>
+      <w:r>
+        <w:t xml:space="preserve"> „</w:t>
+      </w:r>
+      <w:proofErr w:type="spellStart"/>
+      <w:r>
+        <w:rPr>
+          <w:rStyle w:val="ZitatZchn"/>
+        </w:rPr>
+        <w:t>Matplotlib</w:t>
+      </w:r>
+      <w:proofErr w:type="spellEnd"/>
+      <w:r>
+        <w:rPr>
+          <w:rStyle w:val="ZitatZchn"/>
+        </w:rPr>
+        <w:t xml:space="preserve"> ist eine umfassende Bibliothek zur Erstellung statischer, animierter und interaktiver Visualisierungen in Python.</w:t>
+      </w:r>
+      <w:r>
+        <w:t xml:space="preserve">“ </w:t>
+      </w:r>
+      <w:r>
+        <w:rPr>
+          <w:rStyle w:val="Funotenzeichen"/>
+        </w:rPr>
+        <w:footnoteReference w:id="5"/>
+      </w:r>
+      <w:r>
+        <w:t xml:space="preserve"> Sie ermöglicht ähnlich wie dieses Projekt</w:t>
+      </w:r>
+      <w:r>
+        <w:t>,</w:t>
+      </w:r>
+      <w:r>
+        <w:t xml:space="preserve"> </w:t>
+      </w:r>
+      <w:r>
+        <w:t>das</w:t>
+      </w:r>
+      <w:r>
+        <w:t xml:space="preserve"> </w:t>
+      </w:r>
+      <w:r>
+        <w:t>D</w:t>
+      </w:r>
+      <w:r>
+        <w:t xml:space="preserve">arstellen von </w:t>
+      </w:r>
+      <w:r>
+        <w:t xml:space="preserve">dreidimensionalen Szenen. Diese Bibliothek wird, aber eher für eine frontale zweidimensionale Ansicht genutzt und ist weitestgehend hierfür auch optimiert. </w:t>
+      </w:r>
+      <w:r>
+        <w:t>Außerdem ist es nicht möglich eigene dreidimensionale Objekte zu nutzen. (Stand: 10.12.2021)</w:t>
+      </w:r>
+    </w:p>
+    <w:p>
+      <w:pPr>
+        <w:pStyle w:val="berschrift3"/>
+      </w:pPr>
+      <w:bookmarkStart w:id="53" w:name="_Toc92975517"/>
+      <w:r>
+        <w:t>Unity</w:t>
+      </w:r>
       <w:bookmarkEnd w:id="53"/>
-      <w:proofErr w:type="spellEnd"/>
-    </w:p>
-    <w:p>
-      <w:proofErr w:type="spellStart"/>
-      <w:r>
-        <w:t>Matplotlib</w:t>
-      </w:r>
-      <w:proofErr w:type="spellEnd"/>
-      <w:r>
-        <w:t xml:space="preserve"> ist eine </w:t>
-      </w:r>
-      <w:r>
-        <w:t>Python</w:t>
-      </w:r>
-      <w:r>
-        <w:t xml:space="preserve"> Bibliothek. </w:t>
-      </w:r>
-      <w:r>
-        <w:t>Die Bibliothekswebseite beschreibt sich übersetzt als</w:t>
-      </w:r>
-      <w:r>
-        <w:t>:</w:t>
-      </w:r>
-      <w:r>
-        <w:t xml:space="preserve"> „</w:t>
-      </w:r>
-      <w:proofErr w:type="spellStart"/>
-      <w:r>
-        <w:rPr>
-          <w:rStyle w:val="ZitatZchn"/>
-        </w:rPr>
-        <w:t>Matplotlib</w:t>
-      </w:r>
-      <w:proofErr w:type="spellEnd"/>
-      <w:r>
-        <w:rPr>
-          <w:rStyle w:val="ZitatZchn"/>
-        </w:rPr>
-        <w:t xml:space="preserve"> ist eine umfassende Bibliothek zur Erstellung statischer, animierter und interaktiver Visualisierungen in Python.</w:t>
-      </w:r>
-      <w:r>
-        <w:t xml:space="preserve">“ </w:t>
-      </w:r>
-      <w:r>
-        <w:rPr>
-          <w:rStyle w:val="Funotenzeichen"/>
-        </w:rPr>
-        <w:footnoteReference w:id="5"/>
-      </w:r>
-      <w:r>
-        <w:t xml:space="preserve"> Sie ermöglicht ähnlich wie dieses Projekt</w:t>
-      </w:r>
-      <w:r>
-        <w:t>,</w:t>
-      </w:r>
-      <w:r>
-        <w:t xml:space="preserve"> </w:t>
-      </w:r>
-      <w:r>
-        <w:t>das</w:t>
-      </w:r>
-      <w:r>
-        <w:t xml:space="preserve"> </w:t>
-      </w:r>
-      <w:r>
-        <w:t>D</w:t>
-      </w:r>
-      <w:r>
-        <w:t xml:space="preserve">arstellen von </w:t>
-      </w:r>
-      <w:r>
-        <w:t xml:space="preserve">dreidimensionalen Szenen. Diese Bibliothek wird, aber eher für eine frontale zweidimensionale Ansicht genutzt und ist weitestgehend hierfür auch optimiert. </w:t>
-      </w:r>
-      <w:r>
-        <w:t>Außerdem ist es nicht möglich eigene dreidimensionale Objekte zu nutzen. (Stand: 10.12.2021)</w:t>
-      </w:r>
-    </w:p>
-    <w:p>
-      <w:pPr>
-        <w:pStyle w:val="berschrift3"/>
-      </w:pPr>
-      <w:bookmarkStart w:id="54" w:name="_Toc92975517"/>
-      <w:r>
-        <w:t>Unity</w:t>
-      </w:r>
-      <w:bookmarkEnd w:id="54"/>
     </w:p>
     <w:p>
       <w:r>
@@ -11301,27 +11326,27 @@
       <w:r>
         <w:br w:type="page"/>
       </w:r>
-      <w:bookmarkStart w:id="55" w:name="_Toc92975518"/>
+      <w:bookmarkStart w:id="54" w:name="_Toc92975518"/>
       <w:r>
         <w:lastRenderedPageBreak/>
         <w:t>Fazit</w:t>
       </w:r>
+      <w:bookmarkEnd w:id="54"/>
+    </w:p>
+    <w:p>
+      <w:r>
+        <w:t>Dieses Kapitel berichtet über aufgetretene Schwachstellen, sowie Vorteile, die die entwickelte Sprache im Gegensatz zu den herkömmlichen Alternativen bietet. Außerdem wird über mögliche Features berichtet die zu signifikant Verbesserungen in der Benutzung führen könnten.</w:t>
+      </w:r>
+    </w:p>
+    <w:p>
+      <w:pPr>
+        <w:pStyle w:val="berschrift2"/>
+      </w:pPr>
+      <w:bookmarkStart w:id="55" w:name="_Toc92975519"/>
+      <w:r>
+        <w:t>Ergebnisse</w:t>
+      </w:r>
       <w:bookmarkEnd w:id="55"/>
-    </w:p>
-    <w:p>
-      <w:r>
-        <w:t>Dieses Kapitel berichtet über aufgetretene Schwachstellen, sowie Vorteile, die die entwickelte Sprache im Gegensatz zu den herkömmlichen Alternativen bietet. Außerdem wird über mögliche Features berichtet die zu signifikant Verbesserungen in der Benutzung führen könnten.</w:t>
-      </w:r>
-    </w:p>
-    <w:p>
-      <w:pPr>
-        <w:pStyle w:val="berschrift2"/>
-      </w:pPr>
-      <w:bookmarkStart w:id="56" w:name="_Toc92975519"/>
-      <w:r>
-        <w:t>Ergebnisse</w:t>
-      </w:r>
-      <w:bookmarkEnd w:id="56"/>
     </w:p>
     <w:p>
       <w:r>
@@ -11347,7 +11372,6 @@
       <w:r>
         <w:t xml:space="preserve"> auskommt. Sie ermöglich auf verschiedene Weisen mit den selbstdefinierten Objekten zu interagieren und diese zu verändern. Außerdem lässt sich die Sprache auf verschiedensten Endgeräten ausführen, da sie auf </w:t>
       </w:r>
-      <w:proofErr w:type="spellStart"/>
       <w:r>
         <w:rPr>
           <w:i/>
@@ -11355,7 +11379,6 @@
         </w:rPr>
         <w:t>Kotlin</w:t>
       </w:r>
-      <w:proofErr w:type="spellEnd"/>
       <w:r>
         <w:t xml:space="preserve"> basiert.</w:t>
       </w:r>
@@ -11364,11 +11387,11 @@
       <w:pPr>
         <w:pStyle w:val="berschrift2"/>
       </w:pPr>
-      <w:bookmarkStart w:id="57" w:name="_Toc92975520"/>
+      <w:bookmarkStart w:id="56" w:name="_Toc92975520"/>
       <w:r>
         <w:t>Erkenntnisse</w:t>
       </w:r>
-      <w:bookmarkEnd w:id="57"/>
+      <w:bookmarkEnd w:id="56"/>
     </w:p>
     <w:p>
       <w:r>
@@ -11504,21 +11527,8 @@
       <w:r>
         <w:fldChar w:fldCharType="separate"/>
       </w:r>
-      <w:proofErr w:type="spellStart"/>
-      <w:r>
-        <w:t>Performens</w:t>
-      </w:r>
-      <w:proofErr w:type="spellEnd"/>
-      <w:r>
-        <w:t xml:space="preserve"> Test [</w:t>
-      </w:r>
-      <w:proofErr w:type="spellStart"/>
-      <w:r>
-        <w:t>Kotlin</w:t>
-      </w:r>
-      <w:proofErr w:type="spellEnd"/>
-      <w:r>
-        <w:t xml:space="preserve"> </w:t>
+      <w:r>
+        <w:t xml:space="preserve">Performens Test [Kotlin </w:t>
       </w:r>
       <w:proofErr w:type="spellStart"/>
       <w:r>
@@ -11560,7 +11570,6 @@
       <w:r>
         <w:t xml:space="preserve">In Anbetracht der oben genannten Punkte, wäre eine andere valide Option einer Entwicklung einer </w:t>
       </w:r>
-      <w:proofErr w:type="spellStart"/>
       <w:r>
         <w:rPr>
           <w:i/>
@@ -11568,7 +11577,6 @@
         </w:rPr>
         <w:t>Kotlin</w:t>
       </w:r>
-      <w:proofErr w:type="spellEnd"/>
       <w:r>
         <w:t xml:space="preserve"> Bibliothek, die ähnlich wie die entwickelte Sprache fungiert. Diese Option hätte zu dem jetzigen Entwicklungsstand noch Vorteile gegenüber der selbstentwickelten Sprache. Durch zusätzliche Features der Sprache </w:t>
       </w:r>
@@ -11653,18 +11661,18 @@
       <w:pPr>
         <w:pStyle w:val="berschrift2"/>
       </w:pPr>
-      <w:bookmarkStart w:id="58" w:name="_Ref90591338"/>
-      <w:bookmarkStart w:id="59" w:name="_Ref90591342"/>
-      <w:bookmarkStart w:id="60" w:name="_Ref90591347"/>
-      <w:bookmarkStart w:id="61" w:name="_Toc92975521"/>
+      <w:bookmarkStart w:id="57" w:name="_Ref90591338"/>
+      <w:bookmarkStart w:id="58" w:name="_Ref90591342"/>
+      <w:bookmarkStart w:id="59" w:name="_Ref90591347"/>
+      <w:bookmarkStart w:id="60" w:name="_Toc92975521"/>
       <w:r>
         <w:lastRenderedPageBreak/>
         <w:t>Ausblick</w:t>
       </w:r>
+      <w:bookmarkEnd w:id="57"/>
       <w:bookmarkEnd w:id="58"/>
       <w:bookmarkEnd w:id="59"/>
       <w:bookmarkEnd w:id="60"/>
-      <w:bookmarkEnd w:id="61"/>
     </w:p>
     <w:p>
       <w:r>
@@ -11822,13 +11830,8 @@
         <w:t>3D-Codes</w:t>
       </w:r>
       <w:r>
-        <w:t xml:space="preserve"> in Maschinensprache, statt Evaluation in </w:t>
-      </w:r>
-      <w:proofErr w:type="spellStart"/>
-      <w:r>
-        <w:t>Kotlin</w:t>
-      </w:r>
-      <w:proofErr w:type="spellEnd"/>
+        <w:t xml:space="preserve"> in Maschinensprache, statt Evaluation in Kotlin</w:t>
+      </w:r>
     </w:p>
     <w:p>
       <w:pPr>
@@ -11898,7 +11901,7 @@
       <w:pPr>
         <w:pStyle w:val="berschrift0"/>
       </w:pPr>
-      <w:bookmarkStart w:id="62" w:name="_Toc92975522"/>
+      <w:bookmarkStart w:id="61" w:name="_Toc92975522"/>
       <w:r>
         <w:lastRenderedPageBreak/>
         <w:t>Quellen</w:t>
@@ -11906,18 +11909,18 @@
       <w:r>
         <w:t>verzeichnis</w:t>
       </w:r>
-      <w:bookmarkEnd w:id="62"/>
+      <w:bookmarkEnd w:id="61"/>
     </w:p>
     <w:p>
       <w:pPr>
         <w:pStyle w:val="Quellenberschrift"/>
       </w:pPr>
-      <w:bookmarkStart w:id="63" w:name="_Ref90590274"/>
-      <w:bookmarkStart w:id="64" w:name="_Ref90590278"/>
-      <w:bookmarkStart w:id="65" w:name="_Ref90590402"/>
-      <w:bookmarkStart w:id="66" w:name="_Ref90590407"/>
-      <w:bookmarkStart w:id="67" w:name="_Ref90590412"/>
-      <w:bookmarkStart w:id="68" w:name="_Toc92975523"/>
+      <w:bookmarkStart w:id="62" w:name="_Ref90590274"/>
+      <w:bookmarkStart w:id="63" w:name="_Ref90590278"/>
+      <w:bookmarkStart w:id="64" w:name="_Ref90590402"/>
+      <w:bookmarkStart w:id="65" w:name="_Ref90590407"/>
+      <w:bookmarkStart w:id="66" w:name="_Ref90590412"/>
+      <w:bookmarkStart w:id="67" w:name="_Toc92975523"/>
       <w:proofErr w:type="spellStart"/>
       <w:r>
         <w:rPr>
@@ -11942,12 +11945,12 @@
         </w:rPr>
         <w:t>Web.Archive.Org</w:t>
       </w:r>
+      <w:bookmarkEnd w:id="62"/>
       <w:bookmarkEnd w:id="63"/>
       <w:bookmarkEnd w:id="64"/>
       <w:bookmarkEnd w:id="65"/>
       <w:bookmarkEnd w:id="66"/>
       <w:bookmarkEnd w:id="67"/>
-      <w:bookmarkEnd w:id="68"/>
       <w:proofErr w:type="gramEnd"/>
     </w:p>
     <w:p>
@@ -11988,20 +11991,20 @@
           <w:u w:val="none"/>
         </w:rPr>
       </w:pPr>
-      <w:bookmarkStart w:id="69" w:name="_Ref90589834"/>
-      <w:bookmarkStart w:id="70" w:name="_Ref90589835"/>
-      <w:bookmarkStart w:id="71" w:name="_Ref90589836"/>
-      <w:bookmarkStart w:id="72" w:name="_Toc92975524"/>
+      <w:bookmarkStart w:id="68" w:name="_Ref90589834"/>
+      <w:bookmarkStart w:id="69" w:name="_Ref90589835"/>
+      <w:bookmarkStart w:id="70" w:name="_Ref90589836"/>
+      <w:bookmarkStart w:id="71" w:name="_Toc92975524"/>
       <w:r>
         <w:rPr>
           <w:lang w:val="en-US"/>
         </w:rPr>
         <w:t>15 Sorting Algorithms in 6 Minutes</w:t>
       </w:r>
+      <w:bookmarkEnd w:id="68"/>
       <w:bookmarkEnd w:id="69"/>
       <w:bookmarkEnd w:id="70"/>
       <w:bookmarkEnd w:id="71"/>
-      <w:bookmarkEnd w:id="72"/>
     </w:p>
     <w:p>
       <w:pPr>
@@ -12077,8 +12080,8 @@
           <w:u w:val="none"/>
         </w:rPr>
       </w:pPr>
-      <w:bookmarkStart w:id="73" w:name="_Ref90589323"/>
-      <w:bookmarkStart w:id="74" w:name="_Toc92975525"/>
+      <w:bookmarkStart w:id="72" w:name="_Ref90589323"/>
+      <w:bookmarkStart w:id="73" w:name="_Toc92975525"/>
       <w:r>
         <w:t>Projekt</w:t>
       </w:r>
@@ -12095,8 +12098,8 @@
         </w:rPr>
         <w:t>OuterSpace</w:t>
       </w:r>
+      <w:bookmarkEnd w:id="72"/>
       <w:bookmarkEnd w:id="73"/>
-      <w:bookmarkEnd w:id="74"/>
       <w:proofErr w:type="spellEnd"/>
     </w:p>
     <w:p>
@@ -12155,10 +12158,10 @@
       <w:pPr>
         <w:pStyle w:val="Quellenberschrift"/>
       </w:pPr>
-      <w:bookmarkStart w:id="75" w:name="_Ref90590057"/>
-      <w:bookmarkStart w:id="76" w:name="_Ref90590061"/>
-      <w:bookmarkStart w:id="77" w:name="_Ref90590069"/>
-      <w:bookmarkStart w:id="78" w:name="_Toc92975526"/>
+      <w:bookmarkStart w:id="74" w:name="_Ref90590057"/>
+      <w:bookmarkStart w:id="75" w:name="_Ref90590061"/>
+      <w:bookmarkStart w:id="76" w:name="_Ref90590069"/>
+      <w:bookmarkStart w:id="77" w:name="_Toc92975526"/>
       <w:r>
         <w:t xml:space="preserve">3DCode </w:t>
       </w:r>
@@ -12180,10 +12183,10 @@
       <w:r>
         <w:t>Algorithms</w:t>
       </w:r>
+      <w:bookmarkEnd w:id="74"/>
       <w:bookmarkEnd w:id="75"/>
       <w:bookmarkEnd w:id="76"/>
       <w:bookmarkEnd w:id="77"/>
-      <w:bookmarkEnd w:id="78"/>
       <w:proofErr w:type="spellEnd"/>
     </w:p>
     <w:p>
@@ -12256,13 +12259,13 @@
       <w:pPr>
         <w:pStyle w:val="Quellenberschrift"/>
       </w:pPr>
-      <w:bookmarkStart w:id="79" w:name="_Ref90590086"/>
-      <w:bookmarkStart w:id="80" w:name="_Ref90590102"/>
-      <w:bookmarkStart w:id="81" w:name="_Ref90590107"/>
-      <w:bookmarkStart w:id="82" w:name="_Ref90590354"/>
-      <w:bookmarkStart w:id="83" w:name="_Ref90590359"/>
-      <w:bookmarkStart w:id="84" w:name="_Ref90590365"/>
-      <w:bookmarkStart w:id="85" w:name="_Toc92975527"/>
+      <w:bookmarkStart w:id="78" w:name="_Ref90590086"/>
+      <w:bookmarkStart w:id="79" w:name="_Ref90590102"/>
+      <w:bookmarkStart w:id="80" w:name="_Ref90590107"/>
+      <w:bookmarkStart w:id="81" w:name="_Ref90590354"/>
+      <w:bookmarkStart w:id="82" w:name="_Ref90590359"/>
+      <w:bookmarkStart w:id="83" w:name="_Ref90590365"/>
+      <w:bookmarkStart w:id="84" w:name="_Toc92975527"/>
       <w:r>
         <w:t xml:space="preserve">3DCode </w:t>
       </w:r>
@@ -12280,13 +12283,13 @@
       <w:r>
         <w:t xml:space="preserve"> Noise</w:t>
       </w:r>
+      <w:bookmarkEnd w:id="78"/>
       <w:bookmarkEnd w:id="79"/>
       <w:bookmarkEnd w:id="80"/>
       <w:bookmarkEnd w:id="81"/>
       <w:bookmarkEnd w:id="82"/>
       <w:bookmarkEnd w:id="83"/>
       <w:bookmarkEnd w:id="84"/>
-      <w:bookmarkEnd w:id="85"/>
     </w:p>
     <w:p>
       <w:pPr>
@@ -12344,13 +12347,13 @@
       <w:pPr>
         <w:pStyle w:val="Quellenberschrift"/>
       </w:pPr>
-      <w:bookmarkStart w:id="86" w:name="_Ref90590120"/>
-      <w:bookmarkStart w:id="87" w:name="_Ref90590126"/>
-      <w:bookmarkStart w:id="88" w:name="_Ref90590132"/>
-      <w:bookmarkStart w:id="89" w:name="_Ref90590566"/>
-      <w:bookmarkStart w:id="90" w:name="_Ref90590570"/>
-      <w:bookmarkStart w:id="91" w:name="_Ref90590576"/>
-      <w:bookmarkStart w:id="92" w:name="_Toc92975528"/>
+      <w:bookmarkStart w:id="85" w:name="_Ref90590120"/>
+      <w:bookmarkStart w:id="86" w:name="_Ref90590126"/>
+      <w:bookmarkStart w:id="87" w:name="_Ref90590132"/>
+      <w:bookmarkStart w:id="88" w:name="_Ref90590566"/>
+      <w:bookmarkStart w:id="89" w:name="_Ref90590570"/>
+      <w:bookmarkStart w:id="90" w:name="_Ref90590576"/>
+      <w:bookmarkStart w:id="91" w:name="_Toc92975528"/>
       <w:r>
         <w:t xml:space="preserve">3DCode </w:t>
       </w:r>
@@ -12361,13 +12364,13 @@
       <w:r>
         <w:t>walk</w:t>
       </w:r>
+      <w:bookmarkEnd w:id="85"/>
       <w:bookmarkEnd w:id="86"/>
       <w:bookmarkEnd w:id="87"/>
       <w:bookmarkEnd w:id="88"/>
       <w:bookmarkEnd w:id="89"/>
       <w:bookmarkEnd w:id="90"/>
       <w:bookmarkEnd w:id="91"/>
-      <w:bookmarkEnd w:id="92"/>
       <w:proofErr w:type="spellEnd"/>
     </w:p>
     <w:p>
@@ -12423,8 +12426,8 @@
       <w:pPr>
         <w:pStyle w:val="Quellenberschrift"/>
       </w:pPr>
-      <w:bookmarkStart w:id="93" w:name="_Ref90589295"/>
-      <w:bookmarkStart w:id="94" w:name="_Toc92975529"/>
+      <w:bookmarkStart w:id="92" w:name="_Ref90589295"/>
+      <w:bookmarkStart w:id="93" w:name="_Toc92975529"/>
       <w:r>
         <w:t xml:space="preserve">Projekt </w:t>
       </w:r>
@@ -12443,8 +12446,8 @@
       <w:r>
         <w:t>--</w:t>
       </w:r>
+      <w:bookmarkEnd w:id="92"/>
       <w:bookmarkEnd w:id="93"/>
-      <w:bookmarkEnd w:id="94"/>
     </w:p>
     <w:p>
       <w:pPr>
@@ -12455,19 +12458,11 @@
           <w:lang w:eastAsia="de-DE"/>
         </w:rPr>
       </w:pPr>
-      <w:proofErr w:type="spellStart"/>
       <w:r>
         <w:rPr>
           <w:lang w:val="en-US" w:eastAsia="de-DE"/>
         </w:rPr>
-        <w:t>Goßler</w:t>
-      </w:r>
-      <w:proofErr w:type="spellEnd"/>
-      <w:r>
-        <w:rPr>
-          <w:lang w:val="en-US" w:eastAsia="de-DE"/>
-        </w:rPr>
-        <w:t xml:space="preserve">, D. &amp; </w:t>
+        <w:t xml:space="preserve">Goßler, D. &amp; </w:t>
       </w:r>
       <w:proofErr w:type="spellStart"/>
       <w:r>
@@ -12531,11 +12526,11 @@
       <w:pPr>
         <w:pStyle w:val="Quellenberschrift"/>
       </w:pPr>
-      <w:bookmarkStart w:id="95" w:name="_Ref90590959"/>
-      <w:bookmarkStart w:id="96" w:name="_Toc92975530"/>
-      <w:bookmarkStart w:id="97" w:name="_Ref90590200"/>
-      <w:bookmarkStart w:id="98" w:name="_Ref90590205"/>
-      <w:bookmarkStart w:id="99" w:name="_Ref90590215"/>
+      <w:bookmarkStart w:id="94" w:name="_Ref90590959"/>
+      <w:bookmarkStart w:id="95" w:name="_Toc92975530"/>
+      <w:bookmarkStart w:id="96" w:name="_Ref90590200"/>
+      <w:bookmarkStart w:id="97" w:name="_Ref90590205"/>
+      <w:bookmarkStart w:id="98" w:name="_Ref90590215"/>
       <w:r>
         <w:rPr>
           <w:lang w:eastAsia="de-DE"/>
@@ -12549,8 +12544,8 @@
         </w:rPr>
         <w:t xml:space="preserve"> Webseite</w:t>
       </w:r>
+      <w:bookmarkEnd w:id="94"/>
       <w:bookmarkEnd w:id="95"/>
-      <w:bookmarkEnd w:id="96"/>
     </w:p>
     <w:p>
       <w:pPr>
@@ -12606,7 +12601,7 @@
       <w:pPr>
         <w:pStyle w:val="Quellenberschrift"/>
       </w:pPr>
-      <w:bookmarkStart w:id="100" w:name="_Toc92975531"/>
+      <w:bookmarkStart w:id="99" w:name="_Toc92975531"/>
       <w:proofErr w:type="spellStart"/>
       <w:r>
         <w:t>Merge</w:t>
@@ -12627,10 +12622,10 @@
       <w:r>
         <w:t>Algorithm</w:t>
       </w:r>
+      <w:bookmarkEnd w:id="96"/>
       <w:bookmarkEnd w:id="97"/>
       <w:bookmarkEnd w:id="98"/>
       <w:bookmarkEnd w:id="99"/>
-      <w:bookmarkEnd w:id="100"/>
       <w:proofErr w:type="spellEnd"/>
       <w:r>
         <w:t xml:space="preserve"> </w:t>
@@ -12734,19 +12729,19 @@
           <w:u w:val="none"/>
         </w:rPr>
       </w:pPr>
-      <w:bookmarkStart w:id="101" w:name="_Ref90588914"/>
-      <w:bookmarkStart w:id="102" w:name="_Ref90588920"/>
-      <w:bookmarkStart w:id="103" w:name="_Ref90588947"/>
-      <w:bookmarkStart w:id="104" w:name="_Ref90589622"/>
-      <w:bookmarkStart w:id="105" w:name="_Toc92975532"/>
+      <w:bookmarkStart w:id="100" w:name="_Ref90588914"/>
+      <w:bookmarkStart w:id="101" w:name="_Ref90588920"/>
+      <w:bookmarkStart w:id="102" w:name="_Ref90588947"/>
+      <w:bookmarkStart w:id="103" w:name="_Ref90589622"/>
+      <w:bookmarkStart w:id="104" w:name="_Toc92975532"/>
       <w:r>
         <w:t>Lightweight Java Game Library</w:t>
       </w:r>
+      <w:bookmarkEnd w:id="100"/>
       <w:bookmarkEnd w:id="101"/>
       <w:bookmarkEnd w:id="102"/>
       <w:bookmarkEnd w:id="103"/>
       <w:bookmarkEnd w:id="104"/>
-      <w:bookmarkEnd w:id="105"/>
     </w:p>
     <w:p>
       <w:pPr>
@@ -12794,11 +12789,11 @@
           <w:lang w:eastAsia="de-DE"/>
         </w:rPr>
       </w:pPr>
-      <w:bookmarkStart w:id="106" w:name="_Ref90591196"/>
-      <w:bookmarkStart w:id="107" w:name="_Toc92975533"/>
-      <w:bookmarkStart w:id="108" w:name="_Ref90590816"/>
-      <w:bookmarkStart w:id="109" w:name="_Ref90590260"/>
-      <w:bookmarkStart w:id="110" w:name="_Ref90590264"/>
+      <w:bookmarkStart w:id="105" w:name="_Ref90591196"/>
+      <w:bookmarkStart w:id="106" w:name="_Toc92975533"/>
+      <w:bookmarkStart w:id="107" w:name="_Ref90590816"/>
+      <w:bookmarkStart w:id="108" w:name="_Ref90590260"/>
+      <w:bookmarkStart w:id="109" w:name="_Ref90590264"/>
       <w:proofErr w:type="spellStart"/>
       <w:r>
         <w:rPr>
@@ -12820,8 +12815,8 @@
         </w:rPr>
         <w:t>documentation</w:t>
       </w:r>
+      <w:bookmarkEnd w:id="105"/>
       <w:bookmarkEnd w:id="106"/>
-      <w:bookmarkEnd w:id="107"/>
       <w:proofErr w:type="spellEnd"/>
     </w:p>
     <w:p>
@@ -12934,15 +12929,15 @@
       <w:pPr>
         <w:pStyle w:val="Quellenberschrift"/>
       </w:pPr>
-      <w:bookmarkStart w:id="111" w:name="_Toc92975534"/>
+      <w:bookmarkStart w:id="110" w:name="_Toc92975534"/>
       <w:r>
         <w:t xml:space="preserve">OpenGL </w:t>
       </w:r>
       <w:r>
         <w:t>Wikipedia</w:t>
       </w:r>
-      <w:bookmarkEnd w:id="108"/>
-      <w:bookmarkEnd w:id="111"/>
+      <w:bookmarkEnd w:id="107"/>
+      <w:bookmarkEnd w:id="110"/>
     </w:p>
     <w:p>
       <w:pPr>
@@ -12982,7 +12977,7 @@
       <w:pPr>
         <w:pStyle w:val="Quellenberschrift"/>
       </w:pPr>
-      <w:bookmarkStart w:id="112" w:name="_Toc92975535"/>
+      <w:bookmarkStart w:id="111" w:name="_Toc92975535"/>
       <w:proofErr w:type="spellStart"/>
       <w:r>
         <w:t>Perlin</w:t>
@@ -12991,9 +12986,9 @@
       <w:r>
         <w:t>-Noise Wikipedia</w:t>
       </w:r>
+      <w:bookmarkEnd w:id="108"/>
       <w:bookmarkEnd w:id="109"/>
-      <w:bookmarkEnd w:id="110"/>
-      <w:bookmarkEnd w:id="112"/>
+      <w:bookmarkEnd w:id="111"/>
       <w:r>
         <w:t xml:space="preserve"> </w:t>
       </w:r>
@@ -13062,41 +13057,41 @@
         <w:pStyle w:val="berschrift0"/>
         <w:ind w:firstLine="0"/>
       </w:pPr>
-      <w:bookmarkStart w:id="113" w:name="_Toc92975536"/>
+      <w:bookmarkStart w:id="112" w:name="_Toc92975536"/>
       <w:r>
         <w:lastRenderedPageBreak/>
         <w:t>Anhang</w:t>
       </w:r>
+      <w:bookmarkEnd w:id="112"/>
+    </w:p>
+    <w:p>
+      <w:pPr>
+        <w:pStyle w:val="Anhangberschrift"/>
+      </w:pPr>
+      <w:bookmarkStart w:id="113" w:name="_Toc92975537"/>
+      <w:proofErr w:type="spellStart"/>
+      <w:r>
+        <w:t>Github</w:t>
+      </w:r>
+      <w:proofErr w:type="spellEnd"/>
+      <w:r>
+        <w:t xml:space="preserve"> </w:t>
+      </w:r>
+      <w:proofErr w:type="spellStart"/>
+      <w:r>
+        <w:t>repository</w:t>
+      </w:r>
+      <w:proofErr w:type="spellEnd"/>
+      <w:r>
+        <w:t xml:space="preserve"> </w:t>
+      </w:r>
+      <w:r>
+        <w:t>L</w:t>
+      </w:r>
+      <w:r>
+        <w:t>ink</w:t>
+      </w:r>
       <w:bookmarkEnd w:id="113"/>
-    </w:p>
-    <w:p>
-      <w:pPr>
-        <w:pStyle w:val="Anhangberschrift"/>
-      </w:pPr>
-      <w:bookmarkStart w:id="114" w:name="_Toc92975537"/>
-      <w:proofErr w:type="spellStart"/>
-      <w:r>
-        <w:t>Github</w:t>
-      </w:r>
-      <w:proofErr w:type="spellEnd"/>
-      <w:r>
-        <w:t xml:space="preserve"> </w:t>
-      </w:r>
-      <w:proofErr w:type="spellStart"/>
-      <w:r>
-        <w:t>repository</w:t>
-      </w:r>
-      <w:proofErr w:type="spellEnd"/>
-      <w:r>
-        <w:t xml:space="preserve"> </w:t>
-      </w:r>
-      <w:r>
-        <w:t>L</w:t>
-      </w:r>
-      <w:r>
-        <w:t>ink</w:t>
-      </w:r>
-      <w:bookmarkEnd w:id="114"/>
     </w:p>
     <w:p>
       <w:pPr>
@@ -13117,17 +13112,17 @@
       <w:pPr>
         <w:pStyle w:val="Anhangberschrift"/>
       </w:pPr>
-      <w:bookmarkStart w:id="115" w:name="_Ref90590602"/>
-      <w:bookmarkStart w:id="116" w:name="_Ref90590605"/>
-      <w:bookmarkStart w:id="117" w:name="_Ref90590610"/>
-      <w:bookmarkStart w:id="118" w:name="_Toc92975538"/>
+      <w:bookmarkStart w:id="114" w:name="_Ref90590602"/>
+      <w:bookmarkStart w:id="115" w:name="_Ref90590605"/>
+      <w:bookmarkStart w:id="116" w:name="_Ref90590610"/>
+      <w:bookmarkStart w:id="117" w:name="_Toc92975538"/>
       <w:r>
         <w:t>Testfälle</w:t>
       </w:r>
+      <w:bookmarkEnd w:id="114"/>
       <w:bookmarkEnd w:id="115"/>
       <w:bookmarkEnd w:id="116"/>
       <w:bookmarkEnd w:id="117"/>
-      <w:bookmarkEnd w:id="118"/>
     </w:p>
     <w:p>
       <w:hyperlink r:id="rId37" w:history="1">
@@ -13143,7 +13138,7 @@
       <w:pPr>
         <w:pStyle w:val="Anhangberschrift"/>
       </w:pPr>
-      <w:bookmarkStart w:id="119" w:name="_Toc92975539"/>
+      <w:bookmarkStart w:id="118" w:name="_Toc92975539"/>
       <w:r>
         <w:t xml:space="preserve">Codebeispiel </w:t>
       </w:r>
@@ -13172,7 +13167,7 @@
       <w:r>
         <w:t>]</w:t>
       </w:r>
-      <w:bookmarkEnd w:id="119"/>
+      <w:bookmarkEnd w:id="118"/>
     </w:p>
     <w:p>
       <w:pPr>
@@ -13205,10 +13200,10 @@
       <w:pPr>
         <w:pStyle w:val="Anhangberschrift"/>
       </w:pPr>
-      <w:bookmarkStart w:id="120" w:name="_Ref90589952"/>
-      <w:bookmarkStart w:id="121" w:name="_Ref90589959"/>
-      <w:bookmarkStart w:id="122" w:name="_Ref90589965"/>
-      <w:bookmarkStart w:id="123" w:name="_Toc92975540"/>
+      <w:bookmarkStart w:id="119" w:name="_Ref90589952"/>
+      <w:bookmarkStart w:id="120" w:name="_Ref90589959"/>
+      <w:bookmarkStart w:id="121" w:name="_Ref90589965"/>
+      <w:bookmarkStart w:id="122" w:name="_Toc92975540"/>
       <w:proofErr w:type="spellStart"/>
       <w:r>
         <w:lastRenderedPageBreak/>
@@ -13217,10 +13212,10 @@
       <w:r>
         <w:t>funktion</w:t>
       </w:r>
+      <w:bookmarkEnd w:id="119"/>
       <w:bookmarkEnd w:id="120"/>
       <w:bookmarkEnd w:id="121"/>
       <w:bookmarkEnd w:id="122"/>
-      <w:bookmarkEnd w:id="123"/>
       <w:proofErr w:type="spellEnd"/>
     </w:p>
     <w:p>
@@ -14351,10 +14346,10 @@
       <w:pPr>
         <w:pStyle w:val="Anhangberschrift"/>
       </w:pPr>
-      <w:bookmarkStart w:id="124" w:name="_Ref90589983"/>
-      <w:bookmarkStart w:id="125" w:name="_Ref90589987"/>
-      <w:bookmarkStart w:id="126" w:name="_Ref90589992"/>
-      <w:bookmarkStart w:id="127" w:name="_Toc92975541"/>
+      <w:bookmarkStart w:id="123" w:name="_Ref90589983"/>
+      <w:bookmarkStart w:id="124" w:name="_Ref90589987"/>
+      <w:bookmarkStart w:id="125" w:name="_Ref90589992"/>
+      <w:bookmarkStart w:id="126" w:name="_Toc92975541"/>
       <w:proofErr w:type="spellStart"/>
       <w:r>
         <w:lastRenderedPageBreak/>
@@ -14363,10 +14358,10 @@
       <w:r>
         <w:t>funktion</w:t>
       </w:r>
+      <w:bookmarkEnd w:id="123"/>
       <w:bookmarkEnd w:id="124"/>
       <w:bookmarkEnd w:id="125"/>
       <w:bookmarkEnd w:id="126"/>
-      <w:bookmarkEnd w:id="127"/>
       <w:proofErr w:type="spellEnd"/>
     </w:p>
     <w:p>
@@ -17049,10 +17044,10 @@
       <w:pPr>
         <w:pStyle w:val="Anhangberschrift"/>
       </w:pPr>
-      <w:bookmarkStart w:id="128" w:name="_Ref90590006"/>
-      <w:bookmarkStart w:id="129" w:name="_Ref90590016"/>
-      <w:bookmarkStart w:id="130" w:name="_Ref90590024"/>
-      <w:bookmarkStart w:id="131" w:name="_Toc92975542"/>
+      <w:bookmarkStart w:id="127" w:name="_Ref90590006"/>
+      <w:bookmarkStart w:id="128" w:name="_Ref90590016"/>
+      <w:bookmarkStart w:id="129" w:name="_Ref90590024"/>
+      <w:bookmarkStart w:id="130" w:name="_Toc92975542"/>
       <w:proofErr w:type="spellStart"/>
       <w:r>
         <w:lastRenderedPageBreak/>
@@ -17061,10 +17056,10 @@
       <w:r>
         <w:t>funktion</w:t>
       </w:r>
+      <w:bookmarkEnd w:id="127"/>
       <w:bookmarkEnd w:id="128"/>
       <w:bookmarkEnd w:id="129"/>
       <w:bookmarkEnd w:id="130"/>
-      <w:bookmarkEnd w:id="131"/>
       <w:proofErr w:type="spellEnd"/>
     </w:p>
     <w:p>
@@ -18250,10 +18245,10 @@
       <w:pPr>
         <w:pStyle w:val="Anhangberschrift"/>
       </w:pPr>
-      <w:bookmarkStart w:id="132" w:name="_Ref90590438"/>
-      <w:bookmarkStart w:id="133" w:name="_Ref90590443"/>
-      <w:bookmarkStart w:id="134" w:name="_Ref90590449"/>
-      <w:bookmarkStart w:id="135" w:name="_Toc92975543"/>
+      <w:bookmarkStart w:id="131" w:name="_Ref90590438"/>
+      <w:bookmarkStart w:id="132" w:name="_Ref90590443"/>
+      <w:bookmarkStart w:id="133" w:name="_Ref90590449"/>
+      <w:bookmarkStart w:id="134" w:name="_Toc92975543"/>
       <w:r>
         <w:lastRenderedPageBreak/>
         <w:t xml:space="preserve">Codebeispiel </w:t>
@@ -18272,10 +18267,10 @@
       <w:r>
         <w:t xml:space="preserve"> Noise]</w:t>
       </w:r>
+      <w:bookmarkEnd w:id="131"/>
       <w:bookmarkEnd w:id="132"/>
       <w:bookmarkEnd w:id="133"/>
       <w:bookmarkEnd w:id="134"/>
-      <w:bookmarkEnd w:id="135"/>
     </w:p>
     <w:p>
       <w:hyperlink r:id="rId39" w:history="1">
@@ -18291,10 +18286,10 @@
       <w:pPr>
         <w:pStyle w:val="Anhangberschrift"/>
       </w:pPr>
-      <w:bookmarkStart w:id="136" w:name="_Ref90590499"/>
-      <w:bookmarkStart w:id="137" w:name="_Ref90590501"/>
-      <w:bookmarkStart w:id="138" w:name="_Ref90590507"/>
-      <w:bookmarkStart w:id="139" w:name="_Toc92975544"/>
+      <w:bookmarkStart w:id="135" w:name="_Ref90590499"/>
+      <w:bookmarkStart w:id="136" w:name="_Ref90590501"/>
+      <w:bookmarkStart w:id="137" w:name="_Ref90590507"/>
+      <w:bookmarkStart w:id="138" w:name="_Toc92975544"/>
       <w:r>
         <w:t xml:space="preserve">Codebeispiel </w:t>
       </w:r>
@@ -18304,10 +18299,10 @@
       <w:r>
         <w:t>[Random Walk 3D]</w:t>
       </w:r>
+      <w:bookmarkEnd w:id="135"/>
       <w:bookmarkEnd w:id="136"/>
       <w:bookmarkEnd w:id="137"/>
       <w:bookmarkEnd w:id="138"/>
-      <w:bookmarkEnd w:id="139"/>
     </w:p>
     <w:p>
       <w:pPr>
@@ -18341,26 +18336,13 @@
       <w:pPr>
         <w:pStyle w:val="Anhangberschrift"/>
       </w:pPr>
-      <w:bookmarkStart w:id="140" w:name="_Ref90591303"/>
-      <w:bookmarkStart w:id="141" w:name="_Ref90591306"/>
-      <w:bookmarkStart w:id="142" w:name="_Ref90591311"/>
-      <w:bookmarkStart w:id="143" w:name="_Toc92975545"/>
-      <w:proofErr w:type="spellStart"/>
+      <w:bookmarkStart w:id="139" w:name="_Ref90591303"/>
+      <w:bookmarkStart w:id="140" w:name="_Ref90591306"/>
+      <w:bookmarkStart w:id="141" w:name="_Ref90591311"/>
+      <w:bookmarkStart w:id="142" w:name="_Toc92975545"/>
       <w:r>
         <w:lastRenderedPageBreak/>
-        <w:t>Performens</w:t>
-      </w:r>
-      <w:proofErr w:type="spellEnd"/>
-      <w:r>
-        <w:t xml:space="preserve"> Test [</w:t>
-      </w:r>
-      <w:proofErr w:type="spellStart"/>
-      <w:r>
-        <w:t>Kotlin</w:t>
-      </w:r>
-      <w:proofErr w:type="spellEnd"/>
-      <w:r>
-        <w:t xml:space="preserve"> </w:t>
+        <w:t xml:space="preserve">Performens Test [Kotlin </w:t>
       </w:r>
       <w:proofErr w:type="spellStart"/>
       <w:r>
@@ -18370,10 +18352,10 @@
       <w:r>
         <w:t xml:space="preserve"> 3D-Code]</w:t>
       </w:r>
+      <w:bookmarkEnd w:id="139"/>
       <w:bookmarkEnd w:id="140"/>
       <w:bookmarkEnd w:id="141"/>
       <w:bookmarkEnd w:id="142"/>
-      <w:bookmarkEnd w:id="143"/>
     </w:p>
     <w:p>
       <w:r>
@@ -18989,11 +18971,9 @@
             </w:tcBorders>
           </w:tcPr>
           <w:p>
-            <w:proofErr w:type="spellStart"/>
             <w:r>
               <w:t>Kotlin</w:t>
             </w:r>
-            <w:proofErr w:type="spellEnd"/>
           </w:p>
         </w:tc>
         <w:tc>
@@ -19596,15 +19576,7 @@
         <w:t>Die obere Tabelle zeigt das 3D-Code ungefähr</w:t>
       </w:r>
       <w:r>
-        <w:t xml:space="preserve"> im Durchschnitt 938-mal langsamer ist als </w:t>
-      </w:r>
-      <w:proofErr w:type="spellStart"/>
-      <w:r>
-        <w:t>Kotlin</w:t>
-      </w:r>
-      <w:proofErr w:type="spellEnd"/>
-      <w:r>
-        <w:t>.</w:t>
+        <w:t xml:space="preserve"> im Durchschnitt 938-mal langsamer ist als Kotlin.</w:t>
       </w:r>
     </w:p>
     <w:sectPr>
@@ -19905,44 +19877,22 @@
           <w:lang w:eastAsia="de-DE"/>
         </w:rPr>
       </w:pPr>
-      <w:proofErr w:type="spellStart"/>
       <w:r>
         <w:rPr>
           <w:lang w:val="en-US" w:eastAsia="de-DE"/>
         </w:rPr>
-        <w:t>Khronos</w:t>
-      </w:r>
-      <w:proofErr w:type="spellEnd"/>
-      <w:r>
-        <w:rPr>
-          <w:lang w:val="en-US" w:eastAsia="de-DE"/>
-        </w:rPr>
-        <w:t xml:space="preserve"> Group. (o. D.). OpenGL - The Industry Standard for High Performance Graphics. </w:t>
+        <w:t xml:space="preserve">Khronos Group. (o. D.). OpenGL - The Industry Standard for High Performance Graphics. </w:t>
       </w:r>
       <w:r>
         <w:rPr>
           <w:lang w:eastAsia="de-DE"/>
         </w:rPr>
-        <w:t xml:space="preserve">Copyright (c) 2000 - 2021 </w:t>
-      </w:r>
-      <w:proofErr w:type="spellStart"/>
+        <w:t xml:space="preserve">Copyright (c) 2000 - 2021 Khronos Group. Abgerufen am 16. Dezember 2021, von </w:t>
+      </w:r>
       <w:r>
         <w:rPr>
           <w:lang w:eastAsia="de-DE"/>
         </w:rPr>
-        <w:t>Khronos</w:t>
-      </w:r>
-      <w:proofErr w:type="spellEnd"/>
-      <w:r>
-        <w:rPr>
-          <w:lang w:eastAsia="de-DE"/>
-        </w:rPr>
-        <w:t xml:space="preserve"> Group. Abgerufen am 16. Dezember 2021, von </w:t>
-      </w:r>
-      <w:r>
-        <w:rPr>
-          <w:lang w:eastAsia="de-DE"/>
-        </w:rPr>
         <w:t>https://www.opengl.org/</w:t>
       </w:r>
     </w:p>
@@ -19950,27 +19900,9 @@
       <w:pPr>
         <w:pStyle w:val="Funotentext"/>
       </w:pPr>
-      <w:proofErr w:type="spellStart"/>
-      <w:r>
-        <w:t>Merge</w:t>
-      </w:r>
-      <w:proofErr w:type="spellEnd"/>
-      <w:r>
-        <w:t xml:space="preserve"> </w:t>
-      </w:r>
-      <w:proofErr w:type="spellStart"/>
-      <w:r>
-        <w:t>Sort</w:t>
-      </w:r>
-      <w:proofErr w:type="spellEnd"/>
-      <w:r>
-        <w:t xml:space="preserve"> </w:t>
-      </w:r>
-      <w:proofErr w:type="spellStart"/>
-      <w:r>
-        <w:t>Algorithm</w:t>
-      </w:r>
-      <w:proofErr w:type="spellEnd"/>
+      <w:r>
+        <w:t>Merge Sort Algorithm</w:t>
+      </w:r>
       <w:r>
         <w:fldChar w:fldCharType="end"/>
       </w:r>
@@ -20029,550 +19961,329 @@
       <w:r>
         <w:fldChar w:fldCharType="separate"/>
       </w:r>
-      <w:proofErr w:type="spellStart"/>
       <w:r>
         <w:rPr>
           <w:rFonts w:cstheme="minorBidi"/>
           <w:lang w:eastAsia="de-DE"/>
         </w:rPr>
-        <w:t>Matplotlib</w:t>
-      </w:r>
-      <w:proofErr w:type="spellEnd"/>
+        <w:t>Matplotlib documentation</w:t>
+      </w:r>
+    </w:p>
+    <w:p>
+      <w:pPr>
+        <w:rPr>
+          <w:lang w:eastAsia="de-DE"/>
+        </w:rPr>
+      </w:pPr>
+      <w:r>
+        <w:rPr>
+          <w:lang w:val="en-US" w:eastAsia="de-DE"/>
+        </w:rPr>
+        <w:t xml:space="preserve">Matplotlib development team. (o. D.). </w:t>
+      </w:r>
+      <w:r>
+        <w:rPr>
+          <w:lang w:eastAsia="de-DE"/>
+        </w:rPr>
+        <w:t xml:space="preserve">Matplotlib documentation — Matplotlib 3.5.1 documentation. Matplotlib 3.5.1 documentation. Abgerufen am 16. Dezember 2021, von </w:t>
+      </w:r>
+      <w:r>
+        <w:rPr>
+          <w:lang w:eastAsia="de-DE"/>
+        </w:rPr>
+        <w:t>https://matplotlib.org/stable/index.html</w:t>
+      </w:r>
+    </w:p>
+    <w:p>
+      <w:pPr>
+        <w:pStyle w:val="Quellenberschrift"/>
+      </w:pPr>
+      <w:r>
+        <w:t xml:space="preserve">OpenGL </w:t>
+      </w:r>
+      <w:r>
+        <w:t>Wikipedia</w:t>
+      </w:r>
+    </w:p>
+    <w:p>
+      <w:pPr>
+        <w:rPr>
+          <w:lang w:eastAsia="de-DE"/>
+        </w:rPr>
+      </w:pPr>
+      <w:r>
+        <w:rPr>
+          <w:lang w:eastAsia="de-DE"/>
+        </w:rPr>
+        <w:t>Seite „OpenGL“. In: Wikipedia – Die freie Enzyklopädie. Bearbeitungsstand: 8. November 2021, 14:54 UTC. URL: </w:t>
+      </w:r>
+      <w:r>
+        <w:rPr>
+          <w:lang w:eastAsia="de-DE"/>
+        </w:rPr>
+        <w:t>https://de.wikipedia.org/w/index.php?title=OpenGL&amp;oldid=217099756</w:t>
+      </w:r>
+      <w:r>
+        <w:rPr>
+          <w:lang w:eastAsia="de-DE"/>
+        </w:rPr>
+        <w:t> (Abgerufen: 16. Dezember 2021, 22:44 UTC)</w:t>
+      </w:r>
+      <w:r>
+        <w:rPr>
+          <w:lang w:eastAsia="de-DE"/>
+        </w:rPr>
+        <w:t xml:space="preserve"> </w:t>
+      </w:r>
+    </w:p>
+    <w:p>
+      <w:pPr>
+        <w:pStyle w:val="Funotentext"/>
+      </w:pPr>
+      <w:r>
+        <w:t>Perlin-Noise Wikipedia</w:t>
+      </w:r>
+      <w:r>
+        <w:fldChar w:fldCharType="end"/>
+      </w:r>
+      <w:r>
+        <w:t>]</w:t>
+      </w:r>
+      <w:r>
+        <w:t xml:space="preserve">, siehe zusätzlich </w:t>
+      </w:r>
+      <w:r>
+        <w:t>[</w:t>
+      </w:r>
+      <w:r>
+        <w:fldChar w:fldCharType="begin"/>
+      </w:r>
+      <w:r>
+        <w:instrText xml:space="preserve"> REF _Ref90590274 \w \h </w:instrText>
+      </w:r>
+      <w:r>
+        <w:fldChar w:fldCharType="separate"/>
+      </w:r>
+      <w:r>
+        <w:t>Q1</w:t>
+      </w:r>
+      <w:r>
+        <w:fldChar w:fldCharType="end"/>
+      </w:r>
+      <w:r>
+        <w:t xml:space="preserve"> </w:t>
+      </w:r>
+      <w:r>
+        <w:fldChar w:fldCharType="begin"/>
+      </w:r>
+      <w:r>
+        <w:instrText xml:space="preserve"> REF _Ref90590278 \h </w:instrText>
+      </w:r>
+      <w:r>
+        <w:fldChar w:fldCharType="separate"/>
+      </w:r>
+      <w:r>
+        <w:rPr>
+          <w:lang w:eastAsia="de-DE"/>
+        </w:rPr>
+        <w:t>Perlin Noise Web.Archive.Org</w:t>
+      </w:r>
+      <w:r>
+        <w:fldChar w:fldCharType="end"/>
+      </w:r>
+      <w:r>
+        <w:t>]</w:t>
+      </w:r>
+    </w:p>
+  </w:footnote>
+  <w:footnote w:id="3">
+    <w:p>
+      <w:pPr>
+        <w:pStyle w:val="Funotentext"/>
+      </w:pPr>
+      <w:r>
+        <w:rPr>
+          <w:rStyle w:val="Funotenzeichen"/>
+        </w:rPr>
+        <w:footnoteRef/>
+      </w:r>
+      <w:r>
+        <w:t xml:space="preserve"> Zugehöriger Code:</w:t>
+      </w:r>
+      <w:r>
+        <w:t xml:space="preserve"> [</w:t>
+      </w:r>
+      <w:r>
+        <w:fldChar w:fldCharType="begin"/>
+      </w:r>
+      <w:r>
+        <w:instrText xml:space="preserve"> REF _Ref90590499 \w \h </w:instrText>
+      </w:r>
+      <w:r>
+        <w:fldChar w:fldCharType="separate"/>
+      </w:r>
+      <w:r>
+        <w:t xml:space="preserve">A8 </w:t>
+      </w:r>
+      <w:r>
+        <w:fldChar w:fldCharType="end"/>
+      </w:r>
+      <w:r>
+        <w:fldChar w:fldCharType="begin"/>
+      </w:r>
+      <w:r>
+        <w:instrText xml:space="preserve"> REF _Ref90590501 \h </w:instrText>
+      </w:r>
+      <w:r>
+        <w:fldChar w:fldCharType="separate"/>
+      </w:r>
+      <w:r>
+        <w:t>Codebeispiel Link [Random Walk 3D]</w:t>
+      </w:r>
+      <w:r>
+        <w:fldChar w:fldCharType="end"/>
+      </w:r>
+      <w:r>
+        <w:t xml:space="preserve"> S.</w:t>
+      </w:r>
+      <w:r>
+        <w:fldChar w:fldCharType="begin"/>
+      </w:r>
+      <w:r>
+        <w:instrText xml:space="preserve"> PAGEREF _Ref90590507 \h </w:instrText>
+      </w:r>
+      <w:r>
+        <w:fldChar w:fldCharType="separate"/>
+      </w:r>
+      <w:r>
+        <w:rPr>
+          <w:noProof/>
+        </w:rPr>
+        <w:t>21</w:t>
+      </w:r>
+      <w:r>
+        <w:fldChar w:fldCharType="end"/>
+      </w:r>
+      <w:r>
+        <w:t>]</w:t>
+      </w:r>
+    </w:p>
+  </w:footnote>
+  <w:footnote w:id="4">
+    <w:p>
+      <w:pPr>
+        <w:pStyle w:val="Quellenberschrift"/>
+        <w:rPr>
+          <w:lang w:eastAsia="de-DE"/>
+        </w:rPr>
+      </w:pPr>
+      <w:r>
+        <w:rPr>
+          <w:rStyle w:val="Funotenzeichen"/>
+        </w:rPr>
+        <w:footnoteRef/>
+      </w:r>
+      <w:r>
+        <w:rPr>
+          <w:lang w:val="en-US"/>
+        </w:rPr>
+        <w:t xml:space="preserve"> </w:t>
+      </w:r>
+      <w:r>
+        <w:rPr>
+          <w:lang w:val="en-US"/>
+        </w:rPr>
+        <w:t>[</w:t>
+      </w:r>
+      <w:r>
+        <w:rPr>
+          <w:lang w:val="en-US"/>
+        </w:rPr>
+        <w:fldChar w:fldCharType="begin"/>
+      </w:r>
+      <w:r>
+        <w:rPr>
+          <w:lang w:val="en-US"/>
+        </w:rPr>
+        <w:instrText xml:space="preserve"> REF _Ref90590816 \w \h </w:instrText>
+      </w:r>
+      <w:r>
+        <w:rPr>
+          <w:lang w:val="en-US"/>
+        </w:rPr>
+      </w:r>
+      <w:r>
+        <w:rPr>
+          <w:lang w:val="en-US"/>
+        </w:rPr>
+        <w:fldChar w:fldCharType="separate"/>
+      </w:r>
+      <w:r>
+        <w:rPr>
+          <w:lang w:val="en-US"/>
+        </w:rPr>
+        <w:t>Q11</w:t>
+      </w:r>
+      <w:r>
+        <w:rPr>
+          <w:lang w:val="en-US"/>
+        </w:rPr>
+        <w:fldChar w:fldCharType="end"/>
+      </w:r>
+      <w:r>
+        <w:rPr>
+          <w:lang w:val="en-US"/>
+        </w:rPr>
+        <w:t xml:space="preserve"> </w:t>
+      </w:r>
+      <w:r>
+        <w:rPr>
+          <w:lang w:val="en-US"/>
+        </w:rPr>
+        <w:fldChar w:fldCharType="begin"/>
+      </w:r>
+      <w:r>
+        <w:rPr>
+          <w:lang w:val="en-US"/>
+        </w:rPr>
+        <w:instrText xml:space="preserve"> REF _Ref90590816 \h </w:instrText>
+      </w:r>
+      <w:r>
+        <w:rPr>
+          <w:lang w:val="en-US"/>
+        </w:rPr>
+      </w:r>
+      <w:r>
+        <w:rPr>
+          <w:lang w:val="en-US"/>
+        </w:rPr>
+        <w:fldChar w:fldCharType="separate"/>
+      </w:r>
       <w:r>
         <w:rPr>
           <w:rFonts w:cstheme="minorBidi"/>
           <w:lang w:eastAsia="de-DE"/>
         </w:rPr>
-        <w:t xml:space="preserve"> </w:t>
-      </w:r>
-      <w:proofErr w:type="spellStart"/>
-      <w:r>
-        <w:rPr>
-          <w:rFonts w:cstheme="minorBidi"/>
+        <w:t>Matplotlib documentation</w:t>
+      </w:r>
+    </w:p>
+    <w:p>
+      <w:pPr>
+        <w:rPr>
           <w:lang w:eastAsia="de-DE"/>
         </w:rPr>
-        <w:t>documentation</w:t>
-      </w:r>
-      <w:proofErr w:type="spellEnd"/>
-    </w:p>
-    <w:p>
-      <w:pPr>
+      </w:pPr>
+      <w:r>
+        <w:rPr>
+          <w:lang w:val="en-US" w:eastAsia="de-DE"/>
+        </w:rPr>
+        <w:t xml:space="preserve">Matplotlib development team. (o. D.). </w:t>
+      </w:r>
+      <w:r>
         <w:rPr>
           <w:lang w:eastAsia="de-DE"/>
         </w:rPr>
-      </w:pPr>
-      <w:r>
-        <w:rPr>
-          <w:lang w:val="en-US" w:eastAsia="de-DE"/>
-        </w:rPr>
-        <w:t xml:space="preserve">Matplotlib development team. (o. D.). </w:t>
-      </w:r>
-      <w:proofErr w:type="spellStart"/>
-      <w:r>
-        <w:rPr>
-          <w:lang w:eastAsia="de-DE"/>
-        </w:rPr>
-        <w:t>Matplotlib</w:t>
-      </w:r>
-      <w:proofErr w:type="spellEnd"/>
-      <w:r>
-        <w:rPr>
-          <w:lang w:eastAsia="de-DE"/>
-        </w:rPr>
-        <w:t xml:space="preserve"> </w:t>
-      </w:r>
-      <w:proofErr w:type="spellStart"/>
-      <w:r>
-        <w:rPr>
-          <w:lang w:eastAsia="de-DE"/>
-        </w:rPr>
-        <w:t>documentation</w:t>
-      </w:r>
-      <w:proofErr w:type="spellEnd"/>
-      <w:r>
-        <w:rPr>
-          <w:lang w:eastAsia="de-DE"/>
-        </w:rPr>
-        <w:t xml:space="preserve"> — </w:t>
-      </w:r>
-      <w:proofErr w:type="spellStart"/>
-      <w:r>
-        <w:rPr>
-          <w:lang w:eastAsia="de-DE"/>
-        </w:rPr>
-        <w:t>Matplotlib</w:t>
-      </w:r>
-      <w:proofErr w:type="spellEnd"/>
-      <w:r>
-        <w:rPr>
-          <w:lang w:eastAsia="de-DE"/>
-        </w:rPr>
-        <w:t xml:space="preserve"> 3.5.1 </w:t>
-      </w:r>
-      <w:proofErr w:type="spellStart"/>
-      <w:r>
-        <w:rPr>
-          <w:lang w:eastAsia="de-DE"/>
-        </w:rPr>
-        <w:t>documentation</w:t>
-      </w:r>
-      <w:proofErr w:type="spellEnd"/>
-      <w:r>
-        <w:rPr>
-          <w:lang w:eastAsia="de-DE"/>
-        </w:rPr>
-        <w:t xml:space="preserve">. </w:t>
-      </w:r>
-      <w:proofErr w:type="spellStart"/>
-      <w:r>
-        <w:rPr>
-          <w:lang w:eastAsia="de-DE"/>
-        </w:rPr>
-        <w:t>Matplotlib</w:t>
-      </w:r>
-      <w:proofErr w:type="spellEnd"/>
-      <w:r>
-        <w:rPr>
-          <w:lang w:eastAsia="de-DE"/>
-        </w:rPr>
-        <w:t xml:space="preserve"> 3.5.1 </w:t>
-      </w:r>
-      <w:proofErr w:type="spellStart"/>
-      <w:r>
-        <w:rPr>
-          <w:lang w:eastAsia="de-DE"/>
-        </w:rPr>
-        <w:t>documentation</w:t>
-      </w:r>
-      <w:proofErr w:type="spellEnd"/>
-      <w:r>
-        <w:rPr>
-          <w:lang w:eastAsia="de-DE"/>
-        </w:rPr>
-        <w:t xml:space="preserve">. Abgerufen am 16. Dezember 2021, von </w:t>
-      </w:r>
-      <w:r>
-        <w:rPr>
-          <w:lang w:eastAsia="de-DE"/>
-        </w:rPr>
-        <w:t>https://matplotlib.org/stable/index.html</w:t>
-      </w:r>
-    </w:p>
-    <w:p>
-      <w:pPr>
-        <w:pStyle w:val="Quellenberschrift"/>
-      </w:pPr>
-      <w:r>
-        <w:t xml:space="preserve">OpenGL </w:t>
-      </w:r>
-      <w:r>
-        <w:t>Wikipedia</w:t>
-      </w:r>
-    </w:p>
-    <w:p>
-      <w:pPr>
-        <w:rPr>
-          <w:lang w:eastAsia="de-DE"/>
-        </w:rPr>
-      </w:pPr>
-      <w:r>
-        <w:rPr>
-          <w:lang w:eastAsia="de-DE"/>
-        </w:rPr>
-        <w:t>Seite „OpenGL“. In: Wikipedia – Die freie Enzyklopädie. Bearbeitungsstand: 8. November 2021, 14:54 UTC. URL: </w:t>
-      </w:r>
-      <w:r>
-        <w:rPr>
-          <w:lang w:eastAsia="de-DE"/>
-        </w:rPr>
-        <w:t>https://de.wikipedia.org/w/index.php?title=OpenGL&amp;oldid=217099756</w:t>
-      </w:r>
-      <w:r>
-        <w:rPr>
-          <w:lang w:eastAsia="de-DE"/>
-        </w:rPr>
-        <w:t> (Abgerufen: 16. Dezember 2021, 22:44 UTC)</w:t>
-      </w:r>
-      <w:r>
-        <w:rPr>
-          <w:lang w:eastAsia="de-DE"/>
-        </w:rPr>
-        <w:t xml:space="preserve"> </w:t>
-      </w:r>
-    </w:p>
-    <w:p>
-      <w:pPr>
-        <w:pStyle w:val="Funotentext"/>
-      </w:pPr>
-      <w:proofErr w:type="spellStart"/>
-      <w:r>
-        <w:t>Perlin</w:t>
-      </w:r>
-      <w:proofErr w:type="spellEnd"/>
-      <w:r>
-        <w:t>-Noise Wikipedia</w:t>
-      </w:r>
-      <w:r>
-        <w:fldChar w:fldCharType="end"/>
-      </w:r>
-      <w:r>
-        <w:t>]</w:t>
-      </w:r>
-      <w:r>
-        <w:t xml:space="preserve">, siehe zusätzlich </w:t>
-      </w:r>
-      <w:r>
-        <w:t>[</w:t>
-      </w:r>
-      <w:r>
-        <w:fldChar w:fldCharType="begin"/>
-      </w:r>
-      <w:r>
-        <w:instrText xml:space="preserve"> REF _Ref90590274 \w \h </w:instrText>
-      </w:r>
-      <w:r>
-        <w:fldChar w:fldCharType="separate"/>
-      </w:r>
-      <w:r>
-        <w:t>Q1</w:t>
-      </w:r>
-      <w:r>
-        <w:fldChar w:fldCharType="end"/>
-      </w:r>
-      <w:r>
-        <w:t xml:space="preserve"> </w:t>
-      </w:r>
-      <w:r>
-        <w:fldChar w:fldCharType="begin"/>
-      </w:r>
-      <w:r>
-        <w:instrText xml:space="preserve"> REF _Ref90590278 \h </w:instrText>
-      </w:r>
-      <w:r>
-        <w:fldChar w:fldCharType="separate"/>
-      </w:r>
-      <w:proofErr w:type="spellStart"/>
-      <w:r>
-        <w:rPr>
-          <w:lang w:eastAsia="de-DE"/>
-        </w:rPr>
-        <w:t>Perlin</w:t>
-      </w:r>
-      <w:proofErr w:type="spellEnd"/>
-      <w:r>
-        <w:rPr>
-          <w:lang w:eastAsia="de-DE"/>
-        </w:rPr>
-        <w:t xml:space="preserve"> Noise </w:t>
-      </w:r>
-      <w:proofErr w:type="gramStart"/>
-      <w:r>
-        <w:rPr>
-          <w:lang w:eastAsia="de-DE"/>
-        </w:rPr>
-        <w:t>Web.Archive.Org</w:t>
-      </w:r>
-      <w:proofErr w:type="gramEnd"/>
-      <w:r>
-        <w:fldChar w:fldCharType="end"/>
-      </w:r>
-      <w:r>
-        <w:t>]</w:t>
-      </w:r>
-    </w:p>
-  </w:footnote>
-  <w:footnote w:id="3">
-    <w:p>
-      <w:pPr>
-        <w:pStyle w:val="Funotentext"/>
-      </w:pPr>
-      <w:r>
-        <w:rPr>
-          <w:rStyle w:val="Funotenzeichen"/>
-        </w:rPr>
-        <w:footnoteRef/>
-      </w:r>
-      <w:r>
-        <w:t xml:space="preserve"> Zugehöriger Code:</w:t>
-      </w:r>
-      <w:r>
-        <w:t xml:space="preserve"> [</w:t>
-      </w:r>
-      <w:r>
-        <w:fldChar w:fldCharType="begin"/>
-      </w:r>
-      <w:r>
-        <w:instrText xml:space="preserve"> REF _Ref90590499 \w \h </w:instrText>
-      </w:r>
-      <w:r>
-        <w:fldChar w:fldCharType="separate"/>
-      </w:r>
-      <w:r>
-        <w:t xml:space="preserve">A8 </w:t>
-      </w:r>
-      <w:r>
-        <w:fldChar w:fldCharType="end"/>
-      </w:r>
-      <w:r>
-        <w:fldChar w:fldCharType="begin"/>
-      </w:r>
-      <w:r>
-        <w:instrText xml:space="preserve"> REF _Ref90590501 \h </w:instrText>
-      </w:r>
-      <w:r>
-        <w:fldChar w:fldCharType="separate"/>
-      </w:r>
-      <w:r>
-        <w:t xml:space="preserve">Codebeispiel Link [Random </w:t>
-      </w:r>
-      <w:proofErr w:type="spellStart"/>
-      <w:r>
-        <w:t>Walk</w:t>
-      </w:r>
-      <w:proofErr w:type="spellEnd"/>
-      <w:r>
-        <w:t xml:space="preserve"> 3D]</w:t>
-      </w:r>
-      <w:r>
-        <w:fldChar w:fldCharType="end"/>
-      </w:r>
-      <w:r>
-        <w:t xml:space="preserve"> S.</w:t>
-      </w:r>
-      <w:r>
-        <w:fldChar w:fldCharType="begin"/>
-      </w:r>
-      <w:r>
-        <w:instrText xml:space="preserve"> PAGEREF _Ref90590507 \h </w:instrText>
-      </w:r>
-      <w:r>
-        <w:fldChar w:fldCharType="separate"/>
-      </w:r>
-      <w:r>
-        <w:rPr>
-          <w:noProof/>
-        </w:rPr>
-        <w:t>21</w:t>
-      </w:r>
-      <w:r>
-        <w:fldChar w:fldCharType="end"/>
-      </w:r>
-      <w:r>
-        <w:t>]</w:t>
-      </w:r>
-    </w:p>
-  </w:footnote>
-  <w:footnote w:id="4">
-    <w:p>
-      <w:pPr>
-        <w:pStyle w:val="Quellenberschrift"/>
-        <w:rPr>
-          <w:lang w:eastAsia="de-DE"/>
-        </w:rPr>
-      </w:pPr>
-      <w:r>
-        <w:rPr>
-          <w:rStyle w:val="Funotenzeichen"/>
-        </w:rPr>
-        <w:footnoteRef/>
-      </w:r>
-      <w:r>
-        <w:rPr>
-          <w:lang w:val="en-US"/>
-        </w:rPr>
-        <w:t xml:space="preserve"> </w:t>
-      </w:r>
-      <w:r>
-        <w:rPr>
-          <w:lang w:val="en-US"/>
-        </w:rPr>
-        <w:t>[</w:t>
-      </w:r>
-      <w:r>
-        <w:rPr>
-          <w:lang w:val="en-US"/>
-        </w:rPr>
-        <w:fldChar w:fldCharType="begin"/>
-      </w:r>
-      <w:r>
-        <w:rPr>
-          <w:lang w:val="en-US"/>
-        </w:rPr>
-        <w:instrText xml:space="preserve"> REF _Ref90590816 \w \h </w:instrText>
-      </w:r>
-      <w:r>
-        <w:rPr>
-          <w:lang w:val="en-US"/>
-        </w:rPr>
-      </w:r>
-      <w:r>
-        <w:rPr>
-          <w:lang w:val="en-US"/>
-        </w:rPr>
-        <w:fldChar w:fldCharType="separate"/>
-      </w:r>
-      <w:r>
-        <w:rPr>
-          <w:lang w:val="en-US"/>
-        </w:rPr>
-        <w:t>Q11</w:t>
-      </w:r>
-      <w:r>
-        <w:rPr>
-          <w:lang w:val="en-US"/>
-        </w:rPr>
-        <w:fldChar w:fldCharType="end"/>
-      </w:r>
-      <w:r>
-        <w:rPr>
-          <w:lang w:val="en-US"/>
-        </w:rPr>
-        <w:t xml:space="preserve"> </w:t>
-      </w:r>
-      <w:r>
-        <w:rPr>
-          <w:lang w:val="en-US"/>
-        </w:rPr>
-        <w:fldChar w:fldCharType="begin"/>
-      </w:r>
-      <w:r>
-        <w:rPr>
-          <w:lang w:val="en-US"/>
-        </w:rPr>
-        <w:instrText xml:space="preserve"> REF _Ref90590816 \h </w:instrText>
-      </w:r>
-      <w:r>
-        <w:rPr>
-          <w:lang w:val="en-US"/>
-        </w:rPr>
-      </w:r>
-      <w:r>
-        <w:rPr>
-          <w:lang w:val="en-US"/>
-        </w:rPr>
-        <w:fldChar w:fldCharType="separate"/>
-      </w:r>
-      <w:proofErr w:type="spellStart"/>
-      <w:r>
-        <w:rPr>
-          <w:rFonts w:cstheme="minorBidi"/>
-          <w:lang w:eastAsia="de-DE"/>
-        </w:rPr>
-        <w:t>Matplotlib</w:t>
-      </w:r>
-      <w:proofErr w:type="spellEnd"/>
-      <w:r>
-        <w:rPr>
-          <w:rFonts w:cstheme="minorBidi"/>
-          <w:lang w:eastAsia="de-DE"/>
-        </w:rPr>
-        <w:t xml:space="preserve"> </w:t>
-      </w:r>
-      <w:proofErr w:type="spellStart"/>
-      <w:r>
-        <w:rPr>
-          <w:rFonts w:cstheme="minorBidi"/>
-          <w:lang w:eastAsia="de-DE"/>
-        </w:rPr>
-        <w:t>documentation</w:t>
-      </w:r>
-      <w:proofErr w:type="spellEnd"/>
-    </w:p>
-    <w:p>
-      <w:pPr>
-        <w:rPr>
-          <w:lang w:eastAsia="de-DE"/>
-        </w:rPr>
-      </w:pPr>
-      <w:r>
-        <w:rPr>
-          <w:lang w:val="en-US" w:eastAsia="de-DE"/>
-        </w:rPr>
-        <w:t xml:space="preserve">Matplotlib development team. (o. D.). </w:t>
-      </w:r>
-      <w:proofErr w:type="spellStart"/>
-      <w:r>
-        <w:rPr>
-          <w:lang w:eastAsia="de-DE"/>
-        </w:rPr>
-        <w:t>Matplotlib</w:t>
-      </w:r>
-      <w:proofErr w:type="spellEnd"/>
-      <w:r>
-        <w:rPr>
-          <w:lang w:eastAsia="de-DE"/>
-        </w:rPr>
-        <w:t xml:space="preserve"> </w:t>
-      </w:r>
-      <w:proofErr w:type="spellStart"/>
-      <w:r>
-        <w:rPr>
-          <w:lang w:eastAsia="de-DE"/>
-        </w:rPr>
-        <w:t>documentation</w:t>
-      </w:r>
-      <w:proofErr w:type="spellEnd"/>
-      <w:r>
-        <w:rPr>
-          <w:lang w:eastAsia="de-DE"/>
-        </w:rPr>
-        <w:t xml:space="preserve"> — </w:t>
-      </w:r>
-      <w:proofErr w:type="spellStart"/>
-      <w:r>
-        <w:rPr>
-          <w:lang w:eastAsia="de-DE"/>
-        </w:rPr>
-        <w:t>Matplotlib</w:t>
-      </w:r>
-      <w:proofErr w:type="spellEnd"/>
-      <w:r>
-        <w:rPr>
-          <w:lang w:eastAsia="de-DE"/>
-        </w:rPr>
-        <w:t xml:space="preserve"> 3.5.1 </w:t>
-      </w:r>
-      <w:proofErr w:type="spellStart"/>
-      <w:r>
-        <w:rPr>
-          <w:lang w:eastAsia="de-DE"/>
-        </w:rPr>
-        <w:t>documentation</w:t>
-      </w:r>
-      <w:proofErr w:type="spellEnd"/>
-      <w:r>
-        <w:rPr>
-          <w:lang w:eastAsia="de-DE"/>
-        </w:rPr>
-        <w:t xml:space="preserve">. </w:t>
-      </w:r>
-      <w:proofErr w:type="spellStart"/>
-      <w:r>
-        <w:rPr>
-          <w:lang w:eastAsia="de-DE"/>
-        </w:rPr>
-        <w:t>Matplotlib</w:t>
-      </w:r>
-      <w:proofErr w:type="spellEnd"/>
-      <w:r>
-        <w:rPr>
-          <w:lang w:eastAsia="de-DE"/>
-        </w:rPr>
-        <w:t xml:space="preserve"> 3.5.1 </w:t>
-      </w:r>
-      <w:proofErr w:type="spellStart"/>
-      <w:r>
-        <w:rPr>
-          <w:lang w:eastAsia="de-DE"/>
-        </w:rPr>
-        <w:t>documentation</w:t>
-      </w:r>
-      <w:proofErr w:type="spellEnd"/>
-      <w:r>
-        <w:rPr>
-          <w:lang w:eastAsia="de-DE"/>
-        </w:rPr>
-        <w:t xml:space="preserve">. Abgerufen am 16. Dezember 2021, von </w:t>
+        <w:t xml:space="preserve">Matplotlib documentation — Matplotlib 3.5.1 documentation. Matplotlib 3.5.1 documentation. Abgerufen am 16. Dezember 2021, von </w:t>
       </w:r>
       <w:r>
         <w:rPr>
@@ -20842,28 +20553,12 @@
         </w:rPr>
         <w:fldChar w:fldCharType="separate"/>
       </w:r>
-      <w:proofErr w:type="spellStart"/>
       <w:r>
         <w:rPr>
           <w:lang w:eastAsia="de-DE"/>
         </w:rPr>
-        <w:t>Matplotlib</w:t>
-      </w:r>
-      <w:proofErr w:type="spellEnd"/>
-      <w:r>
-        <w:rPr>
-          <w:lang w:eastAsia="de-DE"/>
-        </w:rPr>
-        <w:t xml:space="preserve"> </w:t>
-      </w:r>
-      <w:proofErr w:type="spellStart"/>
-      <w:r>
-        <w:rPr>
-          <w:lang w:eastAsia="de-DE"/>
-        </w:rPr>
-        <w:t>documentation</w:t>
-      </w:r>
-      <w:proofErr w:type="spellEnd"/>
+        <w:t>Matplotlib documentation</w:t>
+      </w:r>
       <w:r>
         <w:rPr>
           <w:lang w:val="en-US"/>

</xml_diff>

<commit_message>
changed SAP / Gravity
</commit_message>
<xml_diff>
--- a/Documents/Bachelorarbeit.docx
+++ b/Documents/Bachelorarbeit.docx
@@ -6878,6 +6878,64 @@
     <w:p/>
     <w:p>
       <w:pPr>
+        <w:pStyle w:val="berschrift3"/>
+      </w:pPr>
+      <w:r>
+        <w:t>Testumgebung</w:t>
+      </w:r>
+    </w:p>
+    <w:p>
+      <w:r>
+        <w:t xml:space="preserve">Um gewisse Bereiche der Anwendung zu überprüfen sind Test zu erstellen. </w:t>
+      </w:r>
+      <w:r>
+        <w:t>Diese Tests</w:t>
+      </w:r>
+      <w:r>
+        <w:t xml:space="preserve"> </w:t>
+      </w:r>
+      <w:r>
+        <w:t xml:space="preserve">verwenden die </w:t>
+      </w:r>
+      <w:proofErr w:type="spellStart"/>
+      <w:r>
+        <w:t>JUnit</w:t>
+      </w:r>
+      <w:proofErr w:type="spellEnd"/>
+      <w:r>
+        <w:t xml:space="preserve"> Bibliothek</w:t>
+      </w:r>
+      <w:r>
+        <w:t xml:space="preserve"> [</w:t>
+      </w:r>
+      <w:r>
+        <w:rPr>
+          <w:color w:val="FF0000"/>
+        </w:rPr>
+        <w:t>LINK</w:t>
+      </w:r>
+      <w:r>
+        <w:t>]</w:t>
+      </w:r>
+      <w:r>
+        <w:t xml:space="preserve">. Da manche Objekte nicht direkt zum Testen geeignet sind, </w:t>
+      </w:r>
+      <w:r>
+        <w:t>werden separate Testobjekte erstellt, die auf die zugehörige Schnittstelle zugreifen. [</w:t>
+      </w:r>
+      <w:r>
+        <w:rPr>
+          <w:color w:val="FF0000"/>
+        </w:rPr>
+        <w:t>siehe Anhang</w:t>
+      </w:r>
+      <w:r>
+        <w:t>]</w:t>
+      </w:r>
+    </w:p>
+    <w:p/>
+    <w:p>
+      <w:pPr>
         <w:pStyle w:val="berschrift2"/>
       </w:pPr>
       <w:bookmarkStart w:id="11" w:name="_Ref90588843"/>
@@ -7016,6 +7074,7 @@
     <w:p/>
     <w:p>
       <w:r>
+        <w:lastRenderedPageBreak/>
         <w:t xml:space="preserve">Der Grundaufbau </w:t>
       </w:r>
       <w:r>
@@ -7190,11 +7249,7 @@
         <w:t xml:space="preserve"> </w:t>
       </w:r>
       <w:r>
-        <w:t xml:space="preserve">Lukas Momberg entwickelt. </w:t>
-      </w:r>
-      <w:r>
-        <w:lastRenderedPageBreak/>
-        <w:t xml:space="preserve">Weiterdessen wurde der </w:t>
+        <w:t xml:space="preserve">Lukas Momberg entwickelt. Weiterdessen wurde der </w:t>
       </w:r>
       <w:r>
         <w:rPr>
@@ -7786,6 +7841,7 @@
         </w:rPr>
       </w:pPr>
       <w:r>
+        <w:lastRenderedPageBreak/>
         <w:br w:type="page"/>
       </w:r>
     </w:p>
@@ -7861,1095 +7917,78 @@
         <w:pStyle w:val="berschrift2"/>
       </w:pPr>
       <w:r>
-        <w:t>Sweep-and-</w:t>
-      </w:r>
-      <w:proofErr w:type="spellStart"/>
-      <w:r>
-        <w:t>prune</w:t>
-      </w:r>
-      <w:proofErr w:type="spellEnd"/>
-      <w:r>
-        <w:t xml:space="preserve"> Algorithmus</w:t>
-      </w:r>
-    </w:p>
-    <w:p>
-      <w:pPr>
-        <w:rPr>
-          <w:color w:val="FF0000"/>
-        </w:rPr>
-      </w:pPr>
-      <w:r>
-        <w:t xml:space="preserve">Der Sweep-and </w:t>
-      </w:r>
-      <w:proofErr w:type="spellStart"/>
-      <w:r>
-        <w:t>prune</w:t>
-      </w:r>
-      <w:proofErr w:type="spellEnd"/>
-      <w:r>
-        <w:t xml:space="preserve"> Algorithmus (</w:t>
-      </w:r>
+        <w:t>Parallels iterieren auf einer Liste</w:t>
+      </w:r>
+    </w:p>
+    <w:p>
+      <w:r>
+        <w:t>In dem Projekt wird oftmals über eine List iteriert und auf das ausgewählte Objekt eine Operation angewendet. Wenn eine Operation eine längere Zeitspanne benötigt, kann es von Vorteil sein, dass die Berechnungen</w:t>
+      </w:r>
+      <w:r>
+        <w:t xml:space="preserve"> auf den einzelnen Objekten</w:t>
+      </w:r>
+      <w:r>
+        <w:t xml:space="preserve"> parallel ausgeführt werden.</w:t>
+      </w:r>
+      <w:r>
+        <w:t xml:space="preserve"> </w:t>
+      </w:r>
+    </w:p>
+    <w:p>
+      <w:r>
+        <w:t xml:space="preserve">Dieser Abschnitt befasst sich mit der Entwicklung einer Funktion höherer Ordnung, die es ermöglicht </w:t>
+      </w:r>
+      <w:r>
+        <w:t>auf den gegebenen Objekten</w:t>
+      </w:r>
+      <w:r>
+        <w:t xml:space="preserve"> eine Operation anzuwenden.</w:t>
+      </w:r>
+    </w:p>
+    <w:p/>
+    <w:p>
+      <w:pPr>
+        <w:pStyle w:val="berschrift3"/>
+      </w:pPr>
+      <w:r>
+        <w:t>Herangehensweise</w:t>
+      </w:r>
+    </w:p>
+    <w:p>
+      <w:r>
+        <w:t xml:space="preserve">Eine Aufgabenstellung auf ein Objekt kann sehr unterschiedliche Zeitspannen in Anspruch nehmen. Deswegen nimmt die </w:t>
+      </w:r>
+      <w:proofErr w:type="spellStart"/>
       <w:r>
         <w:rPr>
           <w:i/>
-          <w:iCs/>
-        </w:rPr>
-        <w:t>SAP</w:t>
-      </w:r>
-      <w:r>
-        <w:t xml:space="preserve">) </w:t>
-      </w:r>
-      <w:r>
-        <w:t xml:space="preserve">ist Algorithmus zu effizienten Kollisionserkennung von Objekten im dreidimensionalen Raum. Ein </w:t>
-      </w:r>
-      <w:r>
-        <w:t>Objekt (</w:t>
-      </w:r>
-      <w:proofErr w:type="spellStart"/>
-      <w:r>
-        <w:rPr>
-          <w:i/>
-          <w:iCs/>
-        </w:rPr>
-        <w:t>Hitbox</w:t>
-      </w:r>
-      <w:proofErr w:type="spellEnd"/>
-      <w:r>
-        <w:t>)</w:t>
-      </w:r>
-      <w:r>
-        <w:t xml:space="preserve"> im </w:t>
-      </w:r>
-      <w:r>
-        <w:rPr>
-          <w:i/>
-          <w:iCs/>
-        </w:rPr>
-        <w:t>SAP</w:t>
-      </w:r>
-      <w:r>
-        <w:t xml:space="preserve"> definiert sich durch seine</w:t>
-      </w:r>
-      <w:r>
-        <w:t>n</w:t>
-      </w:r>
-      <w:r>
-        <w:t xml:space="preserve"> achsenorientiert</w:t>
-      </w:r>
-      <w:r>
-        <w:t>e</w:t>
-      </w:r>
-      <w:r>
-        <w:t>n</w:t>
-      </w:r>
-      <w:r>
-        <w:t xml:space="preserve"> </w:t>
-      </w:r>
-      <w:r>
-        <w:t>Begrenzungskasten</w:t>
-      </w:r>
-      <w:r>
-        <w:t>. Jedes Objekt besitzt hierbei einen</w:t>
-      </w:r>
-      <w:r>
-        <w:t xml:space="preserve"> minimalen (</w:t>
-      </w:r>
-      <w:r>
-        <w:rPr>
-          <w:i/>
-          <w:iCs/>
-        </w:rPr>
-        <w:t>min</w:t>
-      </w:r>
-      <w:r>
-        <w:t>) und einem maximalen</w:t>
-      </w:r>
-      <w:r>
-        <w:rPr>
-          <w:i/>
-          <w:iCs/>
-        </w:rPr>
-        <w:t xml:space="preserve"> </w:t>
-      </w:r>
-      <w:r>
-        <w:rPr>
-          <w:i/>
-          <w:iCs/>
-        </w:rPr>
-        <w:t>(</w:t>
-      </w:r>
-      <w:proofErr w:type="spellStart"/>
-      <w:r>
-        <w:rPr>
-          <w:i/>
-          <w:iCs/>
-        </w:rPr>
-        <w:t>max</w:t>
-      </w:r>
-      <w:proofErr w:type="spellEnd"/>
-      <w:r>
-        <w:t>) Wert, je Achse. Daher hat ein Objekt in einer dreidimensionalen Umgebung sechs Wert.</w:t>
-      </w:r>
-      <w:r>
-        <w:t xml:space="preserve"> Alle Werte einer Achse werden in einer sortierten Liste gespeichert.</w:t>
-      </w:r>
-      <w:r>
-        <w:t xml:space="preserve"> </w:t>
-      </w:r>
-      <w:r>
-        <w:rPr>
-          <w:color w:val="FF0000"/>
-        </w:rPr>
-        <w:t>Siehe [</w:t>
-      </w:r>
-      <w:r>
-        <w:rPr>
-          <w:color w:val="FF0000"/>
-        </w:rPr>
-        <w:fldChar w:fldCharType="begin"/>
-      </w:r>
-      <w:r>
-        <w:rPr>
-          <w:color w:val="FF0000"/>
-        </w:rPr>
-        <w:instrText xml:space="preserve"> REF _Ref90589834 \w \h </w:instrText>
-      </w:r>
-      <w:r>
-        <w:rPr>
-          <w:color w:val="FF0000"/>
-        </w:rPr>
-      </w:r>
-      <w:r>
-        <w:rPr>
-          <w:color w:val="FF0000"/>
-        </w:rPr>
-        <w:fldChar w:fldCharType="separate"/>
-      </w:r>
-      <w:r>
-        <w:rPr>
-          <w:color w:val="FF0000"/>
-        </w:rPr>
-        <w:t>Q2</w:t>
-      </w:r>
-      <w:r>
-        <w:rPr>
-          <w:color w:val="FF0000"/>
-        </w:rPr>
-        <w:fldChar w:fldCharType="end"/>
-      </w:r>
-      <w:r>
-        <w:rPr>
-          <w:color w:val="FF0000"/>
-        </w:rPr>
-        <w:t xml:space="preserve"> </w:t>
-      </w:r>
-      <w:r>
-        <w:rPr>
-          <w:color w:val="FF0000"/>
-        </w:rPr>
-        <w:fldChar w:fldCharType="begin"/>
-      </w:r>
-      <w:r>
-        <w:rPr>
-          <w:color w:val="FF0000"/>
-        </w:rPr>
-        <w:instrText xml:space="preserve"> REF _Ref90589835 \h </w:instrText>
-      </w:r>
-      <w:r>
-        <w:rPr>
-          <w:color w:val="FF0000"/>
-        </w:rPr>
-      </w:r>
-      <w:r>
-        <w:rPr>
-          <w:color w:val="FF0000"/>
-        </w:rPr>
-        <w:fldChar w:fldCharType="separate"/>
-      </w:r>
-      <w:r>
-        <w:rPr>
-          <w:color w:val="FF0000"/>
-        </w:rPr>
-        <w:t xml:space="preserve">15 </w:t>
-      </w:r>
-      <w:proofErr w:type="spellStart"/>
-      <w:r>
-        <w:rPr>
-          <w:color w:val="FF0000"/>
-        </w:rPr>
-        <w:t>Sorting</w:t>
-      </w:r>
-      <w:proofErr w:type="spellEnd"/>
-      <w:r>
-        <w:rPr>
-          <w:color w:val="FF0000"/>
-        </w:rPr>
-        <w:t xml:space="preserve"> </w:t>
-      </w:r>
-      <w:proofErr w:type="spellStart"/>
-      <w:r>
-        <w:rPr>
-          <w:color w:val="FF0000"/>
-        </w:rPr>
-        <w:t>Algorithms</w:t>
-      </w:r>
-      <w:proofErr w:type="spellEnd"/>
-      <w:r>
-        <w:rPr>
-          <w:color w:val="FF0000"/>
-        </w:rPr>
-        <w:t xml:space="preserve"> in 6 </w:t>
-      </w:r>
-      <w:proofErr w:type="spellStart"/>
-      <w:r>
-        <w:rPr>
-          <w:color w:val="FF0000"/>
-        </w:rPr>
-        <w:t>Minutes</w:t>
-      </w:r>
-      <w:proofErr w:type="spellEnd"/>
-      <w:r>
-        <w:rPr>
-          <w:color w:val="FF0000"/>
-        </w:rPr>
-        <w:fldChar w:fldCharType="end"/>
-      </w:r>
-      <w:r>
-        <w:rPr>
-          <w:color w:val="FF0000"/>
-        </w:rPr>
-        <w:t xml:space="preserve"> S.</w:t>
-      </w:r>
-      <w:r>
-        <w:rPr>
-          <w:color w:val="FF0000"/>
-        </w:rPr>
-        <w:fldChar w:fldCharType="begin"/>
-      </w:r>
-      <w:r>
-        <w:rPr>
-          <w:color w:val="FF0000"/>
-        </w:rPr>
-        <w:instrText xml:space="preserve"> PAGEREF _Ref90589836 \h </w:instrText>
-      </w:r>
-      <w:r>
-        <w:rPr>
-          <w:color w:val="FF0000"/>
-        </w:rPr>
-      </w:r>
-      <w:r>
-        <w:rPr>
-          <w:color w:val="FF0000"/>
-        </w:rPr>
-        <w:fldChar w:fldCharType="separate"/>
-      </w:r>
-      <w:r>
-        <w:rPr>
-          <w:noProof/>
-          <w:color w:val="FF0000"/>
-        </w:rPr>
-        <w:t>16</w:t>
-      </w:r>
-      <w:r>
-        <w:rPr>
-          <w:color w:val="FF0000"/>
-        </w:rPr>
-        <w:fldChar w:fldCharType="end"/>
-      </w:r>
-      <w:r>
-        <w:rPr>
-          <w:color w:val="FF0000"/>
-        </w:rPr>
-        <w:t>]</w:t>
-      </w:r>
-    </w:p>
-    <w:p>
-      <w:pPr>
-        <w:pStyle w:val="berschrift3"/>
-      </w:pPr>
-      <w:r>
-        <w:t>Datenstruktur</w:t>
-      </w:r>
-    </w:p>
-    <w:p>
-      <w:r>
-        <w:t xml:space="preserve">Um den Algorithmus darzustellen werden gewisse Datenstrukturen benötigt. Hierbei wurde sich stark an den Strukturen aus dem Paper siehe </w:t>
-      </w:r>
-      <w:r>
-        <w:rPr>
-          <w:color w:val="FF0000"/>
-        </w:rPr>
-        <w:t>[</w:t>
-      </w:r>
-      <w:r>
-        <w:rPr>
-          <w:color w:val="FF0000"/>
-        </w:rPr>
-        <w:fldChar w:fldCharType="begin"/>
-      </w:r>
-      <w:r>
-        <w:rPr>
-          <w:color w:val="FF0000"/>
-        </w:rPr>
-        <w:instrText xml:space="preserve"> REF _Ref90589834 \w \h </w:instrText>
-      </w:r>
-      <w:r>
-        <w:rPr>
-          <w:color w:val="FF0000"/>
-        </w:rPr>
-      </w:r>
-      <w:r>
-        <w:rPr>
-          <w:color w:val="FF0000"/>
-        </w:rPr>
-        <w:fldChar w:fldCharType="separate"/>
-      </w:r>
-      <w:r>
-        <w:rPr>
-          <w:color w:val="FF0000"/>
-        </w:rPr>
-        <w:t>Q2</w:t>
-      </w:r>
-      <w:r>
-        <w:rPr>
-          <w:color w:val="FF0000"/>
-        </w:rPr>
-        <w:fldChar w:fldCharType="end"/>
-      </w:r>
-      <w:r>
-        <w:rPr>
-          <w:color w:val="FF0000"/>
-        </w:rPr>
-        <w:t xml:space="preserve"> </w:t>
-      </w:r>
-      <w:r>
-        <w:rPr>
-          <w:color w:val="FF0000"/>
-        </w:rPr>
-        <w:fldChar w:fldCharType="begin"/>
-      </w:r>
-      <w:r>
-        <w:rPr>
-          <w:color w:val="FF0000"/>
-        </w:rPr>
-        <w:instrText xml:space="preserve"> REF _Ref90589835 \h </w:instrText>
-      </w:r>
-      <w:r>
-        <w:rPr>
-          <w:color w:val="FF0000"/>
-        </w:rPr>
-      </w:r>
-      <w:r>
-        <w:rPr>
-          <w:color w:val="FF0000"/>
-        </w:rPr>
-        <w:fldChar w:fldCharType="separate"/>
-      </w:r>
-      <w:r>
-        <w:rPr>
-          <w:color w:val="FF0000"/>
-        </w:rPr>
-        <w:t xml:space="preserve">15 </w:t>
-      </w:r>
-      <w:proofErr w:type="spellStart"/>
-      <w:r>
-        <w:rPr>
-          <w:color w:val="FF0000"/>
-        </w:rPr>
-        <w:t>Sorting</w:t>
-      </w:r>
-      <w:proofErr w:type="spellEnd"/>
-      <w:r>
-        <w:rPr>
-          <w:color w:val="FF0000"/>
-        </w:rPr>
-        <w:t xml:space="preserve"> </w:t>
-      </w:r>
-      <w:proofErr w:type="spellStart"/>
-      <w:r>
-        <w:rPr>
-          <w:color w:val="FF0000"/>
-        </w:rPr>
-        <w:t>Algorithms</w:t>
-      </w:r>
-      <w:proofErr w:type="spellEnd"/>
-      <w:r>
-        <w:rPr>
-          <w:color w:val="FF0000"/>
-        </w:rPr>
-        <w:t xml:space="preserve"> in 6 </w:t>
-      </w:r>
-      <w:proofErr w:type="spellStart"/>
-      <w:r>
-        <w:rPr>
-          <w:color w:val="FF0000"/>
-        </w:rPr>
-        <w:t>Minutes</w:t>
-      </w:r>
-      <w:proofErr w:type="spellEnd"/>
-      <w:r>
-        <w:rPr>
-          <w:color w:val="FF0000"/>
-        </w:rPr>
-        <w:fldChar w:fldCharType="end"/>
-      </w:r>
-      <w:r>
-        <w:rPr>
-          <w:color w:val="FF0000"/>
-        </w:rPr>
-        <w:t xml:space="preserve"> S.</w:t>
-      </w:r>
-      <w:r>
-        <w:rPr>
-          <w:color w:val="FF0000"/>
-        </w:rPr>
-        <w:fldChar w:fldCharType="begin"/>
-      </w:r>
-      <w:r>
-        <w:rPr>
-          <w:color w:val="FF0000"/>
-        </w:rPr>
-        <w:instrText xml:space="preserve"> PAGEREF _Ref90589836 \h </w:instrText>
-      </w:r>
-      <w:r>
-        <w:rPr>
-          <w:color w:val="FF0000"/>
-        </w:rPr>
-      </w:r>
-      <w:r>
-        <w:rPr>
-          <w:color w:val="FF0000"/>
-        </w:rPr>
-        <w:fldChar w:fldCharType="separate"/>
-      </w:r>
-      <w:r>
-        <w:rPr>
-          <w:noProof/>
-          <w:color w:val="FF0000"/>
-        </w:rPr>
-        <w:t>16</w:t>
-      </w:r>
-      <w:r>
-        <w:rPr>
-          <w:color w:val="FF0000"/>
-        </w:rPr>
-        <w:fldChar w:fldCharType="end"/>
-      </w:r>
-      <w:r>
-        <w:rPr>
-          <w:color w:val="FF0000"/>
-        </w:rPr>
-        <w:t>]</w:t>
-      </w:r>
-      <w:r>
-        <w:t xml:space="preserve"> orientiert.</w:t>
-      </w:r>
-    </w:p>
-    <w:p>
-      <w:r>
-        <w:rPr>
-          <w:noProof/>
-        </w:rPr>
-        <w:drawing>
-          <wp:inline distT="0" distB="0" distL="0" distR="0" wp14:anchorId="1FECDF62" wp14:editId="5D427463">
-            <wp:extent cx="3434964" cy="1622576"/>
-            <wp:effectExtent l="0" t="0" r="0" b="0"/>
-            <wp:docPr id="9" name="Grafik 9" descr="Ein Bild, das Text enthält.&#10;&#10;Automatisch generierte Beschreibung"/>
-            <wp:cNvGraphicFramePr>
-              <a:graphicFrameLocks xmlns:a="http://schemas.openxmlformats.org/drawingml/2006/main" noChangeAspect="1"/>
-            </wp:cNvGraphicFramePr>
-            <a:graphic xmlns:a="http://schemas.openxmlformats.org/drawingml/2006/main">
-              <a:graphicData uri="http://schemas.openxmlformats.org/drawingml/2006/picture">
-                <pic:pic xmlns:pic="http://schemas.openxmlformats.org/drawingml/2006/picture">
-                  <pic:nvPicPr>
-                    <pic:cNvPr id="9" name="Grafik 9" descr="Ein Bild, das Text enthält.&#10;&#10;Automatisch generierte Beschreibung"/>
-                    <pic:cNvPicPr/>
-                  </pic:nvPicPr>
-                  <pic:blipFill>
-                    <a:blip r:embed="rId12"/>
-                    <a:stretch>
-                      <a:fillRect/>
-                    </a:stretch>
-                  </pic:blipFill>
-                  <pic:spPr>
-                    <a:xfrm>
-                      <a:off x="0" y="0"/>
-                      <a:ext cx="3444659" cy="1627155"/>
-                    </a:xfrm>
-                    <a:prstGeom prst="rect">
-                      <a:avLst/>
-                    </a:prstGeom>
-                  </pic:spPr>
-                </pic:pic>
-              </a:graphicData>
-            </a:graphic>
-          </wp:inline>
-        </w:drawing>
-      </w:r>
-    </w:p>
-    <w:p>
-      <w:r>
-        <w:t xml:space="preserve">Das </w:t>
-      </w:r>
-      <w:r>
-        <w:rPr>
-          <w:i/>
-          <w:iCs/>
-        </w:rPr>
-        <w:t>SAP</w:t>
-      </w:r>
-      <w:r>
-        <w:t xml:space="preserve"> enthält alle Objekte und</w:t>
-      </w:r>
-      <w:r>
-        <w:t xml:space="preserve"> drei</w:t>
-      </w:r>
-      <w:r>
-        <w:t xml:space="preserve"> sortiere Liste</w:t>
-      </w:r>
-      <w:r>
-        <w:t>n</w:t>
-      </w:r>
-      <w:r>
-        <w:t xml:space="preserve"> aus </w:t>
-      </w:r>
-      <w:r>
-        <w:t xml:space="preserve">deren Endpunkten. Die Endpunktlisten sind immer doppelt so lange wie die Liste der </w:t>
-      </w:r>
-      <w:proofErr w:type="spellStart"/>
-      <w:r>
-        <w:rPr>
-          <w:i/>
-          <w:iCs/>
-        </w:rPr>
-        <w:t>Hitboxen</w:t>
-      </w:r>
-      <w:proofErr w:type="spellEnd"/>
-      <w:r>
-        <w:t xml:space="preserve">. </w:t>
-      </w:r>
-    </w:p>
-    <w:p>
-      <w:r>
-        <w:rPr>
-          <w:noProof/>
-        </w:rPr>
-        <w:drawing>
-          <wp:inline distT="0" distB="0" distL="0" distR="0" wp14:anchorId="1169D339" wp14:editId="6C78F9AB">
-            <wp:extent cx="1612801" cy="866692"/>
-            <wp:effectExtent l="0" t="0" r="6985" b="0"/>
-            <wp:docPr id="7" name="Grafik 7" descr="Ein Bild, das Text enthält.&#10;&#10;Automatisch generierte Beschreibung"/>
-            <wp:cNvGraphicFramePr>
-              <a:graphicFrameLocks xmlns:a="http://schemas.openxmlformats.org/drawingml/2006/main" noChangeAspect="1"/>
-            </wp:cNvGraphicFramePr>
-            <a:graphic xmlns:a="http://schemas.openxmlformats.org/drawingml/2006/main">
-              <a:graphicData uri="http://schemas.openxmlformats.org/drawingml/2006/picture">
-                <pic:pic xmlns:pic="http://schemas.openxmlformats.org/drawingml/2006/picture">
-                  <pic:nvPicPr>
-                    <pic:cNvPr id="7" name="Grafik 7" descr="Ein Bild, das Text enthält.&#10;&#10;Automatisch generierte Beschreibung"/>
-                    <pic:cNvPicPr/>
-                  </pic:nvPicPr>
-                  <pic:blipFill>
-                    <a:blip r:embed="rId13"/>
-                    <a:stretch>
-                      <a:fillRect/>
-                    </a:stretch>
-                  </pic:blipFill>
-                  <pic:spPr>
-                    <a:xfrm>
-                      <a:off x="0" y="0"/>
-                      <a:ext cx="1614630" cy="867675"/>
-                    </a:xfrm>
-                    <a:prstGeom prst="rect">
-                      <a:avLst/>
-                    </a:prstGeom>
-                  </pic:spPr>
-                </pic:pic>
-              </a:graphicData>
-            </a:graphic>
-          </wp:inline>
-        </w:drawing>
-      </w:r>
-    </w:p>
-    <w:p>
-      <w:r>
-        <w:t xml:space="preserve">Ein Endpunkt enthält die Referenz zu seinem Besitzer, den Koordinatenwert und ob </w:t>
-      </w:r>
-      <w:r>
-        <w:t>es sich um den</w:t>
-      </w:r>
-      <w:r>
-        <w:t xml:space="preserve"> </w:t>
-      </w:r>
-      <w:r>
-        <w:rPr>
-          <w:i/>
-          <w:iCs/>
-        </w:rPr>
-        <w:t>min</w:t>
-      </w:r>
-      <w:r>
-        <w:t xml:space="preserve"> Wert seines Besitzers </w:t>
-      </w:r>
-      <w:r>
-        <w:t>handelt</w:t>
-      </w:r>
-      <w:r>
-        <w:t>.</w:t>
-      </w:r>
-    </w:p>
-    <w:p>
-      <w:r>
-        <w:rPr>
-          <w:noProof/>
-        </w:rPr>
-        <w:lastRenderedPageBreak/>
-        <w:drawing>
-          <wp:inline distT="0" distB="0" distL="0" distR="0" wp14:anchorId="59563E03" wp14:editId="47DEA0DE">
-            <wp:extent cx="2627956" cy="2520564"/>
-            <wp:effectExtent l="0" t="0" r="1270" b="0"/>
-            <wp:docPr id="8" name="Grafik 8" descr="Ein Bild, das Text enthält.&#10;&#10;Automatisch generierte Beschreibung"/>
-            <wp:cNvGraphicFramePr>
-              <a:graphicFrameLocks xmlns:a="http://schemas.openxmlformats.org/drawingml/2006/main" noChangeAspect="1"/>
-            </wp:cNvGraphicFramePr>
-            <a:graphic xmlns:a="http://schemas.openxmlformats.org/drawingml/2006/main">
-              <a:graphicData uri="http://schemas.openxmlformats.org/drawingml/2006/picture">
-                <pic:pic xmlns:pic="http://schemas.openxmlformats.org/drawingml/2006/picture">
-                  <pic:nvPicPr>
-                    <pic:cNvPr id="8" name="Grafik 8" descr="Ein Bild, das Text enthält.&#10;&#10;Automatisch generierte Beschreibung"/>
-                    <pic:cNvPicPr/>
-                  </pic:nvPicPr>
-                  <pic:blipFill>
-                    <a:blip r:embed="rId14"/>
-                    <a:stretch>
-                      <a:fillRect/>
-                    </a:stretch>
-                  </pic:blipFill>
-                  <pic:spPr>
-                    <a:xfrm>
-                      <a:off x="0" y="0"/>
-                      <a:ext cx="2631884" cy="2524332"/>
-                    </a:xfrm>
-                    <a:prstGeom prst="rect">
-                      <a:avLst/>
-                    </a:prstGeom>
-                  </pic:spPr>
-                </pic:pic>
-              </a:graphicData>
-            </a:graphic>
-          </wp:inline>
-        </w:drawing>
-      </w:r>
-    </w:p>
-    <w:p>
-      <w:r>
-        <w:t xml:space="preserve">Jede </w:t>
-      </w:r>
-      <w:proofErr w:type="spellStart"/>
-      <w:r>
-        <w:rPr>
-          <w:i/>
-          <w:iCs/>
-        </w:rPr>
-        <w:t>Hitbox</w:t>
-      </w:r>
-      <w:proofErr w:type="spellEnd"/>
-      <w:r>
-        <w:t xml:space="preserve"> </w:t>
-      </w:r>
-      <w:r>
-        <w:t xml:space="preserve">besitzt </w:t>
-      </w:r>
-      <w:r>
-        <w:t>einen unikalen Identifizie</w:t>
-      </w:r>
-      <w:r>
-        <w:t xml:space="preserve">r </w:t>
-      </w:r>
-      <w:r>
-        <w:t xml:space="preserve">der </w:t>
-      </w:r>
-      <w:r>
-        <w:t xml:space="preserve">bei der Erstellung </w:t>
-      </w:r>
-      <w:r>
-        <w:t xml:space="preserve">vom </w:t>
-      </w:r>
-      <w:r>
-        <w:rPr>
-          <w:i/>
-          <w:iCs/>
-        </w:rPr>
-        <w:t>Sap</w:t>
-      </w:r>
-      <w:r>
-        <w:rPr>
-          <w:i/>
-          <w:iCs/>
-        </w:rPr>
-        <w:t xml:space="preserve"> </w:t>
-      </w:r>
-      <w:r>
-        <w:t>zugewiesen wird.</w:t>
-      </w:r>
-      <w:r>
-        <w:t xml:space="preserve"> Außerdem enthält jede </w:t>
-      </w:r>
-      <w:r>
-        <w:rPr>
-          <w:i/>
-          <w:iCs/>
-        </w:rPr>
-        <w:t>Hitboxstruktur</w:t>
-      </w:r>
-      <w:r>
-        <w:t xml:space="preserve"> die Kollisionspartner, die durch das </w:t>
-      </w:r>
-      <w:r>
-        <w:rPr>
-          <w:i/>
-          <w:iCs/>
-        </w:rPr>
-        <w:t>SAP</w:t>
-      </w:r>
-      <w:r>
-        <w:t xml:space="preserve"> ermittelt wurden.</w:t>
-      </w:r>
-    </w:p>
-    <w:p/>
-    <w:p>
-      <w:pPr>
-        <w:pStyle w:val="berschrift3"/>
-      </w:pPr>
-      <w:r>
-        <w:t>Kollisionserkennung</w:t>
-      </w:r>
-      <w:r>
-        <w:t xml:space="preserve"> </w:t>
-      </w:r>
-      <w:r>
-        <w:t>sequenziell</w:t>
-      </w:r>
-    </w:p>
-    <w:p>
-      <w:r>
-        <w:t xml:space="preserve">Um zu </w:t>
-      </w:r>
-      <w:r>
-        <w:t>erkennen,</w:t>
-      </w:r>
-      <w:r>
-        <w:t xml:space="preserve"> ob ein Objekt mit den anderen </w:t>
-      </w:r>
-      <w:r>
-        <w:rPr>
-          <w:i/>
-          <w:iCs/>
-        </w:rPr>
-        <w:t>n</w:t>
-      </w:r>
-      <w:r>
-        <w:t xml:space="preserve"> Boxen im </w:t>
-      </w:r>
-      <w:r>
-        <w:rPr>
-          <w:i/>
-        </w:rPr>
-        <w:t>Sap</w:t>
-      </w:r>
-      <w:r>
-        <w:t xml:space="preserve"> </w:t>
-      </w:r>
-      <w:r>
-        <w:t>kollidiert,</w:t>
-      </w:r>
-      <w:r>
-        <w:t xml:space="preserve"> wird über die </w:t>
-      </w:r>
-      <w:proofErr w:type="spellStart"/>
-      <w:r>
-        <w:rPr>
-          <w:i/>
-        </w:rPr>
-        <w:t>endPointXListe</w:t>
-      </w:r>
-      <w:proofErr w:type="spellEnd"/>
-      <w:r>
-        <w:t xml:space="preserve"> </w:t>
-      </w:r>
-      <w:r>
-        <w:t>iterier</w:t>
-      </w:r>
-      <w:r>
-        <w:t xml:space="preserve">t. Wenn es sich um einen minimalen Endpunkt handelt, wird eine zweite Schleife gestartet, die ab dem Endpunktindex beginnt und so lange läuft, bis der zugehörige maximale Endpunktwert gefunden wurde. </w:t>
-      </w:r>
-      <w:r>
-        <w:t>Alle minimalen Endpunkte zwischen den Objektendpunkten, können als Kollisionen auf der X-Achse betrachtet werden.</w:t>
-      </w:r>
-    </w:p>
-    <w:p>
-      <w:r>
-        <w:drawing>
-          <wp:inline distT="0" distB="0" distL="0" distR="0" wp14:anchorId="4EEB1821" wp14:editId="27AEDF16">
-            <wp:extent cx="4164982" cy="2798860"/>
-            <wp:effectExtent l="0" t="0" r="6985" b="1905"/>
-            <wp:docPr id="10" name="Grafik 10" descr="Ein Bild, das Text enthält.&#10;&#10;Automatisch generierte Beschreibung"/>
-            <wp:cNvGraphicFramePr>
-              <a:graphicFrameLocks xmlns:a="http://schemas.openxmlformats.org/drawingml/2006/main" noChangeAspect="1"/>
-            </wp:cNvGraphicFramePr>
-            <a:graphic xmlns:a="http://schemas.openxmlformats.org/drawingml/2006/main">
-              <a:graphicData uri="http://schemas.openxmlformats.org/drawingml/2006/picture">
-                <pic:pic xmlns:pic="http://schemas.openxmlformats.org/drawingml/2006/picture">
-                  <pic:nvPicPr>
-                    <pic:cNvPr id="10" name="Grafik 10" descr="Ein Bild, das Text enthält.&#10;&#10;Automatisch generierte Beschreibung"/>
-                    <pic:cNvPicPr/>
-                  </pic:nvPicPr>
-                  <pic:blipFill>
-                    <a:blip r:embed="rId15"/>
-                    <a:stretch>
-                      <a:fillRect/>
-                    </a:stretch>
-                  </pic:blipFill>
-                  <pic:spPr>
-                    <a:xfrm>
-                      <a:off x="0" y="0"/>
-                      <a:ext cx="4167524" cy="2800568"/>
-                    </a:xfrm>
-                    <a:prstGeom prst="rect">
-                      <a:avLst/>
-                    </a:prstGeom>
-                  </pic:spPr>
-                </pic:pic>
-              </a:graphicData>
-            </a:graphic>
-          </wp:inline>
-        </w:drawing>
-      </w:r>
-    </w:p>
-    <w:p>
-      <w:r>
-        <w:lastRenderedPageBreak/>
-        <w:t xml:space="preserve">Um zu überprüfen ob die Objekte auch auf den anderen Achsen kollidieren, wird nun über die Liste </w:t>
-      </w:r>
-      <w:r>
-        <w:t xml:space="preserve">der Objekte iteriert. Wenn ein Objekt ein oder mehrere Kollisionen aufweist, werden diese nacheinander überprüft. Die Überprüfung vergleich die minimalen und maximalen Werte der potenziell kollidieren Objekte und entscheidet, ob eine Kollision auf der Y und Z-Achse stattfindet. </w:t>
-      </w:r>
-    </w:p>
-    <w:p>
-      <w:r>
-        <w:drawing>
-          <wp:inline distT="0" distB="0" distL="0" distR="0" wp14:anchorId="53C40D5A" wp14:editId="46D6BF6D">
-            <wp:extent cx="5104738" cy="2607901"/>
-            <wp:effectExtent l="0" t="0" r="1270" b="2540"/>
-            <wp:docPr id="12" name="Grafik 12" descr="Ein Bild, das Text enthält.&#10;&#10;Automatisch generierte Beschreibung"/>
-            <wp:cNvGraphicFramePr>
-              <a:graphicFrameLocks xmlns:a="http://schemas.openxmlformats.org/drawingml/2006/main" noChangeAspect="1"/>
-            </wp:cNvGraphicFramePr>
-            <a:graphic xmlns:a="http://schemas.openxmlformats.org/drawingml/2006/main">
-              <a:graphicData uri="http://schemas.openxmlformats.org/drawingml/2006/picture">
-                <pic:pic xmlns:pic="http://schemas.openxmlformats.org/drawingml/2006/picture">
-                  <pic:nvPicPr>
-                    <pic:cNvPr id="12" name="Grafik 12" descr="Ein Bild, das Text enthält.&#10;&#10;Automatisch generierte Beschreibung"/>
-                    <pic:cNvPicPr/>
-                  </pic:nvPicPr>
-                  <pic:blipFill>
-                    <a:blip r:embed="rId16"/>
-                    <a:stretch>
-                      <a:fillRect/>
-                    </a:stretch>
-                  </pic:blipFill>
-                  <pic:spPr>
-                    <a:xfrm>
-                      <a:off x="0" y="0"/>
-                      <a:ext cx="5107283" cy="2609201"/>
-                    </a:xfrm>
-                    <a:prstGeom prst="rect">
-                      <a:avLst/>
-                    </a:prstGeom>
-                  </pic:spPr>
-                </pic:pic>
-              </a:graphicData>
-            </a:graphic>
-          </wp:inline>
-        </w:drawing>
-      </w:r>
-    </w:p>
-    <w:p/>
-    <w:p>
-      <w:pPr>
-        <w:pStyle w:val="berschrift3"/>
-      </w:pPr>
-      <w:r>
-        <w:t xml:space="preserve">Kollisionserkennung </w:t>
-      </w:r>
-      <w:r>
-        <w:t>parallel</w:t>
-      </w:r>
-    </w:p>
-    <w:p>
-      <w:pPr>
+        </w:rPr>
+        <w:t>foreachParallel</w:t>
+      </w:r>
+      <w:proofErr w:type="spellEnd"/>
+      <w:r>
+        <w:t xml:space="preserve"> Funktion als ersten Parameter</w:t>
+      </w:r>
+      <w:r>
+        <w:t xml:space="preserve"> eine Jobanzahl entgegen. Mit diesem Wert wird die Liste in verschiedene Abschnitte unterteilt. </w:t>
+      </w:r>
+      <w:r>
         <w:rPr>
           <w:color w:val="000000" w:themeColor="text1"/>
         </w:rPr>
-      </w:pPr>
-      <w:r>
-        <w:t xml:space="preserve">Die parallele </w:t>
-      </w:r>
-      <w:r>
-        <w:t>Kollisionserkennung</w:t>
-      </w:r>
-      <w:r>
-        <w:t xml:space="preserve"> verwendet den gleichen Algorithmus, wie das sequenzielle System aus Abschnitt siehe </w:t>
-      </w:r>
-      <w:r>
-        <w:rPr>
-          <w:color w:val="FF0000"/>
-        </w:rPr>
-        <w:t>[</w:t>
-      </w:r>
-      <w:r>
-        <w:rPr>
-          <w:color w:val="FF0000"/>
-        </w:rPr>
-        <w:fldChar w:fldCharType="begin"/>
-      </w:r>
-      <w:r>
-        <w:rPr>
-          <w:color w:val="FF0000"/>
-        </w:rPr>
-        <w:instrText xml:space="preserve"> REF _Ref90589835 \h </w:instrText>
-      </w:r>
-      <w:r>
-        <w:rPr>
-          <w:color w:val="FF0000"/>
-        </w:rPr>
-      </w:r>
-      <w:r>
-        <w:rPr>
-          <w:color w:val="FF0000"/>
-        </w:rPr>
-        <w:fldChar w:fldCharType="separate"/>
-      </w:r>
-      <w:r>
-        <w:rPr>
-          <w:color w:val="FF0000"/>
-        </w:rPr>
-        <w:t xml:space="preserve">15 </w:t>
-      </w:r>
-      <w:proofErr w:type="spellStart"/>
-      <w:r>
-        <w:rPr>
-          <w:color w:val="FF0000"/>
-        </w:rPr>
-        <w:t>Sorting</w:t>
-      </w:r>
-      <w:proofErr w:type="spellEnd"/>
-      <w:r>
-        <w:rPr>
-          <w:color w:val="FF0000"/>
-        </w:rPr>
-        <w:t xml:space="preserve"> </w:t>
-      </w:r>
-      <w:proofErr w:type="spellStart"/>
-      <w:r>
-        <w:rPr>
-          <w:color w:val="FF0000"/>
-        </w:rPr>
-        <w:t>Algorithms</w:t>
-      </w:r>
-      <w:proofErr w:type="spellEnd"/>
-      <w:r>
-        <w:rPr>
-          <w:color w:val="FF0000"/>
-        </w:rPr>
-        <w:t xml:space="preserve"> in 6 </w:t>
-      </w:r>
-      <w:proofErr w:type="spellStart"/>
-      <w:r>
-        <w:rPr>
-          <w:color w:val="FF0000"/>
-        </w:rPr>
-        <w:t>Minutes</w:t>
-      </w:r>
-      <w:proofErr w:type="spellEnd"/>
-      <w:r>
-        <w:rPr>
-          <w:color w:val="FF0000"/>
-        </w:rPr>
-        <w:fldChar w:fldCharType="end"/>
-      </w:r>
-      <w:r>
-        <w:rPr>
-          <w:color w:val="FF0000"/>
-        </w:rPr>
-        <w:t xml:space="preserve"> S.</w:t>
-      </w:r>
-      <w:r>
-        <w:rPr>
-          <w:color w:val="FF0000"/>
-        </w:rPr>
-        <w:fldChar w:fldCharType="begin"/>
-      </w:r>
-      <w:r>
-        <w:rPr>
-          <w:color w:val="FF0000"/>
-        </w:rPr>
-        <w:instrText xml:space="preserve"> PAGEREF _Ref90589836 \h </w:instrText>
-      </w:r>
-      <w:r>
-        <w:rPr>
-          <w:color w:val="FF0000"/>
-        </w:rPr>
-      </w:r>
-      <w:r>
-        <w:rPr>
-          <w:color w:val="FF0000"/>
-        </w:rPr>
-        <w:fldChar w:fldCharType="separate"/>
-      </w:r>
-      <w:r>
-        <w:rPr>
-          <w:noProof/>
-          <w:color w:val="FF0000"/>
-        </w:rPr>
-        <w:t>16</w:t>
-      </w:r>
-      <w:r>
-        <w:rPr>
-          <w:color w:val="FF0000"/>
-        </w:rPr>
-        <w:fldChar w:fldCharType="end"/>
-      </w:r>
-      <w:r>
-        <w:rPr>
-          <w:color w:val="FF0000"/>
-        </w:rPr>
-        <w:t>]</w:t>
+        <w:t>Beim Start der Funktion wird</w:t>
       </w:r>
       <w:r>
         <w:rPr>
           <w:color w:val="000000" w:themeColor="text1"/>
         </w:rPr>
-        <w:t xml:space="preserve">. </w:t>
-      </w:r>
-    </w:p>
-    <w:p>
-      <w:pPr>
+        <w:t xml:space="preserve"> die Abschnittsgröße</w:t>
+      </w:r>
+      <w:r>
         <w:rPr>
           <w:color w:val="000000" w:themeColor="text1"/>
         </w:rPr>
-      </w:pPr>
-      <w:r>
-        <w:rPr>
-          <w:color w:val="000000" w:themeColor="text1"/>
-        </w:rPr>
-        <w:t xml:space="preserve">Hierbei wird nun aber die Kollisionserkennung </w:t>
-      </w:r>
-      <w:r>
-        <w:rPr>
-          <w:color w:val="000000" w:themeColor="text1"/>
-        </w:rPr>
-        <w:t>in gewisse Abschnitte unterteilt. Beim Start der Funktion wird eine Abschnittsgröße (</w:t>
+        <w:t xml:space="preserve"> (</w:t>
       </w:r>
       <w:r>
         <w:rPr>
@@ -8975,19 +8014,7 @@
         <w:rPr>
           <w:color w:val="000000" w:themeColor="text1"/>
         </w:rPr>
-        <w:t>)</w:t>
-      </w:r>
-      <w:r>
-        <w:rPr>
-          <w:color w:val="000000" w:themeColor="text1"/>
-        </w:rPr>
-        <w:t xml:space="preserve"> bestimmt</w:t>
-      </w:r>
-      <w:r>
-        <w:rPr>
-          <w:color w:val="000000" w:themeColor="text1"/>
-        </w:rPr>
-        <w:t>.</w:t>
+        <w:t>) bestimmt.</w:t>
       </w:r>
     </w:p>
     <w:p>
@@ -9004,14 +8031,7 @@
               <w:rFonts w:ascii="Cambria Math" w:hAnsi="Cambria Math"/>
               <w:color w:val="000000" w:themeColor="text1"/>
             </w:rPr>
-            <m:t xml:space="preserve">c= </m:t>
-          </m:r>
-          <m:r>
-            <w:rPr>
-              <w:rFonts w:ascii="Cambria Math" w:hAnsi="Cambria Math"/>
-              <w:color w:val="000000" w:themeColor="text1"/>
-            </w:rPr>
-            <m:t>floor</m:t>
+            <m:t>c= floor</m:t>
           </m:r>
           <m:d>
             <m:dPr>
@@ -9040,14 +8060,7 @@
                       <w:rFonts w:ascii="Cambria Math" w:hAnsi="Cambria Math"/>
                       <w:color w:val="000000" w:themeColor="text1"/>
                     </w:rPr>
-                    <m:t>list</m:t>
-                  </m:r>
-                  <m:r>
-                    <w:rPr>
-                      <w:rFonts w:ascii="Cambria Math" w:hAnsi="Cambria Math"/>
-                      <w:color w:val="000000" w:themeColor="text1"/>
-                    </w:rPr>
-                    <m:t>.size</m:t>
+                    <m:t>list.size</m:t>
                   </m:r>
                 </m:num>
                 <m:den>
@@ -9079,28 +8092,7 @@
               <w:rFonts w:ascii="Cambria Math" w:hAnsi="Cambria Math"/>
               <w:color w:val="000000" w:themeColor="text1"/>
             </w:rPr>
-            <m:t xml:space="preserve">r= </m:t>
-          </m:r>
-          <m:r>
-            <w:rPr>
-              <w:rFonts w:ascii="Cambria Math" w:hAnsi="Cambria Math"/>
-              <w:color w:val="000000" w:themeColor="text1"/>
-            </w:rPr>
-            <m:t>list</m:t>
-          </m:r>
-          <m:r>
-            <w:rPr>
-              <w:rFonts w:ascii="Cambria Math" w:hAnsi="Cambria Math"/>
-              <w:color w:val="000000" w:themeColor="text1"/>
-            </w:rPr>
-            <m:t>.</m:t>
-          </m:r>
-          <m:r>
-            <w:rPr>
-              <w:rFonts w:ascii="Cambria Math" w:hAnsi="Cambria Math"/>
-              <w:color w:val="000000" w:themeColor="text1"/>
-            </w:rPr>
-            <m:t>size-</m:t>
+            <m:t>r= list.size-</m:t>
           </m:r>
           <m:d>
             <m:dPr>
@@ -9118,14 +8110,7 @@
                   <w:rFonts w:ascii="Cambria Math" w:hAnsi="Cambria Math"/>
                   <w:color w:val="000000" w:themeColor="text1"/>
                 </w:rPr>
-                <m:t xml:space="preserve">c </m:t>
-              </m:r>
-              <m:r>
-                <w:rPr>
-                  <w:rFonts w:ascii="Cambria Math" w:hAnsi="Cambria Math"/>
-                  <w:color w:val="000000" w:themeColor="text1"/>
-                </w:rPr>
-                <m:t>*jobCount</m:t>
+                <m:t>c *jobCount</m:t>
               </m:r>
             </m:e>
           </m:d>
@@ -9172,49 +8157,7 @@
         <w:rPr>
           <w:color w:val="000000" w:themeColor="text1"/>
         </w:rPr>
-        <w:t xml:space="preserve"> zählt nun von 0 bis zur Jobanzahl und erstellt dementsprechend viele Jobs und fügt diese eine</w:t>
-      </w:r>
-      <w:r>
-        <w:rPr>
-          <w:color w:val="000000" w:themeColor="text1"/>
-        </w:rPr>
-        <w:t>r</w:t>
-      </w:r>
-      <w:r>
-        <w:rPr>
-          <w:color w:val="000000" w:themeColor="text1"/>
-        </w:rPr>
-        <w:t xml:space="preserve"> </w:t>
-      </w:r>
-      <w:r>
-        <w:rPr>
-          <w:color w:val="000000" w:themeColor="text1"/>
-        </w:rPr>
-        <w:t>Job Liste</w:t>
-      </w:r>
-      <w:r>
-        <w:rPr>
-          <w:color w:val="000000" w:themeColor="text1"/>
-        </w:rPr>
-        <w:t xml:space="preserve"> hinzu</w:t>
-      </w:r>
-      <w:r>
-        <w:rPr>
-          <w:color w:val="000000" w:themeColor="text1"/>
-        </w:rPr>
-        <w:t xml:space="preserve">. Jeder Job bearbeitet somit einen gewissen </w:t>
-      </w:r>
-      <w:r>
-        <w:rPr>
-          <w:color w:val="000000" w:themeColor="text1"/>
-        </w:rPr>
-        <w:t xml:space="preserve">unabhängigen </w:t>
-      </w:r>
-      <w:r>
-        <w:rPr>
-          <w:color w:val="000000" w:themeColor="text1"/>
-        </w:rPr>
-        <w:t>Bereich.</w:t>
+        <w:t xml:space="preserve"> zählt nun von 0 bis zur Jobanzahl und erstellt dementsprechend viele Jobs und fügt diese einer Job Liste hinzu. Jeder Job bearbeitet somit einen gewissen unabhängigen Bereich.</w:t>
       </w:r>
     </w:p>
     <w:p>
@@ -9226,12 +8169,11 @@
           <w:noProof/>
           <w:color w:val="000000" w:themeColor="text1"/>
         </w:rPr>
-        <w:lastRenderedPageBreak/>
         <w:drawing>
-          <wp:inline distT="0" distB="0" distL="0" distR="0" wp14:anchorId="63E091E9" wp14:editId="314C22FB">
+          <wp:inline distT="0" distB="0" distL="0" distR="0" wp14:anchorId="3D299631" wp14:editId="7F73A452">
             <wp:extent cx="3116912" cy="1548015"/>
             <wp:effectExtent l="0" t="0" r="102870" b="109855"/>
-            <wp:docPr id="13" name="Grafik 13" descr="Ein Bild, das Text enthält.&#10;&#10;Automatisch generierte Beschreibung"/>
+            <wp:docPr id="11" name="Grafik 11" descr="Ein Bild, das Text enthält.&#10;&#10;Automatisch generierte Beschreibung"/>
             <wp:cNvGraphicFramePr>
               <a:graphicFrameLocks xmlns:a="http://schemas.openxmlformats.org/drawingml/2006/main" noChangeAspect="1"/>
             </wp:cNvGraphicFramePr>
@@ -9245,7 +8187,7 @@
                     </pic:cNvPicPr>
                   </pic:nvPicPr>
                   <pic:blipFill>
-                    <a:blip r:embed="rId17">
+                    <a:blip r:embed="rId12">
                       <a:extLst>
                         <a:ext uri="{28A0092B-C50C-407E-A947-70E740481C1C}">
                           <a14:useLocalDpi xmlns:a14="http://schemas.microsoft.com/office/drawing/2010/main" val="0"/>
@@ -9285,24 +8227,1463 @@
       </w:r>
     </w:p>
     <w:p>
-      <w:r>
-        <w:t>Dieses System wird auch beim zweiten Teil der Kollisionserkennung verwendet.</w:t>
-      </w:r>
-      <w:r>
-        <w:t xml:space="preserve"> Um zu gewährleisten, dass ein Job nicht mit einem anderen Job gleichzeitig versucht auf eine Variable zuzugreifen ist der Algorithmus an gewissen Stellen vereinfacht. Zusätzlich wurden threadsichere Variablen verwendet wie zum Beispiel </w:t>
-      </w:r>
-      <w:proofErr w:type="spellStart"/>
+      <w:pPr>
+        <w:pStyle w:val="berschrift3"/>
+      </w:pPr>
+      <w:r>
+        <w:lastRenderedPageBreak/>
+        <w:t>Funktionsaufbau</w:t>
+      </w:r>
+    </w:p>
+    <w:p>
+      <w:r>
+        <w:t xml:space="preserve">Die </w:t>
+      </w:r>
+      <w:proofErr w:type="spellStart"/>
+      <w:r>
+        <w:rPr>
+          <w:i/>
+        </w:rPr>
+        <w:t>foreachParallel</w:t>
+      </w:r>
+      <w:proofErr w:type="spellEnd"/>
+      <w:r>
+        <w:t xml:space="preserve"> Funktion erweitert die Klasse List </w:t>
+      </w:r>
+      <w:r>
+        <w:t xml:space="preserve">und nimmt ein </w:t>
+      </w:r>
+      <w:proofErr w:type="spellStart"/>
+      <w:r>
+        <w:rPr>
+          <w:i/>
+        </w:rPr>
+        <w:t>predicate</w:t>
+      </w:r>
+      <w:proofErr w:type="spellEnd"/>
+      <w:r>
+        <w:t xml:space="preserve"> entgegen, welches die Operation auf das zugehörige Element vornimmt. Zusätzlich kann das </w:t>
+      </w:r>
+      <w:proofErr w:type="spellStart"/>
+      <w:r>
+        <w:rPr>
+          <w:i/>
+        </w:rPr>
+        <w:t>predicate</w:t>
+      </w:r>
+      <w:proofErr w:type="spellEnd"/>
+      <w:r>
+        <w:t xml:space="preserve"> auch einen Integer </w:t>
+      </w:r>
+      <w:r>
+        <w:t xml:space="preserve">aufnehmen, welches den aktuellen Index des Zugriffselement enthält. Um redundanten Code zu verhindern, wird die Funktion </w:t>
+      </w:r>
+      <w:proofErr w:type="spellStart"/>
+      <w:r>
+        <w:rPr>
+          <w:i/>
+        </w:rPr>
+        <w:t>foreachParallel</w:t>
+      </w:r>
+      <w:r>
+        <w:rPr>
+          <w:i/>
+        </w:rPr>
+        <w:t>Indexed</w:t>
+      </w:r>
+      <w:proofErr w:type="spellEnd"/>
+      <w:r>
+        <w:t xml:space="preserve"> überladen und somit kann die Funktion auch ohne Zugriffsindex ausgeführt werden.</w:t>
+      </w:r>
+    </w:p>
+    <w:p/>
+    <w:p>
+      <w:r>
+        <w:drawing>
+          <wp:inline distT="0" distB="0" distL="0" distR="0" wp14:anchorId="5EA48C18" wp14:editId="72D82CBA">
+            <wp:extent cx="4886554" cy="2284376"/>
+            <wp:effectExtent l="0" t="0" r="0" b="1905"/>
+            <wp:docPr id="16" name="Grafik 16" descr="Ein Bild, das Text enthält.&#10;&#10;Automatisch generierte Beschreibung"/>
+            <wp:cNvGraphicFramePr>
+              <a:graphicFrameLocks xmlns:a="http://schemas.openxmlformats.org/drawingml/2006/main" noChangeAspect="1"/>
+            </wp:cNvGraphicFramePr>
+            <a:graphic xmlns:a="http://schemas.openxmlformats.org/drawingml/2006/main">
+              <a:graphicData uri="http://schemas.openxmlformats.org/drawingml/2006/picture">
+                <pic:pic xmlns:pic="http://schemas.openxmlformats.org/drawingml/2006/picture">
+                  <pic:nvPicPr>
+                    <pic:cNvPr id="16" name="Grafik 16" descr="Ein Bild, das Text enthält.&#10;&#10;Automatisch generierte Beschreibung"/>
+                    <pic:cNvPicPr/>
+                  </pic:nvPicPr>
+                  <pic:blipFill>
+                    <a:blip r:embed="rId13"/>
+                    <a:stretch>
+                      <a:fillRect/>
+                    </a:stretch>
+                  </pic:blipFill>
+                  <pic:spPr>
+                    <a:xfrm>
+                      <a:off x="0" y="0"/>
+                      <a:ext cx="4894534" cy="2288106"/>
+                    </a:xfrm>
+                    <a:prstGeom prst="rect">
+                      <a:avLst/>
+                    </a:prstGeom>
+                  </pic:spPr>
+                </pic:pic>
+              </a:graphicData>
+            </a:graphic>
+          </wp:inline>
+        </w:drawing>
+      </w:r>
+      <w:r>
+        <w:t xml:space="preserve"> </w:t>
+      </w:r>
+    </w:p>
+    <w:p>
+      <w:pPr>
+        <w:rPr>
+          <w:color w:val="FF0000"/>
+        </w:rPr>
+      </w:pPr>
+    </w:p>
+    <w:p>
+      <w:pPr>
+        <w:pStyle w:val="berschrift2"/>
+      </w:pPr>
+      <w:r>
+        <w:t>Sweep-and-</w:t>
+      </w:r>
+      <w:proofErr w:type="spellStart"/>
+      <w:r>
+        <w:t>prune</w:t>
+      </w:r>
+      <w:proofErr w:type="spellEnd"/>
+      <w:r>
+        <w:t xml:space="preserve"> Algorithmus</w:t>
+      </w:r>
+    </w:p>
+    <w:p>
+      <w:pPr>
+        <w:rPr>
+          <w:color w:val="FF0000"/>
+        </w:rPr>
+      </w:pPr>
+      <w:r>
+        <w:t xml:space="preserve">Der Sweep-and </w:t>
+      </w:r>
+      <w:proofErr w:type="spellStart"/>
+      <w:r>
+        <w:t>prune</w:t>
+      </w:r>
+      <w:proofErr w:type="spellEnd"/>
+      <w:r>
+        <w:t xml:space="preserve"> Algorithmus (</w:t>
+      </w:r>
       <w:r>
         <w:rPr>
           <w:i/>
           <w:iCs/>
         </w:rPr>
+        <w:t>SAP</w:t>
+      </w:r>
+      <w:r>
+        <w:t xml:space="preserve">) </w:t>
+      </w:r>
+      <w:r>
+        <w:t xml:space="preserve">ist Algorithmus zu effizienten Kollisionserkennung von Objekten im dreidimensionalen Raum. Ein </w:t>
+      </w:r>
+      <w:r>
+        <w:t>Objekt (</w:t>
+      </w:r>
+      <w:proofErr w:type="spellStart"/>
+      <w:r>
+        <w:rPr>
+          <w:i/>
+          <w:iCs/>
+        </w:rPr>
+        <w:t>Hitbox</w:t>
+      </w:r>
+      <w:proofErr w:type="spellEnd"/>
+      <w:r>
+        <w:t>)</w:t>
+      </w:r>
+      <w:r>
+        <w:t xml:space="preserve"> im </w:t>
+      </w:r>
+      <w:r>
+        <w:rPr>
+          <w:i/>
+          <w:iCs/>
+        </w:rPr>
+        <w:t>SAP</w:t>
+      </w:r>
+      <w:r>
+        <w:t xml:space="preserve"> definiert sich durch seine</w:t>
+      </w:r>
+      <w:r>
+        <w:t>n</w:t>
+      </w:r>
+      <w:r>
+        <w:t xml:space="preserve"> achsenorientiert</w:t>
+      </w:r>
+      <w:r>
+        <w:t>e</w:t>
+      </w:r>
+      <w:r>
+        <w:t>n</w:t>
+      </w:r>
+      <w:r>
+        <w:t xml:space="preserve"> </w:t>
+      </w:r>
+      <w:r>
+        <w:t>Begrenzungskasten</w:t>
+      </w:r>
+      <w:r>
+        <w:t>. Jedes Objekt besitzt hierbei einen</w:t>
+      </w:r>
+      <w:r>
+        <w:t xml:space="preserve"> minimalen (</w:t>
+      </w:r>
+      <w:r>
+        <w:rPr>
+          <w:i/>
+          <w:iCs/>
+        </w:rPr>
+        <w:t>min</w:t>
+      </w:r>
+      <w:r>
+        <w:t>) und einem maximalen</w:t>
+      </w:r>
+      <w:r>
+        <w:rPr>
+          <w:i/>
+          <w:iCs/>
+        </w:rPr>
+        <w:t xml:space="preserve"> </w:t>
+      </w:r>
+      <w:r>
+        <w:rPr>
+          <w:i/>
+          <w:iCs/>
+        </w:rPr>
+        <w:t>(</w:t>
+      </w:r>
+      <w:proofErr w:type="spellStart"/>
+      <w:r>
+        <w:rPr>
+          <w:i/>
+          <w:iCs/>
+        </w:rPr>
+        <w:t>max</w:t>
+      </w:r>
+      <w:proofErr w:type="spellEnd"/>
+      <w:r>
+        <w:t>) Wert, je Achse. Daher hat ein Objekt in einer dreidimensionalen Umgebung sechs Wert.</w:t>
+      </w:r>
+      <w:r>
+        <w:t xml:space="preserve"> Alle Werte einer Achse werden in einer sortierten Liste gespeichert.</w:t>
+      </w:r>
+      <w:r>
+        <w:t xml:space="preserve"> </w:t>
+      </w:r>
+      <w:r>
+        <w:rPr>
+          <w:color w:val="FF0000"/>
+        </w:rPr>
+        <w:t>Siehe [</w:t>
+      </w:r>
+      <w:r>
+        <w:rPr>
+          <w:color w:val="FF0000"/>
+        </w:rPr>
+        <w:fldChar w:fldCharType="begin"/>
+      </w:r>
+      <w:r>
+        <w:rPr>
+          <w:color w:val="FF0000"/>
+        </w:rPr>
+        <w:instrText xml:space="preserve"> REF _Ref90589834 \w \h </w:instrText>
+      </w:r>
+      <w:r>
+        <w:rPr>
+          <w:color w:val="FF0000"/>
+        </w:rPr>
+      </w:r>
+      <w:r>
+        <w:rPr>
+          <w:color w:val="FF0000"/>
+        </w:rPr>
+        <w:fldChar w:fldCharType="separate"/>
+      </w:r>
+      <w:r>
+        <w:rPr>
+          <w:color w:val="FF0000"/>
+        </w:rPr>
+        <w:t>Q2</w:t>
+      </w:r>
+      <w:r>
+        <w:rPr>
+          <w:color w:val="FF0000"/>
+        </w:rPr>
+        <w:fldChar w:fldCharType="end"/>
+      </w:r>
+      <w:r>
+        <w:rPr>
+          <w:color w:val="FF0000"/>
+        </w:rPr>
+        <w:t xml:space="preserve"> </w:t>
+      </w:r>
+      <w:r>
+        <w:rPr>
+          <w:color w:val="FF0000"/>
+        </w:rPr>
+        <w:fldChar w:fldCharType="begin"/>
+      </w:r>
+      <w:r>
+        <w:rPr>
+          <w:color w:val="FF0000"/>
+        </w:rPr>
+        <w:instrText xml:space="preserve"> REF _Ref90589835 \h </w:instrText>
+      </w:r>
+      <w:r>
+        <w:rPr>
+          <w:color w:val="FF0000"/>
+        </w:rPr>
+      </w:r>
+      <w:r>
+        <w:rPr>
+          <w:color w:val="FF0000"/>
+        </w:rPr>
+        <w:fldChar w:fldCharType="separate"/>
+      </w:r>
+      <w:r>
+        <w:rPr>
+          <w:color w:val="FF0000"/>
+        </w:rPr>
+        <w:t xml:space="preserve">15 </w:t>
+      </w:r>
+      <w:proofErr w:type="spellStart"/>
+      <w:r>
+        <w:rPr>
+          <w:color w:val="FF0000"/>
+        </w:rPr>
+        <w:t>Sorting</w:t>
+      </w:r>
+      <w:proofErr w:type="spellEnd"/>
+      <w:r>
+        <w:rPr>
+          <w:color w:val="FF0000"/>
+        </w:rPr>
+        <w:t xml:space="preserve"> </w:t>
+      </w:r>
+      <w:proofErr w:type="spellStart"/>
+      <w:r>
+        <w:rPr>
+          <w:color w:val="FF0000"/>
+        </w:rPr>
+        <w:t>Algorithms</w:t>
+      </w:r>
+      <w:proofErr w:type="spellEnd"/>
+      <w:r>
+        <w:rPr>
+          <w:color w:val="FF0000"/>
+        </w:rPr>
+        <w:t xml:space="preserve"> in 6 </w:t>
+      </w:r>
+      <w:proofErr w:type="spellStart"/>
+      <w:r>
+        <w:rPr>
+          <w:color w:val="FF0000"/>
+        </w:rPr>
+        <w:t>Minutes</w:t>
+      </w:r>
+      <w:proofErr w:type="spellEnd"/>
+      <w:r>
+        <w:rPr>
+          <w:color w:val="FF0000"/>
+        </w:rPr>
+        <w:fldChar w:fldCharType="end"/>
+      </w:r>
+      <w:r>
+        <w:rPr>
+          <w:color w:val="FF0000"/>
+        </w:rPr>
+        <w:t xml:space="preserve"> S.</w:t>
+      </w:r>
+      <w:r>
+        <w:rPr>
+          <w:color w:val="FF0000"/>
+        </w:rPr>
+        <w:fldChar w:fldCharType="begin"/>
+      </w:r>
+      <w:r>
+        <w:rPr>
+          <w:color w:val="FF0000"/>
+        </w:rPr>
+        <w:instrText xml:space="preserve"> PAGEREF _Ref90589836 \h </w:instrText>
+      </w:r>
+      <w:r>
+        <w:rPr>
+          <w:color w:val="FF0000"/>
+        </w:rPr>
+      </w:r>
+      <w:r>
+        <w:rPr>
+          <w:color w:val="FF0000"/>
+        </w:rPr>
+        <w:fldChar w:fldCharType="separate"/>
+      </w:r>
+      <w:r>
+        <w:rPr>
+          <w:noProof/>
+          <w:color w:val="FF0000"/>
+        </w:rPr>
+        <w:t>16</w:t>
+      </w:r>
+      <w:r>
+        <w:rPr>
+          <w:color w:val="FF0000"/>
+        </w:rPr>
+        <w:fldChar w:fldCharType="end"/>
+      </w:r>
+      <w:r>
+        <w:rPr>
+          <w:color w:val="FF0000"/>
+        </w:rPr>
+        <w:t>]</w:t>
+      </w:r>
+    </w:p>
+    <w:p>
+      <w:pPr>
+        <w:pStyle w:val="berschrift3"/>
+      </w:pPr>
+      <w:r>
+        <w:t>Datenstruktur</w:t>
+      </w:r>
+    </w:p>
+    <w:p>
+      <w:r>
+        <w:t xml:space="preserve">Um den Algorithmus darzustellen werden gewisse Datenstrukturen benötigt. Hierbei wurde sich stark an den Strukturen aus dem Paper siehe </w:t>
+      </w:r>
+      <w:r>
+        <w:rPr>
+          <w:color w:val="FF0000"/>
+        </w:rPr>
+        <w:t>[</w:t>
+      </w:r>
+      <w:r>
+        <w:rPr>
+          <w:color w:val="FF0000"/>
+        </w:rPr>
+        <w:fldChar w:fldCharType="begin"/>
+      </w:r>
+      <w:r>
+        <w:rPr>
+          <w:color w:val="FF0000"/>
+        </w:rPr>
+        <w:instrText xml:space="preserve"> REF _Ref90589834 \w \h </w:instrText>
+      </w:r>
+      <w:r>
+        <w:rPr>
+          <w:color w:val="FF0000"/>
+        </w:rPr>
+      </w:r>
+      <w:r>
+        <w:rPr>
+          <w:color w:val="FF0000"/>
+        </w:rPr>
+        <w:fldChar w:fldCharType="separate"/>
+      </w:r>
+      <w:r>
+        <w:rPr>
+          <w:color w:val="FF0000"/>
+        </w:rPr>
+        <w:t>Q2</w:t>
+      </w:r>
+      <w:r>
+        <w:rPr>
+          <w:color w:val="FF0000"/>
+        </w:rPr>
+        <w:fldChar w:fldCharType="end"/>
+      </w:r>
+      <w:r>
+        <w:rPr>
+          <w:color w:val="FF0000"/>
+        </w:rPr>
+        <w:t xml:space="preserve"> </w:t>
+      </w:r>
+      <w:r>
+        <w:rPr>
+          <w:color w:val="FF0000"/>
+        </w:rPr>
+        <w:fldChar w:fldCharType="begin"/>
+      </w:r>
+      <w:r>
+        <w:rPr>
+          <w:color w:val="FF0000"/>
+        </w:rPr>
+        <w:instrText xml:space="preserve"> REF _Ref90589835 \h </w:instrText>
+      </w:r>
+      <w:r>
+        <w:rPr>
+          <w:color w:val="FF0000"/>
+        </w:rPr>
+      </w:r>
+      <w:r>
+        <w:rPr>
+          <w:color w:val="FF0000"/>
+        </w:rPr>
+        <w:fldChar w:fldCharType="separate"/>
+      </w:r>
+      <w:r>
+        <w:rPr>
+          <w:color w:val="FF0000"/>
+        </w:rPr>
+        <w:t xml:space="preserve">15 </w:t>
+      </w:r>
+      <w:proofErr w:type="spellStart"/>
+      <w:r>
+        <w:rPr>
+          <w:color w:val="FF0000"/>
+        </w:rPr>
+        <w:t>Sorting</w:t>
+      </w:r>
+      <w:proofErr w:type="spellEnd"/>
+      <w:r>
+        <w:rPr>
+          <w:color w:val="FF0000"/>
+        </w:rPr>
+        <w:t xml:space="preserve"> </w:t>
+      </w:r>
+      <w:proofErr w:type="spellStart"/>
+      <w:r>
+        <w:rPr>
+          <w:color w:val="FF0000"/>
+        </w:rPr>
+        <w:t>Algorithms</w:t>
+      </w:r>
+      <w:proofErr w:type="spellEnd"/>
+      <w:r>
+        <w:rPr>
+          <w:color w:val="FF0000"/>
+        </w:rPr>
+        <w:t xml:space="preserve"> in 6 </w:t>
+      </w:r>
+      <w:proofErr w:type="spellStart"/>
+      <w:r>
+        <w:rPr>
+          <w:color w:val="FF0000"/>
+        </w:rPr>
+        <w:t>Minutes</w:t>
+      </w:r>
+      <w:proofErr w:type="spellEnd"/>
+      <w:r>
+        <w:rPr>
+          <w:color w:val="FF0000"/>
+        </w:rPr>
+        <w:fldChar w:fldCharType="end"/>
+      </w:r>
+      <w:r>
+        <w:rPr>
+          <w:color w:val="FF0000"/>
+        </w:rPr>
+        <w:t xml:space="preserve"> S.</w:t>
+      </w:r>
+      <w:r>
+        <w:rPr>
+          <w:color w:val="FF0000"/>
+        </w:rPr>
+        <w:fldChar w:fldCharType="begin"/>
+      </w:r>
+      <w:r>
+        <w:rPr>
+          <w:color w:val="FF0000"/>
+        </w:rPr>
+        <w:instrText xml:space="preserve"> PAGEREF _Ref90589836 \h </w:instrText>
+      </w:r>
+      <w:r>
+        <w:rPr>
+          <w:color w:val="FF0000"/>
+        </w:rPr>
+      </w:r>
+      <w:r>
+        <w:rPr>
+          <w:color w:val="FF0000"/>
+        </w:rPr>
+        <w:fldChar w:fldCharType="separate"/>
+      </w:r>
+      <w:r>
+        <w:rPr>
+          <w:noProof/>
+          <w:color w:val="FF0000"/>
+        </w:rPr>
+        <w:t>16</w:t>
+      </w:r>
+      <w:r>
+        <w:rPr>
+          <w:color w:val="FF0000"/>
+        </w:rPr>
+        <w:fldChar w:fldCharType="end"/>
+      </w:r>
+      <w:r>
+        <w:rPr>
+          <w:color w:val="FF0000"/>
+        </w:rPr>
+        <w:t>]</w:t>
+      </w:r>
+      <w:r>
+        <w:t xml:space="preserve"> orientiert.</w:t>
+      </w:r>
+    </w:p>
+    <w:p>
+      <w:r>
+        <w:rPr>
+          <w:noProof/>
+        </w:rPr>
+        <w:lastRenderedPageBreak/>
+        <w:drawing>
+          <wp:inline distT="0" distB="0" distL="0" distR="0" wp14:anchorId="1FECDF62" wp14:editId="5D427463">
+            <wp:extent cx="3434964" cy="1622576"/>
+            <wp:effectExtent l="0" t="0" r="0" b="0"/>
+            <wp:docPr id="9" name="Grafik 9" descr="Ein Bild, das Text enthält.&#10;&#10;Automatisch generierte Beschreibung"/>
+            <wp:cNvGraphicFramePr>
+              <a:graphicFrameLocks xmlns:a="http://schemas.openxmlformats.org/drawingml/2006/main" noChangeAspect="1"/>
+            </wp:cNvGraphicFramePr>
+            <a:graphic xmlns:a="http://schemas.openxmlformats.org/drawingml/2006/main">
+              <a:graphicData uri="http://schemas.openxmlformats.org/drawingml/2006/picture">
+                <pic:pic xmlns:pic="http://schemas.openxmlformats.org/drawingml/2006/picture">
+                  <pic:nvPicPr>
+                    <pic:cNvPr id="9" name="Grafik 9" descr="Ein Bild, das Text enthält.&#10;&#10;Automatisch generierte Beschreibung"/>
+                    <pic:cNvPicPr/>
+                  </pic:nvPicPr>
+                  <pic:blipFill>
+                    <a:blip r:embed="rId14"/>
+                    <a:stretch>
+                      <a:fillRect/>
+                    </a:stretch>
+                  </pic:blipFill>
+                  <pic:spPr>
+                    <a:xfrm>
+                      <a:off x="0" y="0"/>
+                      <a:ext cx="3444659" cy="1627155"/>
+                    </a:xfrm>
+                    <a:prstGeom prst="rect">
+                      <a:avLst/>
+                    </a:prstGeom>
+                  </pic:spPr>
+                </pic:pic>
+              </a:graphicData>
+            </a:graphic>
+          </wp:inline>
+        </w:drawing>
+      </w:r>
+    </w:p>
+    <w:p>
+      <w:r>
+        <w:t xml:space="preserve">Das </w:t>
+      </w:r>
+      <w:r>
+        <w:rPr>
+          <w:i/>
+          <w:iCs/>
+        </w:rPr>
+        <w:t>SAP</w:t>
+      </w:r>
+      <w:r>
+        <w:t xml:space="preserve"> enthält alle Objekte und</w:t>
+      </w:r>
+      <w:r>
+        <w:t xml:space="preserve"> drei</w:t>
+      </w:r>
+      <w:r>
+        <w:t xml:space="preserve"> sortiere Liste</w:t>
+      </w:r>
+      <w:r>
+        <w:t>n</w:t>
+      </w:r>
+      <w:r>
+        <w:t xml:space="preserve"> aus </w:t>
+      </w:r>
+      <w:r>
+        <w:t xml:space="preserve">deren Endpunkten. Die Endpunktlisten sind immer doppelt so lange wie die Liste der </w:t>
+      </w:r>
+      <w:proofErr w:type="spellStart"/>
+      <w:r>
+        <w:rPr>
+          <w:i/>
+          <w:iCs/>
+        </w:rPr>
+        <w:t>Hitboxen</w:t>
+      </w:r>
+      <w:proofErr w:type="spellEnd"/>
+      <w:r>
+        <w:t xml:space="preserve">. </w:t>
+      </w:r>
+    </w:p>
+    <w:p>
+      <w:r>
+        <w:rPr>
+          <w:noProof/>
+        </w:rPr>
+        <w:drawing>
+          <wp:inline distT="0" distB="0" distL="0" distR="0" wp14:anchorId="1169D339" wp14:editId="6C78F9AB">
+            <wp:extent cx="1612801" cy="866692"/>
+            <wp:effectExtent l="0" t="0" r="6985" b="0"/>
+            <wp:docPr id="7" name="Grafik 7" descr="Ein Bild, das Text enthält.&#10;&#10;Automatisch generierte Beschreibung"/>
+            <wp:cNvGraphicFramePr>
+              <a:graphicFrameLocks xmlns:a="http://schemas.openxmlformats.org/drawingml/2006/main" noChangeAspect="1"/>
+            </wp:cNvGraphicFramePr>
+            <a:graphic xmlns:a="http://schemas.openxmlformats.org/drawingml/2006/main">
+              <a:graphicData uri="http://schemas.openxmlformats.org/drawingml/2006/picture">
+                <pic:pic xmlns:pic="http://schemas.openxmlformats.org/drawingml/2006/picture">
+                  <pic:nvPicPr>
+                    <pic:cNvPr id="7" name="Grafik 7" descr="Ein Bild, das Text enthält.&#10;&#10;Automatisch generierte Beschreibung"/>
+                    <pic:cNvPicPr/>
+                  </pic:nvPicPr>
+                  <pic:blipFill>
+                    <a:blip r:embed="rId15"/>
+                    <a:stretch>
+                      <a:fillRect/>
+                    </a:stretch>
+                  </pic:blipFill>
+                  <pic:spPr>
+                    <a:xfrm>
+                      <a:off x="0" y="0"/>
+                      <a:ext cx="1614630" cy="867675"/>
+                    </a:xfrm>
+                    <a:prstGeom prst="rect">
+                      <a:avLst/>
+                    </a:prstGeom>
+                  </pic:spPr>
+                </pic:pic>
+              </a:graphicData>
+            </a:graphic>
+          </wp:inline>
+        </w:drawing>
+      </w:r>
+    </w:p>
+    <w:p>
+      <w:r>
+        <w:t xml:space="preserve">Ein Endpunkt enthält die Referenz zu seinem Besitzer, den Koordinatenwert und ob </w:t>
+      </w:r>
+      <w:r>
+        <w:t>es sich um den</w:t>
+      </w:r>
+      <w:r>
+        <w:t xml:space="preserve"> </w:t>
+      </w:r>
+      <w:r>
+        <w:rPr>
+          <w:i/>
+          <w:iCs/>
+        </w:rPr>
+        <w:t>min</w:t>
+      </w:r>
+      <w:r>
+        <w:t xml:space="preserve"> Wert seines Besitzers </w:t>
+      </w:r>
+      <w:r>
+        <w:t>handelt</w:t>
+      </w:r>
+      <w:r>
+        <w:t>.</w:t>
+      </w:r>
+    </w:p>
+    <w:p>
+      <w:r>
+        <w:rPr>
+          <w:noProof/>
+        </w:rPr>
+        <w:drawing>
+          <wp:inline distT="0" distB="0" distL="0" distR="0" wp14:anchorId="59563E03" wp14:editId="47DEA0DE">
+            <wp:extent cx="2627956" cy="2520564"/>
+            <wp:effectExtent l="0" t="0" r="1270" b="0"/>
+            <wp:docPr id="8" name="Grafik 8" descr="Ein Bild, das Text enthält.&#10;&#10;Automatisch generierte Beschreibung"/>
+            <wp:cNvGraphicFramePr>
+              <a:graphicFrameLocks xmlns:a="http://schemas.openxmlformats.org/drawingml/2006/main" noChangeAspect="1"/>
+            </wp:cNvGraphicFramePr>
+            <a:graphic xmlns:a="http://schemas.openxmlformats.org/drawingml/2006/main">
+              <a:graphicData uri="http://schemas.openxmlformats.org/drawingml/2006/picture">
+                <pic:pic xmlns:pic="http://schemas.openxmlformats.org/drawingml/2006/picture">
+                  <pic:nvPicPr>
+                    <pic:cNvPr id="8" name="Grafik 8" descr="Ein Bild, das Text enthält.&#10;&#10;Automatisch generierte Beschreibung"/>
+                    <pic:cNvPicPr/>
+                  </pic:nvPicPr>
+                  <pic:blipFill>
+                    <a:blip r:embed="rId16"/>
+                    <a:stretch>
+                      <a:fillRect/>
+                    </a:stretch>
+                  </pic:blipFill>
+                  <pic:spPr>
+                    <a:xfrm>
+                      <a:off x="0" y="0"/>
+                      <a:ext cx="2631884" cy="2524332"/>
+                    </a:xfrm>
+                    <a:prstGeom prst="rect">
+                      <a:avLst/>
+                    </a:prstGeom>
+                  </pic:spPr>
+                </pic:pic>
+              </a:graphicData>
+            </a:graphic>
+          </wp:inline>
+        </w:drawing>
+      </w:r>
+    </w:p>
+    <w:p>
+      <w:r>
+        <w:t xml:space="preserve">Jede </w:t>
+      </w:r>
+      <w:proofErr w:type="spellStart"/>
+      <w:r>
+        <w:rPr>
+          <w:i/>
+          <w:iCs/>
+        </w:rPr>
+        <w:t>Hitbox</w:t>
+      </w:r>
+      <w:proofErr w:type="spellEnd"/>
+      <w:r>
+        <w:t xml:space="preserve"> </w:t>
+      </w:r>
+      <w:r>
+        <w:t xml:space="preserve">besitzt </w:t>
+      </w:r>
+      <w:r>
+        <w:t>einen unikalen Identifizie</w:t>
+      </w:r>
+      <w:r>
+        <w:t xml:space="preserve">r </w:t>
+      </w:r>
+      <w:r>
+        <w:t xml:space="preserve">der </w:t>
+      </w:r>
+      <w:r>
+        <w:t xml:space="preserve">bei der Erstellung </w:t>
+      </w:r>
+      <w:r>
+        <w:t xml:space="preserve">vom </w:t>
+      </w:r>
+      <w:r>
+        <w:rPr>
+          <w:i/>
+          <w:iCs/>
+        </w:rPr>
+        <w:t>Sap</w:t>
+      </w:r>
+      <w:r>
+        <w:rPr>
+          <w:i/>
+          <w:iCs/>
+        </w:rPr>
+        <w:t xml:space="preserve"> </w:t>
+      </w:r>
+      <w:r>
+        <w:t>zugewiesen wird.</w:t>
+      </w:r>
+      <w:r>
+        <w:t xml:space="preserve"> Außerdem enthält jede </w:t>
+      </w:r>
+      <w:r>
+        <w:rPr>
+          <w:i/>
+          <w:iCs/>
+        </w:rPr>
+        <w:t>Hitboxstruktur</w:t>
+      </w:r>
+      <w:r>
+        <w:t xml:space="preserve"> die Kollisionspartner, die durch das </w:t>
+      </w:r>
+      <w:r>
+        <w:rPr>
+          <w:i/>
+          <w:iCs/>
+        </w:rPr>
+        <w:t>SAP</w:t>
+      </w:r>
+      <w:r>
+        <w:t xml:space="preserve"> ermittelt wurden.</w:t>
+      </w:r>
+    </w:p>
+    <w:p/>
+    <w:p>
+      <w:pPr>
+        <w:pStyle w:val="berschrift3"/>
+      </w:pPr>
+      <w:r>
+        <w:t>Kollisionserkennung</w:t>
+      </w:r>
+      <w:r>
+        <w:t xml:space="preserve"> </w:t>
+      </w:r>
+      <w:r>
+        <w:t>sequenziell</w:t>
+      </w:r>
+    </w:p>
+    <w:p>
+      <w:r>
+        <w:t xml:space="preserve">Um zu </w:t>
+      </w:r>
+      <w:r>
+        <w:t>erkennen,</w:t>
+      </w:r>
+      <w:r>
+        <w:t xml:space="preserve"> ob ein Objekt mit den anderen </w:t>
+      </w:r>
+      <w:r>
+        <w:rPr>
+          <w:i/>
+          <w:iCs/>
+        </w:rPr>
+        <w:t>n</w:t>
+      </w:r>
+      <w:r>
+        <w:t xml:space="preserve"> Boxen im </w:t>
+      </w:r>
+      <w:r>
+        <w:rPr>
+          <w:i/>
+        </w:rPr>
+        <w:t>Sap</w:t>
+      </w:r>
+      <w:r>
+        <w:t xml:space="preserve"> </w:t>
+      </w:r>
+      <w:r>
+        <w:t>kollidiert,</w:t>
+      </w:r>
+      <w:r>
+        <w:t xml:space="preserve"> wird über die </w:t>
+      </w:r>
+      <w:proofErr w:type="spellStart"/>
+      <w:r>
+        <w:rPr>
+          <w:i/>
+        </w:rPr>
+        <w:t>endPointXListe</w:t>
+      </w:r>
+      <w:proofErr w:type="spellEnd"/>
+      <w:r>
+        <w:t xml:space="preserve"> </w:t>
+      </w:r>
+      <w:r>
+        <w:t>iterier</w:t>
+      </w:r>
+      <w:r>
+        <w:t xml:space="preserve">t. Wenn es sich um einen minimalen Endpunkt handelt, wird eine zweite Schleife gestartet, die ab dem Endpunktindex beginnt und so lange läuft, </w:t>
+      </w:r>
+      <w:r>
+        <w:lastRenderedPageBreak/>
+        <w:t xml:space="preserve">bis der zugehörige maximale Endpunktwert gefunden wurde. </w:t>
+      </w:r>
+      <w:r>
+        <w:t>Alle minimalen Endpunkte zwischen den Objektendpunkten, können als Kollisionen auf der X-Achse betrachtet werden.</w:t>
+      </w:r>
+    </w:p>
+    <w:p>
+      <w:r>
+        <w:rPr>
+          <w:noProof/>
+        </w:rPr>
+        <w:drawing>
+          <wp:inline distT="0" distB="0" distL="0" distR="0" wp14:anchorId="4EEB1821" wp14:editId="27AEDF16">
+            <wp:extent cx="4164982" cy="2798860"/>
+            <wp:effectExtent l="0" t="0" r="6985" b="1905"/>
+            <wp:docPr id="10" name="Grafik 10" descr="Ein Bild, das Text enthält.&#10;&#10;Automatisch generierte Beschreibung"/>
+            <wp:cNvGraphicFramePr>
+              <a:graphicFrameLocks xmlns:a="http://schemas.openxmlformats.org/drawingml/2006/main" noChangeAspect="1"/>
+            </wp:cNvGraphicFramePr>
+            <a:graphic xmlns:a="http://schemas.openxmlformats.org/drawingml/2006/main">
+              <a:graphicData uri="http://schemas.openxmlformats.org/drawingml/2006/picture">
+                <pic:pic xmlns:pic="http://schemas.openxmlformats.org/drawingml/2006/picture">
+                  <pic:nvPicPr>
+                    <pic:cNvPr id="10" name="Grafik 10" descr="Ein Bild, das Text enthält.&#10;&#10;Automatisch generierte Beschreibung"/>
+                    <pic:cNvPicPr/>
+                  </pic:nvPicPr>
+                  <pic:blipFill>
+                    <a:blip r:embed="rId17"/>
+                    <a:stretch>
+                      <a:fillRect/>
+                    </a:stretch>
+                  </pic:blipFill>
+                  <pic:spPr>
+                    <a:xfrm>
+                      <a:off x="0" y="0"/>
+                      <a:ext cx="4167524" cy="2800568"/>
+                    </a:xfrm>
+                    <a:prstGeom prst="rect">
+                      <a:avLst/>
+                    </a:prstGeom>
+                  </pic:spPr>
+                </pic:pic>
+              </a:graphicData>
+            </a:graphic>
+          </wp:inline>
+        </w:drawing>
+      </w:r>
+    </w:p>
+    <w:p>
+      <w:r>
+        <w:t xml:space="preserve">Um zu überprüfen ob die Objekte auch auf den anderen Achsen kollidieren, wird nun über die Liste </w:t>
+      </w:r>
+      <w:r>
+        <w:t xml:space="preserve">der Objekte iteriert. Wenn ein Objekt ein oder mehrere Kollisionen aufweist, werden diese nacheinander überprüft. Die Überprüfung vergleich die minimalen und maximalen Werte der potenziell kollidieren Objekte und entscheidet, ob eine Kollision auf der Y und Z-Achse stattfindet. </w:t>
+      </w:r>
+    </w:p>
+    <w:p>
+      <w:r>
+        <w:rPr>
+          <w:noProof/>
+        </w:rPr>
+        <w:drawing>
+          <wp:inline distT="0" distB="0" distL="0" distR="0" wp14:anchorId="53C40D5A" wp14:editId="46D6BF6D">
+            <wp:extent cx="5104738" cy="2607901"/>
+            <wp:effectExtent l="0" t="0" r="1270" b="2540"/>
+            <wp:docPr id="12" name="Grafik 12" descr="Ein Bild, das Text enthält.&#10;&#10;Automatisch generierte Beschreibung"/>
+            <wp:cNvGraphicFramePr>
+              <a:graphicFrameLocks xmlns:a="http://schemas.openxmlformats.org/drawingml/2006/main" noChangeAspect="1"/>
+            </wp:cNvGraphicFramePr>
+            <a:graphic xmlns:a="http://schemas.openxmlformats.org/drawingml/2006/main">
+              <a:graphicData uri="http://schemas.openxmlformats.org/drawingml/2006/picture">
+                <pic:pic xmlns:pic="http://schemas.openxmlformats.org/drawingml/2006/picture">
+                  <pic:nvPicPr>
+                    <pic:cNvPr id="12" name="Grafik 12" descr="Ein Bild, das Text enthält.&#10;&#10;Automatisch generierte Beschreibung"/>
+                    <pic:cNvPicPr/>
+                  </pic:nvPicPr>
+                  <pic:blipFill>
+                    <a:blip r:embed="rId18"/>
+                    <a:stretch>
+                      <a:fillRect/>
+                    </a:stretch>
+                  </pic:blipFill>
+                  <pic:spPr>
+                    <a:xfrm>
+                      <a:off x="0" y="0"/>
+                      <a:ext cx="5107283" cy="2609201"/>
+                    </a:xfrm>
+                    <a:prstGeom prst="rect">
+                      <a:avLst/>
+                    </a:prstGeom>
+                  </pic:spPr>
+                </pic:pic>
+              </a:graphicData>
+            </a:graphic>
+          </wp:inline>
+        </w:drawing>
+      </w:r>
+    </w:p>
+    <w:p>
+      <w:pPr>
+        <w:spacing w:line="259" w:lineRule="auto"/>
+      </w:pPr>
+      <w:r>
+        <w:br w:type="page"/>
+      </w:r>
+    </w:p>
+    <w:p>
+      <w:pPr>
+        <w:pStyle w:val="berschrift3"/>
+      </w:pPr>
+      <w:r>
+        <w:lastRenderedPageBreak/>
+        <w:t xml:space="preserve">Kollisionserkennung </w:t>
+      </w:r>
+      <w:r>
+        <w:t>parallel</w:t>
+      </w:r>
+    </w:p>
+    <w:p>
+      <w:pPr>
+        <w:rPr>
+          <w:color w:val="000000" w:themeColor="text1"/>
+        </w:rPr>
+      </w:pPr>
+      <w:r>
+        <w:rPr>
+          <w:color w:val="000000" w:themeColor="text1"/>
+        </w:rPr>
+        <w:t>Beim Ausführen</w:t>
+      </w:r>
+      <w:r>
+        <w:rPr>
+          <w:color w:val="000000" w:themeColor="text1"/>
+        </w:rPr>
+        <w:t xml:space="preserve"> des Algorithmus wird</w:t>
+      </w:r>
+      <w:r>
+        <w:rPr>
+          <w:color w:val="000000" w:themeColor="text1"/>
+        </w:rPr>
+        <w:t xml:space="preserve"> statt der normalen </w:t>
+      </w:r>
+      <w:proofErr w:type="spellStart"/>
+      <w:r>
+        <w:rPr>
+          <w:i/>
+          <w:color w:val="000000" w:themeColor="text1"/>
+        </w:rPr>
+        <w:t>f</w:t>
+      </w:r>
+      <w:r>
+        <w:rPr>
+          <w:i/>
+          <w:color w:val="000000" w:themeColor="text1"/>
+        </w:rPr>
+        <w:t>oreach</w:t>
+      </w:r>
+      <w:r>
+        <w:rPr>
+          <w:i/>
+          <w:color w:val="000000" w:themeColor="text1"/>
+        </w:rPr>
+        <w:t>Indexed</w:t>
+      </w:r>
+      <w:r>
+        <w:rPr>
+          <w:i/>
+          <w:color w:val="000000" w:themeColor="text1"/>
+        </w:rPr>
+        <w:t>Schleife</w:t>
+      </w:r>
+      <w:proofErr w:type="spellEnd"/>
+      <w:r>
+        <w:rPr>
+          <w:color w:val="000000" w:themeColor="text1"/>
+        </w:rPr>
+        <w:t xml:space="preserve"> die neu entwickelte </w:t>
+      </w:r>
+      <w:proofErr w:type="spellStart"/>
+      <w:r>
+        <w:rPr>
+          <w:i/>
+        </w:rPr>
+        <w:t>foreachParallel</w:t>
+      </w:r>
+      <w:r>
+        <w:rPr>
+          <w:i/>
+        </w:rPr>
+        <w:t>Index</w:t>
+      </w:r>
+      <w:proofErr w:type="spellEnd"/>
+      <w:r>
+        <w:rPr>
+          <w:color w:val="000000" w:themeColor="text1"/>
+        </w:rPr>
+        <w:t xml:space="preserve"> </w:t>
+      </w:r>
+      <w:r>
+        <w:t xml:space="preserve">Erweiterungsfunktion der Listklasse verwendet siehe </w:t>
+      </w:r>
+      <w:r>
+        <w:rPr>
+          <w:color w:val="FF0000"/>
+        </w:rPr>
+        <w:t>[</w:t>
+      </w:r>
+      <w:r>
+        <w:rPr>
+          <w:color w:val="FF0000"/>
+        </w:rPr>
+        <w:fldChar w:fldCharType="begin"/>
+      </w:r>
+      <w:r>
+        <w:rPr>
+          <w:color w:val="FF0000"/>
+        </w:rPr>
+        <w:instrText xml:space="preserve"> REF _Ref90589835 \h </w:instrText>
+      </w:r>
+      <w:r>
+        <w:rPr>
+          <w:color w:val="FF0000"/>
+        </w:rPr>
+      </w:r>
+      <w:r>
+        <w:rPr>
+          <w:color w:val="FF0000"/>
+        </w:rPr>
+        <w:fldChar w:fldCharType="separate"/>
+      </w:r>
+      <w:r>
+        <w:rPr>
+          <w:color w:val="FF0000"/>
+        </w:rPr>
+        <w:t xml:space="preserve">15 </w:t>
+      </w:r>
+      <w:proofErr w:type="spellStart"/>
+      <w:r>
+        <w:rPr>
+          <w:color w:val="FF0000"/>
+        </w:rPr>
+        <w:t>Sorting</w:t>
+      </w:r>
+      <w:proofErr w:type="spellEnd"/>
+      <w:r>
+        <w:rPr>
+          <w:color w:val="FF0000"/>
+        </w:rPr>
+        <w:t xml:space="preserve"> </w:t>
+      </w:r>
+      <w:proofErr w:type="spellStart"/>
+      <w:r>
+        <w:rPr>
+          <w:color w:val="FF0000"/>
+        </w:rPr>
+        <w:t>Algorithms</w:t>
+      </w:r>
+      <w:proofErr w:type="spellEnd"/>
+      <w:r>
+        <w:rPr>
+          <w:color w:val="FF0000"/>
+        </w:rPr>
+        <w:t xml:space="preserve"> in 6 </w:t>
+      </w:r>
+      <w:proofErr w:type="spellStart"/>
+      <w:r>
+        <w:rPr>
+          <w:color w:val="FF0000"/>
+        </w:rPr>
+        <w:t>Minutes</w:t>
+      </w:r>
+      <w:proofErr w:type="spellEnd"/>
+      <w:r>
+        <w:rPr>
+          <w:color w:val="FF0000"/>
+        </w:rPr>
+        <w:fldChar w:fldCharType="end"/>
+      </w:r>
+      <w:r>
+        <w:rPr>
+          <w:color w:val="FF0000"/>
+        </w:rPr>
+        <w:t xml:space="preserve"> S.</w:t>
+      </w:r>
+      <w:r>
+        <w:rPr>
+          <w:color w:val="FF0000"/>
+        </w:rPr>
+        <w:fldChar w:fldCharType="begin"/>
+      </w:r>
+      <w:r>
+        <w:rPr>
+          <w:color w:val="FF0000"/>
+        </w:rPr>
+        <w:instrText xml:space="preserve"> PAGEREF _Ref90589836 \h </w:instrText>
+      </w:r>
+      <w:r>
+        <w:rPr>
+          <w:color w:val="FF0000"/>
+        </w:rPr>
+      </w:r>
+      <w:r>
+        <w:rPr>
+          <w:color w:val="FF0000"/>
+        </w:rPr>
+        <w:fldChar w:fldCharType="separate"/>
+      </w:r>
+      <w:r>
+        <w:rPr>
+          <w:noProof/>
+          <w:color w:val="FF0000"/>
+        </w:rPr>
+        <w:t>16</w:t>
+      </w:r>
+      <w:r>
+        <w:rPr>
+          <w:color w:val="FF0000"/>
+        </w:rPr>
+        <w:fldChar w:fldCharType="end"/>
+      </w:r>
+      <w:r>
+        <w:rPr>
+          <w:color w:val="FF0000"/>
+        </w:rPr>
+        <w:t>]</w:t>
+      </w:r>
+      <w:r>
+        <w:rPr>
+          <w:color w:val="000000" w:themeColor="text1"/>
+        </w:rPr>
+        <w:t>.</w:t>
+      </w:r>
+      <w:r>
+        <w:rPr>
+          <w:color w:val="000000" w:themeColor="text1"/>
+        </w:rPr>
+        <w:t xml:space="preserve"> </w:t>
+      </w:r>
+    </w:p>
+    <w:p>
+      <w:pPr>
+        <w:rPr>
+          <w:color w:val="000000" w:themeColor="text1"/>
+        </w:rPr>
+      </w:pPr>
+      <w:r>
+        <w:rPr>
+          <w:color w:val="000000" w:themeColor="text1"/>
+        </w:rPr>
+        <w:t xml:space="preserve">Da währet des Durchlaufens der List auf andere Listenobjekte zugegriffen wird, muss gewährlistet sein, dass </w:t>
+      </w:r>
+      <w:r>
+        <w:t>ein Job nicht mit einem anderen Job gleichzeitig versucht auf eine Variable zuzugreif</w:t>
+      </w:r>
+      <w:r>
+        <w:t xml:space="preserve">en. Dieses Problem wird gelöst indem atomare Typen wie zum Beispiel </w:t>
+      </w:r>
+      <w:proofErr w:type="spellStart"/>
+      <w:r>
+        <w:rPr>
+          <w:i/>
+          <w:iCs/>
+        </w:rPr>
         <w:t>AtomicBoolean</w:t>
       </w:r>
       <w:proofErr w:type="spellEnd"/>
       <w:r>
+        <w:rPr>
+          <w:iCs/>
+        </w:rPr>
+        <w:t xml:space="preserve"> verwendet werden</w:t>
+      </w:r>
+      <w:r>
+        <w:rPr>
+          <w:iCs/>
+        </w:rPr>
+        <w:t xml:space="preserve">. Außerdem werden Operationen wie ein Kollisionspartner hinzufügen/ entfernen über eine synchronisierte </w:t>
+      </w:r>
+      <w:r>
+        <w:rPr>
+          <w:iCs/>
+        </w:rPr>
+        <w:t xml:space="preserve">Funktion in der </w:t>
+      </w:r>
+      <w:proofErr w:type="spellStart"/>
+      <w:r>
+        <w:rPr>
+          <w:iCs/>
+        </w:rPr>
+        <w:t>Hitbox</w:t>
+      </w:r>
+      <w:proofErr w:type="spellEnd"/>
+      <w:r>
+        <w:rPr>
+          <w:iCs/>
+        </w:rPr>
+        <w:t xml:space="preserve"> Klasse ausgeführt.</w:t>
+      </w:r>
+      <w:r>
+        <w:rPr>
+          <w:iCs/>
+        </w:rPr>
+        <w:t xml:space="preserve"> </w:t>
+      </w:r>
+    </w:p>
+    <w:p>
+      <w:r>
+        <w:t>Dieses System wird auch beim zweiten Teil der Kollisionserkennung verwendet.</w:t>
+      </w:r>
+    </w:p>
+    <w:p/>
+    <w:p>
+      <w:pPr>
+        <w:pStyle w:val="berschrift3"/>
+      </w:pPr>
+      <w:r>
+        <w:t>Verändern der Objektpositionen</w:t>
+      </w:r>
+    </w:p>
+    <w:p/>
+    <w:p>
+      <w:pPr>
+        <w:pStyle w:val="berschrift3"/>
+      </w:pPr>
+      <w:r>
+        <w:t>Teststruktur</w:t>
+      </w:r>
+      <w:r>
+        <w:t xml:space="preserve"> sequenziell</w:t>
+      </w:r>
+    </w:p>
+    <w:p>
+      <w:r>
+        <w:t>Um sicherzustellen, dass der SAP-Algorithmus sequenziell</w:t>
+      </w:r>
+      <w:r>
+        <w:t xml:space="preserve"> sowie parallel</w:t>
+      </w:r>
+      <w:r>
+        <w:t xml:space="preserve"> einbahnfrei funktioniert, sind verschiedenste Tests entwickelt</w:t>
+      </w:r>
+      <w:r>
+        <w:t>, siehe [</w:t>
+      </w:r>
+      <w:r>
+        <w:rPr>
+          <w:color w:val="FF0000"/>
+        </w:rPr>
+        <w:t>Anhang SAP-Teststruktur</w:t>
+      </w:r>
+      <w:r>
+        <w:t>]</w:t>
+      </w:r>
+      <w:r>
         <w:t>.</w:t>
       </w:r>
+      <w:r>
+        <w:t xml:space="preserve"> </w:t>
+      </w:r>
+      <w:r>
+        <w:t xml:space="preserve">Die einzelnen Tests benutzen statt den Hitboxobjekten eigene </w:t>
+      </w:r>
+      <w:r>
+        <w:t xml:space="preserve">Testobjekte, </w:t>
+      </w:r>
+      <w:r>
+        <w:t xml:space="preserve">welche </w:t>
+      </w:r>
+      <w:r>
+        <w:t xml:space="preserve">auch </w:t>
+      </w:r>
+      <w:r>
+        <w:t xml:space="preserve">die </w:t>
+      </w:r>
+      <w:r>
+        <w:t xml:space="preserve">Schnittstelle </w:t>
+      </w:r>
+      <w:proofErr w:type="spellStart"/>
+      <w:r>
+        <w:rPr>
+          <w:i/>
+          <w:iCs/>
+        </w:rPr>
+        <w:t>IHitbox</w:t>
+      </w:r>
+      <w:proofErr w:type="spellEnd"/>
+      <w:r>
+        <w:t xml:space="preserve"> </w:t>
+      </w:r>
+      <w:r>
+        <w:t>implementieren</w:t>
+      </w:r>
+      <w:r>
+        <w:t>.</w:t>
+      </w:r>
+    </w:p>
+    <w:p>
+      <w:r>
+        <w:t>Die sequenzielle Kollisionserkennung wird getestet indem drei zuvor bestimmte</w:t>
+      </w:r>
+      <w:r>
+        <w:t xml:space="preserve"> </w:t>
+      </w:r>
+      <w:r>
+        <w:t>Anordnungen von Objekten auf Kollisionen überprüft werden. Nach der Ausführung wird jedes Objekt auf seine Kollisionspartner überprüft. Wenn nun zu wenig oder zu viele Kollisionen stattgefunden haben</w:t>
+      </w:r>
+      <w:r>
+        <w:t>, gilt der Test als fehlgeschlagen.</w:t>
+      </w:r>
     </w:p>
     <w:p/>
     <w:p>
@@ -9310,16 +9691,73 @@
         <w:pStyle w:val="berschrift3"/>
       </w:pPr>
       <w:r>
-        <w:t>Verändern der Objektpositionen</w:t>
+        <w:t>Teststruktur parallel</w:t>
+      </w:r>
+    </w:p>
+    <w:p>
+      <w:r>
+        <w:t xml:space="preserve">Die parallelisierte Ausführung wird ähnlich getestet wie die sequenzielle, aber </w:t>
+      </w:r>
+      <w:r>
+        <w:t>hierbei</w:t>
+      </w:r>
+      <w:r>
+        <w:t xml:space="preserve"> muss zusätzlich beachtet werden, dass die Variablen bei der Ausführung des Algorithmus Threadsicher gesetzt werden.</w:t>
+      </w:r>
+      <w:r>
+        <w:t xml:space="preserve"> Wenn eine Variable nicht Threadsicher gesetzt wird, kann es passieren, dass gewisse Kollisionen nicht richtig erfasst werden. </w:t>
+      </w:r>
+    </w:p>
+    <w:p>
+      <w:r>
+        <w:t xml:space="preserve">Um auf diese Problemstellung zu testen, wird in einem 500 x 500 x 500 großen Bereich 5000 zufällig platzierte </w:t>
+      </w:r>
+      <w:r>
+        <w:t>Testobjekte</w:t>
+      </w:r>
+      <w:r>
+        <w:t xml:space="preserve"> erschaffen. Diese werden </w:t>
+      </w:r>
+      <w:r>
+        <w:t xml:space="preserve">vorab mit dem sequenziellen Algorithmus auf Kollisionen überprüft. Der Test </w:t>
+      </w:r>
+      <w:r>
+        <w:t xml:space="preserve">vergleich die </w:t>
+      </w:r>
+      <w:r>
+        <w:lastRenderedPageBreak/>
+        <w:t>sequenziellen Ergebnisse mit den parallelen Ausführungen. Der Algorithmus</w:t>
+      </w:r>
+      <w:r>
+        <w:t xml:space="preserve"> </w:t>
+      </w:r>
+      <w:r>
+        <w:t>wird mit einer Jobanzahl von</w:t>
+      </w:r>
+      <w:r>
+        <w:t xml:space="preserve"> 1 bis 100 </w:t>
+      </w:r>
+      <w:r>
+        <w:t>getestet</w:t>
+      </w:r>
+      <w:r>
+        <w:t>.</w:t>
       </w:r>
     </w:p>
     <w:p/>
     <w:p>
       <w:pPr>
+        <w:spacing w:line="259" w:lineRule="auto"/>
         <w:rPr>
           <w:color w:val="FF0000"/>
         </w:rPr>
       </w:pPr>
+      <w:r>
+        <w:rPr>
+          <w:color w:val="FF0000"/>
+        </w:rPr>
+        <w:br w:type="page"/>
+      </w:r>
     </w:p>
     <w:p>
       <w:pPr>
@@ -9327,6 +9765,7 @@
       </w:pPr>
       <w:bookmarkStart w:id="21" w:name="_Toc102728574"/>
       <w:r>
+        <w:lastRenderedPageBreak/>
         <w:t>Anpassung</w:t>
       </w:r>
       <w:r>
@@ -9639,7 +10078,6 @@
         </w:numPr>
       </w:pPr>
       <w:r>
-        <w:lastRenderedPageBreak/>
         <w:t>Überladene Konstruktoren</w:t>
       </w:r>
     </w:p>
@@ -9848,6 +10286,7 @@
     </w:p>
     <w:p>
       <w:r>
+        <w:lastRenderedPageBreak/>
         <w:t>Jedes Laufzeitobjekt besitzt dementsprechend auch ein</w:t>
       </w:r>
       <w:r>
@@ -10106,13 +10545,13 @@
             <o:lock v:ext="edit" aspectratio="t"/>
           </v:shapetype>
           <v:shape id="_x0000_i1025" type="#_x0000_t75" alt="" style="width:341.85pt;height:234.55pt;mso-width-percent:0;mso-height-percent:0;mso-width-percent:0;mso-height-percent:0" o:ole="" o:bordertopcolor="this" o:borderleftcolor="this" o:borderbottomcolor="this" o:borderrightcolor="this">
-            <v:imagedata r:id="rId18" o:title=""/>
+            <v:imagedata r:id="rId19" o:title=""/>
             <w10:bordertop type="single" width="4"/>
             <w10:borderleft type="single" width="4"/>
             <w10:borderbottom type="single" width="4"/>
             <w10:borderright type="single" width="4"/>
           </v:shape>
-          <o:OLEObject Type="Embed" ProgID="Word.Document.12" ShapeID="_x0000_i1025" DrawAspect="Content" ObjectID="_1713608780" r:id="rId19">
+          <o:OLEObject Type="Embed" ProgID="Word.Document.12" ShapeID="_x0000_i1025" DrawAspect="Content" ObjectID="_1713868832" r:id="rId20">
             <o:FieldCodes>\s</o:FieldCodes>
           </o:OLEObject>
         </w:object>
@@ -10218,6 +10657,7 @@
     </w:p>
     <w:p>
       <w:r>
+        <w:lastRenderedPageBreak/>
         <w:t xml:space="preserve">Wenn nun eine Funktion aufgerufen wird, die mehrfach </w:t>
       </w:r>
       <w:r>
@@ -10328,7 +10768,6 @@
       </w:pPr>
       <w:bookmarkStart w:id="30" w:name="_Toc102728580"/>
       <w:r>
-        <w:lastRenderedPageBreak/>
         <w:t>Dateiverwaltung</w:t>
       </w:r>
       <w:bookmarkEnd w:id="30"/>
@@ -10581,6 +11020,7 @@
       </w:pPr>
       <w:bookmarkStart w:id="34" w:name="_Toc102728584"/>
       <w:r>
+        <w:lastRenderedPageBreak/>
         <w:t xml:space="preserve">Update </w:t>
       </w:r>
       <w:r>
@@ -10685,7 +11125,6 @@
       </w:pPr>
       <w:bookmarkStart w:id="35" w:name="_Toc102728585"/>
       <w:r>
-        <w:lastRenderedPageBreak/>
         <w:t>Umwandlung von Objekten</w:t>
       </w:r>
       <w:bookmarkEnd w:id="35"/>
@@ -10763,7 +11202,7 @@
                     </pic:cNvPicPr>
                   </pic:nvPicPr>
                   <pic:blipFill>
-                    <a:blip r:embed="rId20">
+                    <a:blip r:embed="rId21">
                       <a:extLst>
                         <a:ext uri="{28A0092B-C50C-407E-A947-70E740481C1C}">
                           <a14:useLocalDpi xmlns:a14="http://schemas.microsoft.com/office/drawing/2010/main" val="0"/>
@@ -10975,6 +11414,7 @@
         <w:rPr>
           <w:lang w:val="en-US"/>
         </w:rPr>
+        <w:lastRenderedPageBreak/>
         <w:t xml:space="preserve">Void </w:t>
       </w:r>
       <w:proofErr w:type="gramStart"/>
@@ -11229,7 +11669,6 @@
       <w:bookmarkStart w:id="40" w:name="_Ref90591282"/>
       <w:bookmarkStart w:id="41" w:name="_Toc102728587"/>
       <w:r>
-        <w:lastRenderedPageBreak/>
         <w:t>Implementierung</w:t>
       </w:r>
       <w:r>
@@ -11472,7 +11911,11 @@
         <w:t>röße der sortieren Menge vorliegt.</w:t>
       </w:r>
       <w:r>
-        <w:t xml:space="preserve"> Der Algorithmus besitzt eine Komplexität von O(n*log(n)).</w:t>
+        <w:t xml:space="preserve"> Der Algorithmus </w:t>
+      </w:r>
+      <w:r>
+        <w:lastRenderedPageBreak/>
+        <w:t>besitzt eine Komplexität von O(n*log(n)).</w:t>
       </w:r>
       <w:r>
         <w:rPr>
@@ -11623,11 +12066,7 @@
         <w:t xml:space="preserve"> Algorithmus</w:t>
       </w:r>
       <w:r>
-        <w:t xml:space="preserve"> </w:t>
-      </w:r>
-      <w:r>
-        <w:lastRenderedPageBreak/>
-        <w:t xml:space="preserve">das größere Element </w:t>
+        <w:t xml:space="preserve"> das größere Element </w:t>
       </w:r>
       <w:r>
         <w:t>bis zur nächsten schleifen Iteration nichtmehr verschiebt.</w:t>
@@ -11881,7 +12320,7 @@
         </w:rPr>
         <w:t xml:space="preserve"> Noise ist eine </w:t>
       </w:r>
-      <w:hyperlink r:id="rId21" w:tooltip="Rauschen (Physik)" w:history="1">
+      <w:hyperlink r:id="rId22" w:tooltip="Rauschen (Physik)" w:history="1">
         <w:r>
           <w:rPr>
             <w:rStyle w:val="ZitatZchn"/>
@@ -11970,7 +12409,7 @@
         </w:rPr>
         <w:t xml:space="preserve"> Noise wird häufig in der </w:t>
       </w:r>
-      <w:hyperlink r:id="rId22" w:tooltip="Bildsynthese" w:history="1">
+      <w:hyperlink r:id="rId23" w:tooltip="Bildsynthese" w:history="1">
         <w:r>
           <w:rPr>
             <w:rStyle w:val="ZitatZchn"/>
@@ -12023,7 +12462,7 @@
                     <pic:cNvPicPr/>
                   </pic:nvPicPr>
                   <pic:blipFill>
-                    <a:blip r:embed="rId23"/>
+                    <a:blip r:embed="rId24"/>
                     <a:stretch>
                       <a:fillRect/>
                     </a:stretch>
@@ -12407,6 +12846,7 @@
     </w:p>
     <w:p>
       <w:r>
+        <w:lastRenderedPageBreak/>
         <w:t>Bei jedem Aufruf der Updatefunktion wird ein neuer Block generiert. Dieser kann an jeder Seite und an jeder Ecke seines Vorgängers generiert werden. Somit wir</w:t>
       </w:r>
       <w:r>
@@ -12437,7 +12877,6 @@
           <w:noProof/>
           <w:lang w:eastAsia="de-DE"/>
         </w:rPr>
-        <w:lastRenderedPageBreak/>
         <w:drawing>
           <wp:inline distT="0" distB="0" distL="0" distR="0" wp14:anchorId="195B0FCF" wp14:editId="003F9481">
             <wp:extent cx="3028126" cy="1914525"/>
@@ -12454,7 +12893,7 @@
                     <pic:cNvPicPr/>
                   </pic:nvPicPr>
                   <pic:blipFill>
-                    <a:blip r:embed="rId24"/>
+                    <a:blip r:embed="rId25"/>
                     <a:stretch>
                       <a:fillRect/>
                     </a:stretch>
@@ -13635,10 +14074,10 @@
       <w:pPr>
         <w:pStyle w:val="berschrift0"/>
         <w:sectPr>
-          <w:headerReference w:type="default" r:id="rId25"/>
-          <w:footerReference w:type="default" r:id="rId26"/>
-          <w:headerReference w:type="first" r:id="rId27"/>
-          <w:footerReference w:type="first" r:id="rId28"/>
+          <w:headerReference w:type="default" r:id="rId26"/>
+          <w:footerReference w:type="default" r:id="rId27"/>
+          <w:headerReference w:type="first" r:id="rId28"/>
+          <w:footerReference w:type="first" r:id="rId29"/>
           <w:pgSz w:w="11906" w:h="16838"/>
           <w:pgMar w:top="1418" w:right="1418" w:bottom="1134" w:left="1985" w:header="709" w:footer="709" w:gutter="0"/>
           <w:pgNumType w:start="1"/>
@@ -13726,7 +14165,7 @@
       <w:r>
         <w:t xml:space="preserve">10. Dezember 2021, von </w:t>
       </w:r>
-      <w:hyperlink r:id="rId29" w:history="1">
+      <w:hyperlink r:id="rId30" w:history="1">
         <w:r>
           <w:rPr>
             <w:rStyle w:val="Hyperlink"/>
@@ -13814,7 +14253,7 @@
         </w:rPr>
         <w:t xml:space="preserve">YouTube. </w:t>
       </w:r>
-      <w:hyperlink r:id="rId30" w:history="1">
+      <w:hyperlink r:id="rId31" w:history="1">
         <w:r>
           <w:rPr>
             <w:rStyle w:val="Hyperlink"/>
@@ -13898,7 +14337,7 @@
       <w:r>
         <w:t xml:space="preserve">. Abgerufen am 16. Dezember 2021, von </w:t>
       </w:r>
-      <w:hyperlink r:id="rId31" w:history="1">
+      <w:hyperlink r:id="rId32" w:history="1">
         <w:r>
           <w:rPr>
             <w:rStyle w:val="Hyperlink"/>
@@ -13998,7 +14437,7 @@
       <w:r>
         <w:t xml:space="preserve"> [Video]. YouTube. </w:t>
       </w:r>
-      <w:hyperlink r:id="rId32" w:history="1">
+      <w:hyperlink r:id="rId33" w:history="1">
         <w:r>
           <w:rPr>
             <w:rStyle w:val="Hyperlink"/>
@@ -14085,7 +14524,7 @@
         </w:rPr>
         <w:t xml:space="preserve">YouTube. </w:t>
       </w:r>
-      <w:hyperlink r:id="rId33" w:history="1">
+      <w:hyperlink r:id="rId34" w:history="1">
         <w:r>
           <w:rPr>
             <w:rStyle w:val="Hyperlink"/>
@@ -14166,7 +14605,7 @@
         </w:rPr>
         <w:t xml:space="preserve"> [Video]. YouTube. </w:t>
       </w:r>
-      <w:hyperlink r:id="rId34" w:history="1">
+      <w:hyperlink r:id="rId35" w:history="1">
         <w:r>
           <w:rPr>
             <w:rStyle w:val="Hyperlink"/>
@@ -14265,7 +14704,7 @@
         </w:rPr>
         <w:t xml:space="preserve">Abgerufen am 16. Dezember 2021, von </w:t>
       </w:r>
-      <w:hyperlink r:id="rId35" w:history="1">
+      <w:hyperlink r:id="rId36" w:history="1">
         <w:r>
           <w:rPr>
             <w:rStyle w:val="Hyperlink"/>
@@ -14340,7 +14779,7 @@
         </w:rPr>
         <w:t xml:space="preserve"> Group. Abgerufen am 16. Dezember 2021, von </w:t>
       </w:r>
-      <w:hyperlink r:id="rId36" w:history="1">
+      <w:hyperlink r:id="rId37" w:history="1">
         <w:r>
           <w:rPr>
             <w:rStyle w:val="Hyperlink"/>
@@ -14463,7 +14902,7 @@
         </w:rPr>
         <w:t xml:space="preserve">. citeseerx.ist.psu.edu. Abgerufen am 10. Dezember 2021, von </w:t>
       </w:r>
-      <w:hyperlink r:id="rId37" w:history="1">
+      <w:hyperlink r:id="rId38" w:history="1">
         <w:r>
           <w:rPr>
             <w:rStyle w:val="Hyperlink"/>
@@ -14525,7 +14964,7 @@
         </w:rPr>
         <w:t xml:space="preserve">(o. D.). LWJGL. Abgerufen am 15. Dezember 2021, von </w:t>
       </w:r>
-      <w:hyperlink r:id="rId38" w:history="1">
+      <w:hyperlink r:id="rId39" w:history="1">
         <w:r>
           <w:rPr>
             <w:rStyle w:val="Hyperlink"/>
@@ -14668,7 +15107,7 @@
         </w:rPr>
         <w:t xml:space="preserve">. Abgerufen am 16. Dezember 2021, von </w:t>
       </w:r>
-      <w:hyperlink r:id="rId39" w:history="1">
+      <w:hyperlink r:id="rId40" w:history="1">
         <w:r>
           <w:rPr>
             <w:rStyle w:val="Hyperlink"/>
@@ -14704,7 +15143,7 @@
         </w:rPr>
         <w:t>Seite „OpenGL“. In: Wikipedia – Die freie Enzyklopädie. Bearbeitungsstand: 8. November 2021, 14:54 UTC. URL: </w:t>
       </w:r>
-      <w:hyperlink r:id="rId40" w:history="1">
+      <w:hyperlink r:id="rId41" w:history="1">
         <w:r>
           <w:rPr>
             <w:rStyle w:val="Hyperlink"/>
@@ -14772,7 +15211,7 @@
         </w:rPr>
         <w:t>-Noise“. In: Wikipedia – Die freie Enzyklopädie. Bearbeitungsstand: 11. Oktober 2021, 14:27 UTC. URL: </w:t>
       </w:r>
-      <w:hyperlink r:id="rId41" w:history="1">
+      <w:hyperlink r:id="rId42" w:history="1">
         <w:r>
           <w:rPr>
             <w:rStyle w:val="Hyperlink"/>
@@ -14852,7 +15291,7 @@
           <w:rStyle w:val="Hyperlink"/>
         </w:rPr>
       </w:pPr>
-      <w:hyperlink r:id="rId42" w:history="1">
+      <w:hyperlink r:id="rId43" w:history="1">
         <w:r>
           <w:rPr>
             <w:rStyle w:val="Hyperlink"/>
@@ -14878,7 +15317,7 @@
       <w:bookmarkEnd w:id="121"/>
     </w:p>
     <w:p>
-      <w:hyperlink r:id="rId43" w:history="1">
+      <w:hyperlink r:id="rId44" w:history="1">
         <w:r>
           <w:rPr>
             <w:rStyle w:val="Hyperlink"/>
@@ -14928,7 +15367,7 @@
           <w:rStyle w:val="Hyperlink"/>
         </w:rPr>
       </w:pPr>
-      <w:hyperlink r:id="rId44" w:history="1">
+      <w:hyperlink r:id="rId45" w:history="1">
         <w:r>
           <w:rPr>
             <w:rStyle w:val="Hyperlink"/>
@@ -20026,7 +20465,7 @@
       <w:bookmarkEnd w:id="138"/>
     </w:p>
     <w:p>
-      <w:hyperlink r:id="rId45" w:history="1">
+      <w:hyperlink r:id="rId46" w:history="1">
         <w:r>
           <w:rPr>
             <w:rStyle w:val="Hyperlink"/>
@@ -20063,7 +20502,7 @@
           <w:rStyle w:val="Hyperlink"/>
         </w:rPr>
       </w:pPr>
-      <w:hyperlink r:id="rId46" w:history="1">
+      <w:hyperlink r:id="rId47" w:history="1">
         <w:r>
           <w:rPr>
             <w:rStyle w:val="Hyperlink"/>
@@ -21333,8 +21772,8 @@
       </w:r>
     </w:p>
     <w:sectPr>
-      <w:headerReference w:type="default" r:id="rId47"/>
-      <w:footerReference w:type="default" r:id="rId48"/>
+      <w:headerReference w:type="default" r:id="rId48"/>
+      <w:footerReference w:type="default" r:id="rId49"/>
       <w:pgSz w:w="11906" w:h="16838"/>
       <w:pgMar w:top="1418" w:right="1418" w:bottom="1134" w:left="1985" w:header="709" w:footer="709" w:gutter="0"/>
       <w:pgNumType w:fmt="upperRoman" w:start="1"/>
@@ -23772,7 +24211,7 @@
   <w:style w:type="paragraph" w:default="1" w:styleId="Standard">
     <w:name w:val="Normal"/>
     <w:qFormat/>
-    <w:rsid w:val="00CF6DFB"/>
+    <w:rsid w:val="000F00C8"/>
     <w:pPr>
       <w:spacing w:line="360" w:lineRule="auto"/>
     </w:pPr>

</xml_diff>